<commit_message>
Small update to the doc
</commit_message>
<xml_diff>
--- a/GDD.docx
+++ b/GDD.docx
@@ -192,15 +192,7 @@
           <w:sz w:val="24"/>
           <w:szCs w:val="24"/>
         </w:rPr>
-        <w:t>“Before Dark”</w:t>
-      </w:r>
-      <w:r>
-        <w:rPr>
-          <w:rFonts w:ascii="Times New Roman" w:hAnsi="Times New Roman" w:cs="Times New Roman"/>
-          <w:sz w:val="24"/>
-          <w:szCs w:val="24"/>
-        </w:rPr>
-        <w:t xml:space="preserve"> </w:t>
+        <w:t xml:space="preserve">“Before Dark” </w:t>
       </w:r>
       <w:r>
         <w:rPr>
@@ -288,15 +280,7 @@
           <w:sz w:val="24"/>
           <w:szCs w:val="24"/>
         </w:rPr>
-        <w:t>“Before Dark”</w:t>
-      </w:r>
-      <w:r>
-        <w:rPr>
-          <w:rFonts w:ascii="Times New Roman" w:hAnsi="Times New Roman" w:cs="Times New Roman"/>
-          <w:sz w:val="24"/>
-          <w:szCs w:val="24"/>
-        </w:rPr>
-        <w:t xml:space="preserve"> </w:t>
+        <w:t xml:space="preserve">“Before Dark” </w:t>
       </w:r>
       <w:r>
         <w:rPr>
@@ -893,23 +877,7 @@
           <w:sz w:val="24"/>
           <w:szCs w:val="24"/>
         </w:rPr>
-        <w:t xml:space="preserve">Older brother </w:t>
-      </w:r>
-      <w:r>
-        <w:rPr>
-          <w:rFonts w:ascii="Times New Roman" w:hAnsi="Times New Roman" w:cs="Times New Roman"/>
-          <w:sz w:val="24"/>
-          <w:szCs w:val="24"/>
-        </w:rPr>
-        <w:t>is the driving force of the game. H</w:t>
-      </w:r>
-      <w:r>
-        <w:rPr>
-          <w:rFonts w:ascii="Times New Roman" w:hAnsi="Times New Roman" w:cs="Times New Roman"/>
-          <w:sz w:val="24"/>
-          <w:szCs w:val="24"/>
-        </w:rPr>
-        <w:t>e presents Pablo with his</w:t>
+        <w:t>Older brother is the driving force of the game. He presents Pablo with his</w:t>
       </w:r>
       <w:r>
         <w:rPr>
@@ -1036,287 +1004,643 @@
           <w:sz w:val="24"/>
           <w:szCs w:val="24"/>
         </w:rPr>
-        <w:t xml:space="preserve">to the boss of the level. </w:t>
-      </w:r>
-      <w:r>
-        <w:rPr>
-          <w:rFonts w:ascii="Times New Roman" w:hAnsi="Times New Roman" w:cs="Times New Roman"/>
-          <w:sz w:val="24"/>
-          <w:szCs w:val="24"/>
-        </w:rPr>
-        <w:t>He is represented physically sitting on a park bench and will move the bench once Pablo has the necessary requirements.</w:t>
-      </w:r>
-    </w:p>
-    <w:p>
-      <w:pPr>
-        <w:spacing w:line="240" w:lineRule="auto"/>
-        <w:rPr>
-          <w:rFonts w:ascii="Times New Roman" w:hAnsi="Times New Roman" w:cs="Times New Roman"/>
-          <w:sz w:val="24"/>
-          <w:szCs w:val="24"/>
-          <w:u w:val="single"/>
-        </w:rPr>
-      </w:pPr>
-    </w:p>
-    <w:p>
-      <w:pPr>
-        <w:spacing w:line="240" w:lineRule="auto"/>
-        <w:rPr>
-          <w:rFonts w:ascii="Times New Roman" w:hAnsi="Times New Roman" w:cs="Times New Roman"/>
-          <w:sz w:val="24"/>
-          <w:szCs w:val="24"/>
-          <w:u w:val="single"/>
+        <w:t>to the boss of the level. He is represented physically sitting on a park bench and will move the bench once Pablo has the necessary requirements.</w:t>
+      </w:r>
+    </w:p>
+    <w:p>
+      <w:pPr>
+        <w:spacing w:line="240" w:lineRule="auto"/>
+        <w:contextualSpacing/>
+        <w:rPr>
+          <w:rFonts w:ascii="Times New Roman" w:hAnsi="Times New Roman" w:cs="Times New Roman"/>
+          <w:sz w:val="24"/>
+          <w:szCs w:val="24"/>
+          <w:u w:val="single"/>
+        </w:rPr>
+      </w:pPr>
+    </w:p>
+    <w:p>
+      <w:pPr>
+        <w:spacing w:line="240" w:lineRule="auto"/>
+        <w:contextualSpacing/>
+        <w:rPr>
+          <w:rFonts w:ascii="Times New Roman" w:hAnsi="Times New Roman" w:cs="Times New Roman"/>
+          <w:sz w:val="24"/>
+          <w:szCs w:val="24"/>
+          <w:u w:val="single"/>
+        </w:rPr>
+      </w:pPr>
+      <w:r>
+        <w:rPr>
+          <w:rFonts w:ascii="Times New Roman" w:hAnsi="Times New Roman" w:cs="Times New Roman"/>
+          <w:sz w:val="24"/>
+          <w:szCs w:val="24"/>
+          <w:u w:val="single"/>
+        </w:rPr>
+        <w:t>Setting</w:t>
+      </w:r>
+    </w:p>
+    <w:p>
+      <w:pPr>
+        <w:spacing w:line="240" w:lineRule="auto"/>
+        <w:contextualSpacing/>
+        <w:rPr>
+          <w:rFonts w:ascii="Times New Roman" w:hAnsi="Times New Roman" w:cs="Times New Roman"/>
+          <w:sz w:val="24"/>
+          <w:szCs w:val="24"/>
+        </w:rPr>
+      </w:pPr>
+      <w:r>
+        <w:rPr>
+          <w:rFonts w:ascii="Times New Roman" w:hAnsi="Times New Roman" w:cs="Times New Roman"/>
+          <w:sz w:val="24"/>
+          <w:szCs w:val="24"/>
+        </w:rPr>
+        <w:lastRenderedPageBreak/>
+        <w:t xml:space="preserve">The game takes place in a neighborhood park in Pure Meadow. The afternoon sun casts a soft orange glow over the large grassy area. The park </w:t>
+      </w:r>
+      <w:r>
+        <w:rPr>
+          <w:rFonts w:ascii="Times New Roman" w:hAnsi="Times New Roman" w:cs="Times New Roman"/>
+          <w:sz w:val="24"/>
+          <w:szCs w:val="24"/>
+        </w:rPr>
+        <w:t xml:space="preserve">is vast landscape with hills, </w:t>
+      </w:r>
+      <w:r>
+        <w:rPr>
+          <w:rFonts w:ascii="Times New Roman" w:hAnsi="Times New Roman" w:cs="Times New Roman"/>
+          <w:sz w:val="24"/>
+          <w:szCs w:val="24"/>
+        </w:rPr>
+        <w:t xml:space="preserve">trees, </w:t>
+      </w:r>
+      <w:r>
+        <w:rPr>
+          <w:rFonts w:ascii="Times New Roman" w:hAnsi="Times New Roman" w:cs="Times New Roman"/>
+          <w:sz w:val="24"/>
+          <w:szCs w:val="24"/>
+        </w:rPr>
+        <w:t xml:space="preserve">boulders, playground equipment, water fountains, winding sidewalks, and a few park benches which the homeless man likes to populate. </w:t>
+      </w:r>
+      <w:r>
+        <w:rPr>
+          <w:rFonts w:ascii="Times New Roman" w:hAnsi="Times New Roman" w:cs="Times New Roman"/>
+          <w:sz w:val="24"/>
+          <w:szCs w:val="24"/>
+        </w:rPr>
+        <w:t xml:space="preserve">Each “level” will be a different section of the park sectioned off by impassable terrain and the park bench which guards the entrance to the next level. </w:t>
+      </w:r>
+      <w:r>
+        <w:rPr>
+          <w:rFonts w:ascii="Times New Roman" w:hAnsi="Times New Roman" w:cs="Times New Roman"/>
+          <w:sz w:val="24"/>
+          <w:szCs w:val="24"/>
+        </w:rPr>
+        <w:t>As Pablo traverses through the level</w:t>
+      </w:r>
+      <w:r>
+        <w:rPr>
+          <w:rFonts w:ascii="Times New Roman" w:hAnsi="Times New Roman" w:cs="Times New Roman"/>
+          <w:sz w:val="24"/>
+          <w:szCs w:val="24"/>
+        </w:rPr>
+        <w:t>s</w:t>
+      </w:r>
+      <w:r>
+        <w:rPr>
+          <w:rFonts w:ascii="Times New Roman" w:hAnsi="Times New Roman" w:cs="Times New Roman"/>
+          <w:sz w:val="24"/>
+          <w:szCs w:val="24"/>
+        </w:rPr>
+        <w:t>, he will come closer and closer to the main road of the Pure Meadow neighborhood. Meanwhile</w:t>
+      </w:r>
+      <w:r>
+        <w:rPr>
+          <w:rFonts w:ascii="Times New Roman" w:hAnsi="Times New Roman" w:cs="Times New Roman"/>
+          <w:sz w:val="24"/>
+          <w:szCs w:val="24"/>
+        </w:rPr>
+        <w:t xml:space="preserve"> </w:t>
+      </w:r>
+      <w:r>
+        <w:rPr>
+          <w:rFonts w:ascii="Times New Roman" w:hAnsi="Times New Roman" w:cs="Times New Roman"/>
+          <w:sz w:val="24"/>
+          <w:szCs w:val="24"/>
+        </w:rPr>
+        <w:t xml:space="preserve">time will pass, and light will dim, turning the pleasant afternoon shadows into something almost sinister. </w:t>
+      </w:r>
+    </w:p>
+    <w:p>
+      <w:pPr>
+        <w:spacing w:line="240" w:lineRule="auto"/>
+        <w:contextualSpacing/>
+        <w:rPr>
+          <w:rFonts w:ascii="Times New Roman" w:hAnsi="Times New Roman" w:cs="Times New Roman"/>
+          <w:sz w:val="24"/>
+          <w:szCs w:val="24"/>
+        </w:rPr>
+      </w:pPr>
+    </w:p>
+    <w:p>
+      <w:pPr>
+        <w:spacing w:line="240" w:lineRule="auto"/>
+        <w:contextualSpacing/>
+        <w:rPr>
+          <w:rFonts w:ascii="Times New Roman" w:hAnsi="Times New Roman" w:cs="Times New Roman"/>
+          <w:sz w:val="24"/>
+          <w:szCs w:val="24"/>
+          <w:u w:val="single"/>
+        </w:rPr>
+      </w:pPr>
+      <w:r>
+        <w:rPr>
+          <w:rFonts w:ascii="Times New Roman" w:hAnsi="Times New Roman" w:cs="Times New Roman"/>
+          <w:sz w:val="24"/>
+          <w:szCs w:val="24"/>
+          <w:u w:val="single"/>
+        </w:rPr>
+        <w:t>Narrative</w:t>
+      </w:r>
+    </w:p>
+    <w:p>
+      <w:pPr>
+        <w:spacing w:line="240" w:lineRule="auto"/>
+        <w:contextualSpacing/>
+        <w:rPr>
+          <w:rFonts w:ascii="Times New Roman" w:hAnsi="Times New Roman" w:cs="Times New Roman"/>
+          <w:sz w:val="24"/>
+          <w:szCs w:val="24"/>
+        </w:rPr>
+      </w:pPr>
+      <w:r>
+        <w:rPr>
+          <w:rFonts w:ascii="Times New Roman" w:hAnsi="Times New Roman" w:cs="Times New Roman"/>
+          <w:sz w:val="24"/>
+          <w:szCs w:val="24"/>
+        </w:rPr>
+        <w:t xml:space="preserve">The story behind “Before Dark” is simple. Pablo, an 8-year-old boy, is playing in the park while his older brother watches over him. It’s getting late and the older brother reminds Pablo that they need to return home before </w:t>
+      </w:r>
+      <w:r>
+        <w:rPr>
+          <w:rFonts w:ascii="Times New Roman" w:hAnsi="Times New Roman" w:cs="Times New Roman"/>
+          <w:sz w:val="24"/>
+          <w:szCs w:val="24"/>
+        </w:rPr>
+        <w:t xml:space="preserve">it gets </w:t>
+      </w:r>
+      <w:r>
+        <w:rPr>
+          <w:rFonts w:ascii="Times New Roman" w:hAnsi="Times New Roman" w:cs="Times New Roman"/>
+          <w:sz w:val="24"/>
+          <w:szCs w:val="24"/>
+        </w:rPr>
+        <w:t xml:space="preserve">dark with all the groceries they had bought earlier in the day. Pablo turns this message into his own heroic quest. </w:t>
+      </w:r>
+      <w:r>
+        <w:rPr>
+          <w:rFonts w:ascii="Times New Roman" w:hAnsi="Times New Roman" w:cs="Times New Roman"/>
+          <w:sz w:val="24"/>
+          <w:szCs w:val="24"/>
+        </w:rPr>
+        <w:t xml:space="preserve">He grabs a stick and ventures forth </w:t>
+      </w:r>
+      <w:r>
+        <w:rPr>
+          <w:rFonts w:ascii="Times New Roman" w:hAnsi="Times New Roman" w:cs="Times New Roman"/>
+          <w:sz w:val="24"/>
+          <w:szCs w:val="24"/>
+        </w:rPr>
+        <w:t>through</w:t>
+      </w:r>
+      <w:r>
+        <w:rPr>
+          <w:rFonts w:ascii="Times New Roman" w:hAnsi="Times New Roman" w:cs="Times New Roman"/>
+          <w:sz w:val="24"/>
+          <w:szCs w:val="24"/>
+        </w:rPr>
+        <w:t xml:space="preserve"> the park to find the groceries he had lost so that they may return home before the sun goes down and the </w:t>
+      </w:r>
+      <w:r>
+        <w:rPr>
+          <w:rFonts w:ascii="Times New Roman" w:hAnsi="Times New Roman" w:cs="Times New Roman"/>
+          <w:sz w:val="24"/>
+          <w:szCs w:val="24"/>
+        </w:rPr>
+        <w:t>streetlights turn on.</w:t>
+      </w:r>
+    </w:p>
+    <w:p>
+      <w:pPr>
+        <w:spacing w:line="240" w:lineRule="auto"/>
+        <w:contextualSpacing/>
+        <w:rPr>
+          <w:rFonts w:ascii="Times New Roman" w:hAnsi="Times New Roman" w:cs="Times New Roman"/>
+          <w:sz w:val="24"/>
+          <w:szCs w:val="24"/>
+        </w:rPr>
+      </w:pPr>
+    </w:p>
+    <w:p>
+      <w:pPr>
+        <w:spacing w:line="240" w:lineRule="auto"/>
+        <w:contextualSpacing/>
+        <w:rPr>
+          <w:rFonts w:ascii="Times New Roman" w:hAnsi="Times New Roman" w:cs="Times New Roman"/>
+          <w:sz w:val="24"/>
+          <w:szCs w:val="24"/>
+          <w:u w:val="single"/>
+        </w:rPr>
+      </w:pPr>
+      <w:r>
+        <w:rPr>
+          <w:rFonts w:ascii="Times New Roman" w:hAnsi="Times New Roman" w:cs="Times New Roman"/>
+          <w:sz w:val="24"/>
+          <w:szCs w:val="24"/>
+          <w:u w:val="single"/>
+        </w:rPr>
+        <w:t xml:space="preserve">Core </w:t>
+      </w:r>
+      <w:r>
+        <w:rPr>
+          <w:rFonts w:ascii="Times New Roman" w:hAnsi="Times New Roman" w:cs="Times New Roman"/>
+          <w:sz w:val="24"/>
+          <w:szCs w:val="24"/>
+          <w:u w:val="single"/>
+        </w:rPr>
+        <w:t xml:space="preserve">Game </w:t>
+      </w:r>
+      <w:r>
+        <w:rPr>
+          <w:rFonts w:ascii="Times New Roman" w:hAnsi="Times New Roman" w:cs="Times New Roman"/>
+          <w:sz w:val="24"/>
+          <w:szCs w:val="24"/>
+          <w:u w:val="single"/>
+        </w:rPr>
+        <w:t>Loop</w:t>
+      </w:r>
+    </w:p>
+    <w:p>
+      <w:pPr>
+        <w:spacing w:line="240" w:lineRule="auto"/>
+        <w:contextualSpacing/>
+        <w:rPr>
+          <w:rFonts w:ascii="Times New Roman" w:hAnsi="Times New Roman" w:cs="Times New Roman"/>
+          <w:sz w:val="24"/>
+          <w:szCs w:val="24"/>
+        </w:rPr>
+      </w:pPr>
+      <w:r>
+        <w:rPr>
+          <w:rFonts w:ascii="Times New Roman" w:hAnsi="Times New Roman" w:cs="Times New Roman"/>
+          <w:sz w:val="24"/>
+          <w:szCs w:val="24"/>
+        </w:rPr>
+        <w:t xml:space="preserve">The player will appear at the start of the level and be told what to find by the older brother. The player will explore the area looking for the object, fighting “enemies” off along the way and finding “items” to help him on his journey. The player will then talk to the homeless man and be allowed into the boss room. After defeating the boss, the next level will start. </w:t>
+      </w:r>
+      <w:r>
+        <w:rPr>
+          <w:rFonts w:ascii="Times New Roman" w:hAnsi="Times New Roman" w:cs="Times New Roman"/>
+          <w:sz w:val="24"/>
+          <w:szCs w:val="24"/>
+        </w:rPr>
+        <w:t xml:space="preserve">After losing all health, the player may restart the level or quit the game. </w:t>
+      </w:r>
+      <w:r>
+        <w:rPr>
+          <w:rFonts w:ascii="Times New Roman" w:hAnsi="Times New Roman" w:cs="Times New Roman"/>
+          <w:sz w:val="24"/>
+          <w:szCs w:val="24"/>
+        </w:rPr>
+        <w:t>This will repeat until he has made it to the sidewalk or time has run out.</w:t>
+      </w:r>
+    </w:p>
+    <w:p>
+      <w:pPr>
+        <w:spacing w:line="240" w:lineRule="auto"/>
+        <w:contextualSpacing/>
+        <w:rPr>
+          <w:rFonts w:ascii="Times New Roman" w:hAnsi="Times New Roman" w:cs="Times New Roman"/>
+          <w:sz w:val="24"/>
+          <w:szCs w:val="24"/>
+        </w:rPr>
+      </w:pPr>
+    </w:p>
+    <w:p>
+      <w:pPr>
+        <w:spacing w:line="240" w:lineRule="auto"/>
+        <w:contextualSpacing/>
+        <w:rPr>
+          <w:rFonts w:ascii="Times New Roman" w:hAnsi="Times New Roman" w:cs="Times New Roman"/>
+          <w:sz w:val="24"/>
+          <w:szCs w:val="24"/>
+          <w:u w:val="single"/>
+        </w:rPr>
+      </w:pPr>
+      <w:r>
+        <w:rPr>
+          <w:rFonts w:ascii="Times New Roman" w:hAnsi="Times New Roman" w:cs="Times New Roman"/>
+          <w:sz w:val="24"/>
+          <w:szCs w:val="24"/>
+          <w:u w:val="single"/>
+        </w:rPr>
+        <w:t>User Experience</w:t>
+      </w:r>
+    </w:p>
+    <w:p>
+      <w:pPr>
+        <w:spacing w:line="240" w:lineRule="auto"/>
+        <w:contextualSpacing/>
+        <w:rPr>
+          <w:rFonts w:ascii="Times New Roman" w:hAnsi="Times New Roman" w:cs="Times New Roman"/>
+          <w:sz w:val="24"/>
+          <w:szCs w:val="24"/>
+        </w:rPr>
+      </w:pPr>
+      <w:r>
+        <w:rPr>
+          <w:rFonts w:ascii="Times New Roman" w:hAnsi="Times New Roman" w:cs="Times New Roman"/>
+          <w:sz w:val="24"/>
+          <w:szCs w:val="24"/>
+        </w:rPr>
+        <w:t>The main experience we are trying to achieve is skill expression through combat and exploration.</w:t>
+      </w:r>
+    </w:p>
+    <w:p>
+      <w:pPr>
+        <w:spacing w:line="240" w:lineRule="auto"/>
+        <w:contextualSpacing/>
+        <w:rPr>
+          <w:rFonts w:ascii="Times New Roman" w:hAnsi="Times New Roman" w:cs="Times New Roman"/>
+          <w:sz w:val="24"/>
+          <w:szCs w:val="24"/>
+        </w:rPr>
+      </w:pPr>
+    </w:p>
+    <w:p>
+      <w:pPr>
+        <w:spacing w:line="240" w:lineRule="auto"/>
+        <w:contextualSpacing/>
+        <w:rPr>
+          <w:rFonts w:ascii="Times New Roman" w:hAnsi="Times New Roman" w:cs="Times New Roman"/>
+          <w:sz w:val="24"/>
+          <w:szCs w:val="24"/>
+          <w:u w:val="single"/>
+        </w:rPr>
+      </w:pPr>
+      <w:r>
+        <w:rPr>
+          <w:rFonts w:ascii="Times New Roman" w:hAnsi="Times New Roman" w:cs="Times New Roman"/>
+          <w:sz w:val="24"/>
+          <w:szCs w:val="24"/>
+          <w:u w:val="single"/>
+        </w:rPr>
+        <w:t>Mechanics</w:t>
+      </w:r>
+    </w:p>
+    <w:p>
+      <w:pPr>
+        <w:spacing w:line="240" w:lineRule="auto"/>
+        <w:contextualSpacing/>
+        <w:rPr>
+          <w:rFonts w:ascii="Times New Roman" w:hAnsi="Times New Roman" w:cs="Times New Roman"/>
+          <w:sz w:val="24"/>
+          <w:szCs w:val="24"/>
+        </w:rPr>
+      </w:pPr>
+      <w:r>
+        <w:rPr>
+          <w:rFonts w:ascii="Times New Roman" w:hAnsi="Times New Roman" w:cs="Times New Roman"/>
+          <w:sz w:val="24"/>
+          <w:szCs w:val="24"/>
+        </w:rPr>
+        <w:t xml:space="preserve">The player will be able to walk, sprint, and jump. They will also be able to attack with weapons they pick up. There will be consumables for health gain and damage buffs. There will be a timer at the top right showing the time of day and how much time the player </w:t>
+      </w:r>
+      <w:r>
+        <w:rPr>
+          <w:rFonts w:ascii="Times New Roman" w:hAnsi="Times New Roman" w:cs="Times New Roman"/>
+          <w:sz w:val="24"/>
+          <w:szCs w:val="24"/>
+        </w:rPr>
+        <w:t>must</w:t>
+      </w:r>
+      <w:r>
+        <w:rPr>
+          <w:rFonts w:ascii="Times New Roman" w:hAnsi="Times New Roman" w:cs="Times New Roman"/>
+          <w:sz w:val="24"/>
+          <w:szCs w:val="24"/>
+        </w:rPr>
+        <w:t xml:space="preserve"> finish the game.</w:t>
+      </w:r>
+    </w:p>
+    <w:p>
+      <w:pPr>
+        <w:spacing w:line="240" w:lineRule="auto"/>
+        <w:contextualSpacing/>
+        <w:rPr>
+          <w:rFonts w:ascii="Times New Roman" w:hAnsi="Times New Roman" w:cs="Times New Roman"/>
+          <w:sz w:val="24"/>
+          <w:szCs w:val="24"/>
+        </w:rPr>
+      </w:pPr>
+    </w:p>
+    <w:p>
+      <w:pPr>
+        <w:spacing w:line="240" w:lineRule="auto"/>
+        <w:contextualSpacing/>
+        <w:rPr>
+          <w:rFonts w:ascii="Times New Roman" w:hAnsi="Times New Roman" w:cs="Times New Roman"/>
+          <w:sz w:val="24"/>
+          <w:szCs w:val="24"/>
+          <w:u w:val="single"/>
+        </w:rPr>
+      </w:pPr>
+      <w:r>
+        <w:rPr>
+          <w:rFonts w:ascii="Times New Roman" w:hAnsi="Times New Roman" w:cs="Times New Roman"/>
+          <w:sz w:val="24"/>
+          <w:szCs w:val="24"/>
+          <w:u w:val="single"/>
+        </w:rPr>
+        <w:t>Dynamics</w:t>
+      </w:r>
+    </w:p>
+    <w:p>
+      <w:pPr>
+        <w:spacing w:line="240" w:lineRule="auto"/>
+        <w:contextualSpacing/>
+        <w:rPr>
+          <w:rFonts w:ascii="Times New Roman" w:hAnsi="Times New Roman" w:cs="Times New Roman"/>
+          <w:sz w:val="24"/>
+          <w:szCs w:val="24"/>
+        </w:rPr>
+      </w:pPr>
+      <w:r>
+        <w:rPr>
+          <w:rFonts w:ascii="Times New Roman" w:hAnsi="Times New Roman" w:cs="Times New Roman"/>
+          <w:sz w:val="24"/>
+          <w:szCs w:val="24"/>
+        </w:rPr>
+        <w:t>// How will the experience change as the player progresses</w:t>
+      </w:r>
+    </w:p>
+    <w:p>
+      <w:pPr>
+        <w:spacing w:line="240" w:lineRule="auto"/>
+        <w:contextualSpacing/>
+        <w:rPr>
+          <w:rFonts w:ascii="Times New Roman" w:hAnsi="Times New Roman" w:cs="Times New Roman"/>
+          <w:sz w:val="24"/>
+          <w:szCs w:val="24"/>
+        </w:rPr>
+      </w:pPr>
+      <w:r>
+        <w:rPr>
+          <w:rFonts w:ascii="Times New Roman" w:hAnsi="Times New Roman" w:cs="Times New Roman"/>
+          <w:sz w:val="24"/>
+          <w:szCs w:val="24"/>
+        </w:rPr>
+        <w:t>Items found are retained. Enemies/bosses get harder as the time progresses and the shadows grow longer.</w:t>
+      </w:r>
+    </w:p>
+    <w:p>
+      <w:pPr>
+        <w:spacing w:line="240" w:lineRule="auto"/>
+        <w:contextualSpacing/>
+        <w:rPr>
+          <w:rFonts w:ascii="Times New Roman" w:hAnsi="Times New Roman" w:cs="Times New Roman"/>
+          <w:sz w:val="24"/>
+          <w:szCs w:val="24"/>
+        </w:rPr>
+      </w:pPr>
+    </w:p>
+    <w:p>
+      <w:pPr>
+        <w:spacing w:line="240" w:lineRule="auto"/>
+        <w:contextualSpacing/>
+        <w:rPr>
+          <w:rFonts w:ascii="Times New Roman" w:hAnsi="Times New Roman" w:cs="Times New Roman"/>
+          <w:sz w:val="24"/>
+          <w:szCs w:val="24"/>
+          <w:u w:val="single"/>
+        </w:rPr>
+      </w:pPr>
+      <w:r>
+        <w:rPr>
+          <w:rFonts w:ascii="Times New Roman" w:hAnsi="Times New Roman" w:cs="Times New Roman"/>
+          <w:sz w:val="24"/>
+          <w:szCs w:val="24"/>
+          <w:u w:val="single"/>
+        </w:rPr>
+        <w:t>Enemies</w:t>
+      </w:r>
+    </w:p>
+    <w:p>
+      <w:pPr>
+        <w:spacing w:line="240" w:lineRule="auto"/>
+        <w:contextualSpacing/>
+        <w:rPr>
+          <w:rFonts w:ascii="Times New Roman" w:hAnsi="Times New Roman" w:cs="Times New Roman"/>
+          <w:sz w:val="24"/>
+          <w:szCs w:val="24"/>
+        </w:rPr>
+      </w:pPr>
+      <w:r>
+        <w:rPr>
+          <w:rFonts w:ascii="Times New Roman" w:hAnsi="Times New Roman" w:cs="Times New Roman"/>
+          <w:sz w:val="24"/>
+          <w:szCs w:val="24"/>
+        </w:rPr>
+        <w:t xml:space="preserve">// </w:t>
+      </w:r>
+      <w:r>
+        <w:rPr>
+          <w:rFonts w:ascii="Times New Roman" w:hAnsi="Times New Roman" w:cs="Times New Roman"/>
+          <w:sz w:val="24"/>
+          <w:szCs w:val="24"/>
+        </w:rPr>
+        <w:t>normal enemies</w:t>
+      </w:r>
+    </w:p>
+    <w:p>
+      <w:pPr>
+        <w:spacing w:line="240" w:lineRule="auto"/>
+        <w:contextualSpacing/>
+        <w:rPr>
+          <w:rFonts w:ascii="Times New Roman" w:hAnsi="Times New Roman" w:cs="Times New Roman"/>
+          <w:sz w:val="24"/>
+          <w:szCs w:val="24"/>
+        </w:rPr>
+      </w:pPr>
+      <w:r>
+        <w:rPr>
+          <w:rFonts w:ascii="Times New Roman" w:hAnsi="Times New Roman" w:cs="Times New Roman"/>
+          <w:sz w:val="24"/>
+          <w:szCs w:val="24"/>
+        </w:rPr>
+        <w:t>// bosses</w:t>
+      </w:r>
+    </w:p>
+    <w:p>
+      <w:pPr>
+        <w:spacing w:line="240" w:lineRule="auto"/>
+        <w:contextualSpacing/>
+        <w:rPr>
+          <w:rFonts w:ascii="Times New Roman" w:hAnsi="Times New Roman" w:cs="Times New Roman"/>
+          <w:sz w:val="24"/>
+          <w:szCs w:val="24"/>
         </w:rPr>
       </w:pPr>
       <w:bookmarkStart w:id="0" w:name="_GoBack"/>
       <w:bookmarkEnd w:id="0"/>
-      <w:r>
-        <w:rPr>
-          <w:rFonts w:ascii="Times New Roman" w:hAnsi="Times New Roman" w:cs="Times New Roman"/>
-          <w:sz w:val="24"/>
-          <w:szCs w:val="24"/>
-          <w:u w:val="single"/>
-        </w:rPr>
-        <w:lastRenderedPageBreak/>
-        <w:t>Setting</w:t>
-      </w:r>
-    </w:p>
-    <w:p>
-      <w:pPr>
-        <w:spacing w:line="240" w:lineRule="auto"/>
-        <w:rPr>
-          <w:rFonts w:ascii="Times New Roman" w:hAnsi="Times New Roman" w:cs="Times New Roman"/>
-          <w:sz w:val="24"/>
-          <w:szCs w:val="24"/>
-        </w:rPr>
-      </w:pPr>
-      <w:r>
-        <w:rPr>
-          <w:rFonts w:ascii="Times New Roman" w:hAnsi="Times New Roman" w:cs="Times New Roman"/>
-          <w:sz w:val="24"/>
-          <w:szCs w:val="24"/>
-        </w:rPr>
-        <w:t xml:space="preserve">The game takes place in a neighborhood park in Pure Meadow. The afternoon sun casts a soft orange glow over the large grassy area. The park </w:t>
-      </w:r>
-      <w:r>
-        <w:rPr>
-          <w:rFonts w:ascii="Times New Roman" w:hAnsi="Times New Roman" w:cs="Times New Roman"/>
-          <w:sz w:val="24"/>
-          <w:szCs w:val="24"/>
-        </w:rPr>
-        <w:t xml:space="preserve">is vast landscape with hills, </w:t>
-      </w:r>
-      <w:r>
-        <w:rPr>
-          <w:rFonts w:ascii="Times New Roman" w:hAnsi="Times New Roman" w:cs="Times New Roman"/>
-          <w:sz w:val="24"/>
-          <w:szCs w:val="24"/>
-        </w:rPr>
-        <w:t xml:space="preserve">trees, </w:t>
-      </w:r>
-      <w:r>
-        <w:rPr>
-          <w:rFonts w:ascii="Times New Roman" w:hAnsi="Times New Roman" w:cs="Times New Roman"/>
-          <w:sz w:val="24"/>
-          <w:szCs w:val="24"/>
-        </w:rPr>
-        <w:t xml:space="preserve">boulders, playground equipment, water fountains, winding sidewalks, and a few park benches which the homeless man likes to populate. </w:t>
-      </w:r>
-      <w:r>
-        <w:rPr>
-          <w:rFonts w:ascii="Times New Roman" w:hAnsi="Times New Roman" w:cs="Times New Roman"/>
-          <w:sz w:val="24"/>
-          <w:szCs w:val="24"/>
-        </w:rPr>
-        <w:t xml:space="preserve">Each “level” will be a different section of the park sectioned off by impassable terrain and the park bench which guards the entrance to the next level. </w:t>
-      </w:r>
-      <w:r>
-        <w:rPr>
-          <w:rFonts w:ascii="Times New Roman" w:hAnsi="Times New Roman" w:cs="Times New Roman"/>
-          <w:sz w:val="24"/>
-          <w:szCs w:val="24"/>
-        </w:rPr>
-        <w:t>As Pablo traverses through the level</w:t>
-      </w:r>
-      <w:r>
-        <w:rPr>
-          <w:rFonts w:ascii="Times New Roman" w:hAnsi="Times New Roman" w:cs="Times New Roman"/>
-          <w:sz w:val="24"/>
-          <w:szCs w:val="24"/>
-        </w:rPr>
-        <w:t>s</w:t>
-      </w:r>
-      <w:r>
-        <w:rPr>
-          <w:rFonts w:ascii="Times New Roman" w:hAnsi="Times New Roman" w:cs="Times New Roman"/>
-          <w:sz w:val="24"/>
-          <w:szCs w:val="24"/>
-        </w:rPr>
-        <w:t>, he will come closer and closer to the main road of the Pure Meadow neighborhood. Meanwhile</w:t>
-      </w:r>
-      <w:r>
-        <w:rPr>
-          <w:rFonts w:ascii="Times New Roman" w:hAnsi="Times New Roman" w:cs="Times New Roman"/>
-          <w:sz w:val="24"/>
-          <w:szCs w:val="24"/>
-        </w:rPr>
-        <w:t xml:space="preserve"> </w:t>
-      </w:r>
-      <w:r>
-        <w:rPr>
-          <w:rFonts w:ascii="Times New Roman" w:hAnsi="Times New Roman" w:cs="Times New Roman"/>
-          <w:sz w:val="24"/>
-          <w:szCs w:val="24"/>
-        </w:rPr>
-        <w:t xml:space="preserve">time will pass, and light will dim, turning the pleasant afternoon shadows into something almost sinister. </w:t>
-      </w:r>
-    </w:p>
-    <w:p>
-      <w:pPr>
-        <w:spacing w:line="240" w:lineRule="auto"/>
-        <w:rPr>
-          <w:rFonts w:ascii="Times New Roman" w:hAnsi="Times New Roman" w:cs="Times New Roman"/>
-          <w:sz w:val="24"/>
-          <w:szCs w:val="24"/>
-          <w:u w:val="single"/>
-        </w:rPr>
-      </w:pPr>
-      <w:r>
-        <w:rPr>
-          <w:rFonts w:ascii="Times New Roman" w:hAnsi="Times New Roman" w:cs="Times New Roman"/>
-          <w:sz w:val="24"/>
-          <w:szCs w:val="24"/>
-          <w:u w:val="single"/>
-        </w:rPr>
-        <w:t>Narrative</w:t>
-      </w:r>
-    </w:p>
-    <w:p>
-      <w:pPr>
-        <w:spacing w:line="240" w:lineRule="auto"/>
-        <w:rPr>
-          <w:rFonts w:ascii="Times New Roman" w:hAnsi="Times New Roman" w:cs="Times New Roman"/>
-          <w:sz w:val="24"/>
-          <w:szCs w:val="24"/>
-        </w:rPr>
-      </w:pPr>
-      <w:r>
-        <w:rPr>
-          <w:rFonts w:ascii="Times New Roman" w:hAnsi="Times New Roman" w:cs="Times New Roman"/>
-          <w:sz w:val="24"/>
-          <w:szCs w:val="24"/>
-        </w:rPr>
-        <w:t xml:space="preserve">The game will start Pablo in level 1 with </w:t>
-      </w:r>
-    </w:p>
-    <w:p>
-      <w:pPr>
-        <w:spacing w:line="240" w:lineRule="auto"/>
-        <w:rPr>
-          <w:rFonts w:ascii="Times New Roman" w:hAnsi="Times New Roman" w:cs="Times New Roman"/>
-          <w:sz w:val="24"/>
-          <w:szCs w:val="24"/>
-          <w:u w:val="single"/>
-        </w:rPr>
-      </w:pPr>
-      <w:r>
-        <w:rPr>
-          <w:rFonts w:ascii="Times New Roman" w:hAnsi="Times New Roman" w:cs="Times New Roman"/>
-          <w:sz w:val="24"/>
-          <w:szCs w:val="24"/>
-          <w:u w:val="single"/>
-        </w:rPr>
-        <w:t xml:space="preserve">Core </w:t>
-      </w:r>
-      <w:r>
-        <w:rPr>
-          <w:rFonts w:ascii="Times New Roman" w:hAnsi="Times New Roman" w:cs="Times New Roman"/>
-          <w:sz w:val="24"/>
-          <w:szCs w:val="24"/>
-          <w:u w:val="single"/>
-        </w:rPr>
-        <w:t xml:space="preserve">Game </w:t>
-      </w:r>
-      <w:r>
-        <w:rPr>
-          <w:rFonts w:ascii="Times New Roman" w:hAnsi="Times New Roman" w:cs="Times New Roman"/>
-          <w:sz w:val="24"/>
-          <w:szCs w:val="24"/>
-          <w:u w:val="single"/>
-        </w:rPr>
-        <w:t>Loop</w:t>
-      </w:r>
-    </w:p>
-    <w:p>
-      <w:pPr>
-        <w:spacing w:line="240" w:lineRule="auto"/>
-        <w:rPr>
-          <w:rFonts w:ascii="Times New Roman" w:hAnsi="Times New Roman" w:cs="Times New Roman"/>
-          <w:sz w:val="24"/>
-          <w:szCs w:val="24"/>
-        </w:rPr>
-      </w:pPr>
-      <w:r>
-        <w:rPr>
-          <w:rFonts w:ascii="Times New Roman" w:hAnsi="Times New Roman" w:cs="Times New Roman"/>
-          <w:sz w:val="24"/>
-          <w:szCs w:val="24"/>
-        </w:rPr>
-        <w:t xml:space="preserve">The player will appear at the start of the level and be told what to find by the older brother. The player will explore the area looking for the object, fighting “enemies” off along the way and finding “items” to help him on his journey. The player will then talk to the homeless man and be allowed into the boss room. After defeating the boss, the next level will start. </w:t>
-      </w:r>
-      <w:r>
-        <w:rPr>
-          <w:rFonts w:ascii="Times New Roman" w:hAnsi="Times New Roman" w:cs="Times New Roman"/>
-          <w:sz w:val="24"/>
-          <w:szCs w:val="24"/>
-        </w:rPr>
-        <w:t xml:space="preserve">After losing all health, the player may restart the level or quit the game. </w:t>
-      </w:r>
-      <w:r>
-        <w:rPr>
-          <w:rFonts w:ascii="Times New Roman" w:hAnsi="Times New Roman" w:cs="Times New Roman"/>
-          <w:sz w:val="24"/>
-          <w:szCs w:val="24"/>
-        </w:rPr>
-        <w:t>This will repeat until he has made it to the sidewalk or time has run out.</w:t>
-      </w:r>
-    </w:p>
-    <w:p>
-      <w:pPr>
-        <w:spacing w:line="240" w:lineRule="auto"/>
-        <w:rPr>
-          <w:rFonts w:ascii="Times New Roman" w:hAnsi="Times New Roman" w:cs="Times New Roman"/>
-          <w:sz w:val="24"/>
-          <w:szCs w:val="24"/>
-          <w:u w:val="single"/>
-        </w:rPr>
-      </w:pPr>
-      <w:r>
-        <w:rPr>
-          <w:rFonts w:ascii="Times New Roman" w:hAnsi="Times New Roman" w:cs="Times New Roman"/>
-          <w:sz w:val="24"/>
-          <w:szCs w:val="24"/>
-          <w:u w:val="single"/>
-        </w:rPr>
-        <w:t>User Experience</w:t>
-      </w:r>
-    </w:p>
-    <w:p>
-      <w:pPr>
-        <w:spacing w:line="240" w:lineRule="auto"/>
-        <w:rPr>
-          <w:rFonts w:ascii="Times New Roman" w:hAnsi="Times New Roman" w:cs="Times New Roman"/>
-          <w:sz w:val="24"/>
-          <w:szCs w:val="24"/>
-        </w:rPr>
-      </w:pPr>
+    </w:p>
+    <w:p>
+      <w:pPr>
+        <w:spacing w:line="240" w:lineRule="auto"/>
+        <w:contextualSpacing/>
+        <w:rPr>
+          <w:rFonts w:ascii="Times New Roman" w:hAnsi="Times New Roman" w:cs="Times New Roman"/>
+          <w:sz w:val="24"/>
+          <w:szCs w:val="24"/>
+          <w:u w:val="single"/>
+        </w:rPr>
+      </w:pPr>
+      <w:r>
+        <w:rPr>
+          <w:rFonts w:ascii="Times New Roman" w:hAnsi="Times New Roman" w:cs="Times New Roman"/>
+          <w:sz w:val="24"/>
+          <w:szCs w:val="24"/>
+          <w:u w:val="single"/>
+        </w:rPr>
+        <w:t>Level Design</w:t>
+      </w:r>
+    </w:p>
+    <w:p>
+      <w:pPr>
+        <w:spacing w:line="240" w:lineRule="auto"/>
+        <w:contextualSpacing/>
+        <w:rPr>
+          <w:rFonts w:ascii="Times New Roman" w:hAnsi="Times New Roman" w:cs="Times New Roman"/>
+          <w:sz w:val="24"/>
+          <w:szCs w:val="24"/>
+        </w:rPr>
+      </w:pPr>
+      <w:r>
+        <w:rPr>
+          <w:rFonts w:ascii="Times New Roman" w:hAnsi="Times New Roman" w:cs="Times New Roman"/>
+          <w:sz w:val="24"/>
+          <w:szCs w:val="24"/>
+        </w:rPr>
+        <w:t>2-3 levels each have a very different layout and feel</w:t>
+      </w:r>
     </w:p>
     <w:p>
       <w:pPr>
         <w:pStyle w:val="ListParagraph"/>
         <w:numPr>
           <w:ilvl w:val="0"/>
-          <w:numId w:val="2"/>
+          <w:numId w:val="9"/>
         </w:numPr>
         <w:spacing w:line="240" w:lineRule="auto"/>
         <w:rPr>
@@ -1331,7 +1655,7 @@
           <w:sz w:val="24"/>
           <w:szCs w:val="24"/>
         </w:rPr>
-        <w:t>Mechanics</w:t>
+        <w:t>Level 1: Forest</w:t>
       </w:r>
     </w:p>
     <w:p>
@@ -1339,7 +1663,7 @@
         <w:pStyle w:val="ListParagraph"/>
         <w:numPr>
           <w:ilvl w:val="0"/>
-          <w:numId w:val="2"/>
+          <w:numId w:val="9"/>
         </w:numPr>
         <w:spacing w:line="240" w:lineRule="auto"/>
         <w:rPr>
@@ -1354,7 +1678,7 @@
           <w:sz w:val="24"/>
           <w:szCs w:val="24"/>
         </w:rPr>
-        <w:t>Dynamics</w:t>
+        <w:t>Level 2: Playground</w:t>
       </w:r>
     </w:p>
     <w:p>
@@ -1362,7 +1686,7 @@
         <w:pStyle w:val="ListParagraph"/>
         <w:numPr>
           <w:ilvl w:val="0"/>
-          <w:numId w:val="2"/>
+          <w:numId w:val="9"/>
         </w:numPr>
         <w:spacing w:line="240" w:lineRule="auto"/>
         <w:rPr>
@@ -1377,107 +1701,49 @@
           <w:sz w:val="24"/>
           <w:szCs w:val="24"/>
         </w:rPr>
-        <w:t>Enemies</w:t>
-      </w:r>
-    </w:p>
-    <w:p>
-      <w:pPr>
-        <w:spacing w:line="240" w:lineRule="auto"/>
-        <w:contextualSpacing/>
-        <w:rPr>
-          <w:rFonts w:ascii="Times New Roman" w:hAnsi="Times New Roman" w:cs="Times New Roman"/>
-          <w:sz w:val="24"/>
-          <w:szCs w:val="24"/>
-        </w:rPr>
-      </w:pPr>
-      <w:r>
-        <w:rPr>
-          <w:rFonts w:ascii="Times New Roman" w:hAnsi="Times New Roman" w:cs="Times New Roman"/>
-          <w:sz w:val="24"/>
-          <w:szCs w:val="24"/>
-        </w:rPr>
-        <w:t>Level Design</w:t>
-      </w:r>
-    </w:p>
-    <w:p>
-      <w:pPr>
-        <w:pStyle w:val="ListParagraph"/>
-        <w:numPr>
-          <w:ilvl w:val="0"/>
-          <w:numId w:val="3"/>
-        </w:numPr>
-        <w:spacing w:line="240" w:lineRule="auto"/>
-        <w:rPr>
-          <w:rFonts w:ascii="Times New Roman" w:hAnsi="Times New Roman" w:cs="Times New Roman"/>
-          <w:sz w:val="24"/>
-          <w:szCs w:val="24"/>
-        </w:rPr>
-      </w:pPr>
-      <w:r>
-        <w:rPr>
-          <w:rFonts w:ascii="Times New Roman" w:hAnsi="Times New Roman" w:cs="Times New Roman"/>
-          <w:sz w:val="24"/>
-          <w:szCs w:val="24"/>
-        </w:rPr>
-        <w:t>Progression</w:t>
-      </w:r>
-    </w:p>
-    <w:p>
-      <w:pPr>
-        <w:pStyle w:val="ListParagraph"/>
-        <w:numPr>
-          <w:ilvl w:val="0"/>
-          <w:numId w:val="3"/>
-        </w:numPr>
-        <w:spacing w:line="240" w:lineRule="auto"/>
-        <w:rPr>
-          <w:rFonts w:ascii="Times New Roman" w:hAnsi="Times New Roman" w:cs="Times New Roman"/>
-          <w:sz w:val="24"/>
-          <w:szCs w:val="24"/>
-        </w:rPr>
-      </w:pPr>
-      <w:r>
-        <w:rPr>
-          <w:rFonts w:ascii="Times New Roman" w:hAnsi="Times New Roman" w:cs="Times New Roman"/>
-          <w:sz w:val="24"/>
-          <w:szCs w:val="24"/>
-        </w:rPr>
-        <w:t>Environments</w:t>
-      </w:r>
-    </w:p>
-    <w:p>
-      <w:pPr>
-        <w:spacing w:line="240" w:lineRule="auto"/>
-        <w:contextualSpacing/>
-        <w:rPr>
-          <w:rFonts w:ascii="Times New Roman" w:hAnsi="Times New Roman" w:cs="Times New Roman"/>
-          <w:sz w:val="24"/>
-          <w:szCs w:val="24"/>
-        </w:rPr>
-      </w:pPr>
-      <w:r>
-        <w:rPr>
-          <w:rFonts w:ascii="Times New Roman" w:hAnsi="Times New Roman" w:cs="Times New Roman"/>
-          <w:sz w:val="24"/>
-          <w:szCs w:val="24"/>
+        <w:lastRenderedPageBreak/>
+        <w:t>Level 3?</w:t>
+      </w:r>
+    </w:p>
+    <w:p>
+      <w:pPr>
+        <w:spacing w:line="240" w:lineRule="auto"/>
+        <w:contextualSpacing/>
+        <w:rPr>
+          <w:rFonts w:ascii="Times New Roman" w:hAnsi="Times New Roman" w:cs="Times New Roman"/>
+          <w:sz w:val="24"/>
+          <w:szCs w:val="24"/>
+          <w:u w:val="single"/>
+        </w:rPr>
+      </w:pPr>
+      <w:r>
+        <w:rPr>
+          <w:rFonts w:ascii="Times New Roman" w:hAnsi="Times New Roman" w:cs="Times New Roman"/>
+          <w:sz w:val="24"/>
+          <w:szCs w:val="24"/>
+          <w:u w:val="single"/>
         </w:rPr>
         <w:t>Art</w:t>
       </w:r>
     </w:p>
     <w:p>
       <w:pPr>
-        <w:pStyle w:val="ListParagraph"/>
-        <w:numPr>
-          <w:ilvl w:val="0"/>
-          <w:numId w:val="4"/>
-        </w:numPr>
-        <w:spacing w:line="240" w:lineRule="auto"/>
-        <w:rPr>
-          <w:rFonts w:ascii="Times New Roman" w:hAnsi="Times New Roman" w:cs="Times New Roman"/>
-          <w:sz w:val="24"/>
-          <w:szCs w:val="24"/>
-        </w:rPr>
-      </w:pPr>
+        <w:spacing w:line="240" w:lineRule="auto"/>
+        <w:contextualSpacing/>
+        <w:rPr>
+          <w:rFonts w:ascii="Times New Roman" w:hAnsi="Times New Roman" w:cs="Times New Roman"/>
+          <w:sz w:val="24"/>
+          <w:szCs w:val="24"/>
+        </w:rPr>
+      </w:pPr>
+      <w:r>
+        <w:rPr>
+          <w:rFonts w:ascii="Times New Roman" w:hAnsi="Times New Roman" w:cs="Times New Roman"/>
+          <w:sz w:val="24"/>
+          <w:szCs w:val="24"/>
+        </w:rPr>
+        <w:t xml:space="preserve">// </w:t>
+      </w:r>
       <w:r>
         <w:rPr>
           <w:rFonts w:ascii="Times New Roman" w:hAnsi="Times New Roman" w:cs="Times New Roman"/>
@@ -1503,65 +1769,128 @@
           <w:sz w:val="24"/>
           <w:szCs w:val="24"/>
         </w:rPr>
+        <w:t xml:space="preserve">Cell shaded style </w:t>
+      </w:r>
+      <w:proofErr w:type="gramStart"/>
+      <w:r>
+        <w:rPr>
+          <w:rFonts w:ascii="Times New Roman" w:hAnsi="Times New Roman" w:cs="Times New Roman"/>
+          <w:sz w:val="24"/>
+          <w:szCs w:val="24"/>
+        </w:rPr>
+        <w:t>similar to</w:t>
+      </w:r>
+      <w:proofErr w:type="gramEnd"/>
+      <w:r>
+        <w:rPr>
+          <w:rFonts w:ascii="Times New Roman" w:hAnsi="Times New Roman" w:cs="Times New Roman"/>
+          <w:sz w:val="24"/>
+          <w:szCs w:val="24"/>
+        </w:rPr>
+        <w:t xml:space="preserve"> ROR2</w:t>
+      </w:r>
+    </w:p>
+    <w:p>
+      <w:pPr>
+        <w:spacing w:line="240" w:lineRule="auto"/>
+        <w:contextualSpacing/>
+        <w:rPr>
+          <w:rFonts w:ascii="Times New Roman" w:hAnsi="Times New Roman" w:cs="Times New Roman"/>
+          <w:sz w:val="24"/>
+          <w:szCs w:val="24"/>
+        </w:rPr>
+      </w:pPr>
+    </w:p>
+    <w:p>
+      <w:pPr>
+        <w:spacing w:line="240" w:lineRule="auto"/>
+        <w:contextualSpacing/>
+        <w:rPr>
+          <w:rFonts w:ascii="Times New Roman" w:hAnsi="Times New Roman" w:cs="Times New Roman"/>
+          <w:sz w:val="24"/>
+          <w:szCs w:val="24"/>
+          <w:u w:val="single"/>
+        </w:rPr>
+      </w:pPr>
+      <w:r>
+        <w:rPr>
+          <w:rFonts w:ascii="Times New Roman" w:hAnsi="Times New Roman" w:cs="Times New Roman"/>
+          <w:sz w:val="24"/>
+          <w:szCs w:val="24"/>
+          <w:u w:val="single"/>
+        </w:rPr>
         <w:t>UI/Game Controls</w:t>
       </w:r>
     </w:p>
     <w:p>
       <w:pPr>
-        <w:pStyle w:val="ListParagraph"/>
-        <w:numPr>
-          <w:ilvl w:val="0"/>
-          <w:numId w:val="5"/>
-        </w:numPr>
-        <w:spacing w:line="240" w:lineRule="auto"/>
-        <w:rPr>
-          <w:rFonts w:ascii="Times New Roman" w:hAnsi="Times New Roman" w:cs="Times New Roman"/>
-          <w:sz w:val="24"/>
-          <w:szCs w:val="24"/>
-        </w:rPr>
-      </w:pPr>
-      <w:r>
-        <w:rPr>
-          <w:rFonts w:ascii="Times New Roman" w:hAnsi="Times New Roman" w:cs="Times New Roman"/>
-          <w:sz w:val="24"/>
-          <w:szCs w:val="24"/>
-        </w:rPr>
-        <w:t>Specifications</w:t>
-      </w:r>
-    </w:p>
-    <w:p>
-      <w:pPr>
-        <w:spacing w:line="240" w:lineRule="auto"/>
-        <w:contextualSpacing/>
-        <w:rPr>
-          <w:rFonts w:ascii="Times New Roman" w:hAnsi="Times New Roman" w:cs="Times New Roman"/>
-          <w:sz w:val="24"/>
-          <w:szCs w:val="24"/>
-        </w:rPr>
-      </w:pPr>
-      <w:r>
-        <w:rPr>
-          <w:rFonts w:ascii="Times New Roman" w:hAnsi="Times New Roman" w:cs="Times New Roman"/>
-          <w:sz w:val="24"/>
-          <w:szCs w:val="24"/>
+        <w:spacing w:line="240" w:lineRule="auto"/>
+        <w:contextualSpacing/>
+        <w:rPr>
+          <w:rFonts w:ascii="Times New Roman" w:hAnsi="Times New Roman" w:cs="Times New Roman"/>
+          <w:sz w:val="24"/>
+          <w:szCs w:val="24"/>
+        </w:rPr>
+      </w:pPr>
+      <w:r>
+        <w:rPr>
+          <w:rFonts w:ascii="Times New Roman" w:hAnsi="Times New Roman" w:cs="Times New Roman"/>
+          <w:sz w:val="24"/>
+          <w:szCs w:val="24"/>
+        </w:rPr>
+        <w:t>// What does the user HUD look like?</w:t>
+      </w:r>
+    </w:p>
+    <w:p>
+      <w:pPr>
+        <w:spacing w:line="240" w:lineRule="auto"/>
+        <w:contextualSpacing/>
+        <w:rPr>
+          <w:rFonts w:ascii="Times New Roman" w:hAnsi="Times New Roman" w:cs="Times New Roman"/>
+          <w:sz w:val="24"/>
+          <w:szCs w:val="24"/>
+        </w:rPr>
+      </w:pPr>
+    </w:p>
+    <w:p>
+      <w:pPr>
+        <w:spacing w:line="240" w:lineRule="auto"/>
+        <w:contextualSpacing/>
+        <w:rPr>
+          <w:rFonts w:ascii="Times New Roman" w:hAnsi="Times New Roman" w:cs="Times New Roman"/>
+          <w:sz w:val="24"/>
+          <w:szCs w:val="24"/>
+          <w:u w:val="single"/>
+        </w:rPr>
+      </w:pPr>
+      <w:r>
+        <w:rPr>
+          <w:rFonts w:ascii="Times New Roman" w:hAnsi="Times New Roman" w:cs="Times New Roman"/>
+          <w:sz w:val="24"/>
+          <w:szCs w:val="24"/>
+          <w:u w:val="single"/>
         </w:rPr>
         <w:t>Audio</w:t>
       </w:r>
     </w:p>
     <w:p>
       <w:pPr>
-        <w:pStyle w:val="ListParagraph"/>
-        <w:numPr>
-          <w:ilvl w:val="0"/>
-          <w:numId w:val="5"/>
-        </w:numPr>
-        <w:spacing w:line="240" w:lineRule="auto"/>
-        <w:rPr>
-          <w:rFonts w:ascii="Times New Roman" w:hAnsi="Times New Roman" w:cs="Times New Roman"/>
-          <w:sz w:val="24"/>
-          <w:szCs w:val="24"/>
-        </w:rPr>
-      </w:pPr>
+        <w:spacing w:line="240" w:lineRule="auto"/>
+        <w:contextualSpacing/>
+        <w:rPr>
+          <w:rFonts w:ascii="Times New Roman" w:hAnsi="Times New Roman" w:cs="Times New Roman"/>
+          <w:sz w:val="24"/>
+          <w:szCs w:val="24"/>
+        </w:rPr>
+      </w:pPr>
+      <w:r>
+        <w:rPr>
+          <w:rFonts w:ascii="Times New Roman" w:hAnsi="Times New Roman" w:cs="Times New Roman"/>
+          <w:sz w:val="24"/>
+          <w:szCs w:val="24"/>
+        </w:rPr>
+        <w:t xml:space="preserve">// </w:t>
+      </w:r>
       <w:r>
         <w:rPr>
           <w:rFonts w:ascii="Times New Roman" w:hAnsi="Times New Roman" w:cs="Times New Roman"/>
@@ -1581,78 +1910,100 @@
           <w:szCs w:val="24"/>
         </w:rPr>
       </w:pPr>
-      <w:r>
-        <w:rPr>
-          <w:rFonts w:ascii="Times New Roman" w:hAnsi="Times New Roman" w:cs="Times New Roman"/>
-          <w:sz w:val="24"/>
-          <w:szCs w:val="24"/>
-        </w:rPr>
-        <w:t>Target</w:t>
-      </w:r>
-    </w:p>
-    <w:p>
-      <w:pPr>
-        <w:pStyle w:val="ListParagraph"/>
-        <w:numPr>
-          <w:ilvl w:val="0"/>
-          <w:numId w:val="5"/>
-        </w:numPr>
-        <w:spacing w:line="240" w:lineRule="auto"/>
-        <w:rPr>
-          <w:rFonts w:ascii="Times New Roman" w:hAnsi="Times New Roman" w:cs="Times New Roman"/>
-          <w:sz w:val="24"/>
-          <w:szCs w:val="24"/>
-        </w:rPr>
-      </w:pPr>
-      <w:r>
-        <w:rPr>
-          <w:rFonts w:ascii="Times New Roman" w:hAnsi="Times New Roman" w:cs="Times New Roman"/>
-          <w:sz w:val="24"/>
-          <w:szCs w:val="24"/>
+    </w:p>
+    <w:p>
+      <w:pPr>
+        <w:spacing w:line="240" w:lineRule="auto"/>
+        <w:contextualSpacing/>
+        <w:rPr>
+          <w:rFonts w:ascii="Times New Roman" w:hAnsi="Times New Roman" w:cs="Times New Roman"/>
+          <w:sz w:val="24"/>
+          <w:szCs w:val="24"/>
+          <w:u w:val="single"/>
+        </w:rPr>
+      </w:pPr>
+      <w:r>
+        <w:rPr>
+          <w:rFonts w:ascii="Times New Roman" w:hAnsi="Times New Roman" w:cs="Times New Roman"/>
+          <w:sz w:val="24"/>
+          <w:szCs w:val="24"/>
+          <w:u w:val="single"/>
         </w:rPr>
         <w:t>Target Audience</w:t>
       </w:r>
     </w:p>
     <w:p>
       <w:pPr>
-        <w:pStyle w:val="ListParagraph"/>
-        <w:numPr>
-          <w:ilvl w:val="0"/>
-          <w:numId w:val="5"/>
-        </w:numPr>
-        <w:spacing w:line="240" w:lineRule="auto"/>
-        <w:rPr>
-          <w:rFonts w:ascii="Times New Roman" w:hAnsi="Times New Roman" w:cs="Times New Roman"/>
-          <w:sz w:val="24"/>
-          <w:szCs w:val="24"/>
-        </w:rPr>
-      </w:pPr>
-      <w:r>
-        <w:rPr>
-          <w:rFonts w:ascii="Times New Roman" w:hAnsi="Times New Roman" w:cs="Times New Roman"/>
-          <w:sz w:val="24"/>
-          <w:szCs w:val="24"/>
+        <w:spacing w:line="240" w:lineRule="auto"/>
+        <w:contextualSpacing/>
+        <w:rPr>
+          <w:rFonts w:ascii="Times New Roman" w:hAnsi="Times New Roman" w:cs="Times New Roman"/>
+          <w:sz w:val="24"/>
+          <w:szCs w:val="24"/>
+          <w:u w:val="single"/>
+        </w:rPr>
+      </w:pPr>
+    </w:p>
+    <w:p>
+      <w:pPr>
+        <w:spacing w:line="240" w:lineRule="auto"/>
+        <w:contextualSpacing/>
+        <w:rPr>
+          <w:rFonts w:ascii="Times New Roman" w:hAnsi="Times New Roman" w:cs="Times New Roman"/>
+          <w:sz w:val="24"/>
+          <w:szCs w:val="24"/>
+          <w:u w:val="single"/>
+        </w:rPr>
+      </w:pPr>
+      <w:r>
+        <w:rPr>
+          <w:rFonts w:ascii="Times New Roman" w:hAnsi="Times New Roman" w:cs="Times New Roman"/>
+          <w:sz w:val="24"/>
+          <w:szCs w:val="24"/>
+          <w:u w:val="single"/>
         </w:rPr>
         <w:t>Target Device</w:t>
       </w:r>
-    </w:p>
-    <w:p>
-      <w:pPr>
-        <w:spacing w:line="240" w:lineRule="auto"/>
-        <w:contextualSpacing/>
-        <w:rPr>
-          <w:rFonts w:ascii="Times New Roman" w:hAnsi="Times New Roman" w:cs="Times New Roman"/>
-          <w:sz w:val="24"/>
-          <w:szCs w:val="24"/>
-        </w:rPr>
-      </w:pPr>
-      <w:r>
-        <w:rPr>
-          <w:rFonts w:ascii="Times New Roman" w:hAnsi="Times New Roman" w:cs="Times New Roman"/>
-          <w:sz w:val="24"/>
-          <w:szCs w:val="24"/>
-        </w:rPr>
-        <w:lastRenderedPageBreak/>
+      <w:r>
+        <w:rPr>
+          <w:rFonts w:ascii="Times New Roman" w:hAnsi="Times New Roman" w:cs="Times New Roman"/>
+          <w:sz w:val="24"/>
+          <w:szCs w:val="24"/>
+          <w:u w:val="single"/>
+        </w:rPr>
+        <w:t>/Platform</w:t>
+      </w:r>
+    </w:p>
+    <w:p>
+      <w:pPr>
+        <w:spacing w:line="240" w:lineRule="auto"/>
+        <w:contextualSpacing/>
+        <w:rPr>
+          <w:rFonts w:ascii="Times New Roman" w:hAnsi="Times New Roman" w:cs="Times New Roman"/>
+          <w:sz w:val="24"/>
+          <w:szCs w:val="24"/>
+          <w:u w:val="single"/>
+        </w:rPr>
+      </w:pPr>
+    </w:p>
+    <w:p>
+      <w:pPr>
+        <w:spacing w:line="240" w:lineRule="auto"/>
+        <w:contextualSpacing/>
+        <w:rPr>
+          <w:rFonts w:ascii="Times New Roman" w:hAnsi="Times New Roman" w:cs="Times New Roman"/>
+          <w:sz w:val="24"/>
+          <w:szCs w:val="24"/>
+          <w:u w:val="single"/>
+        </w:rPr>
+      </w:pPr>
+      <w:r>
+        <w:rPr>
+          <w:rFonts w:ascii="Times New Roman" w:hAnsi="Times New Roman" w:cs="Times New Roman"/>
+          <w:sz w:val="24"/>
+          <w:szCs w:val="24"/>
+          <w:u w:val="single"/>
+        </w:rPr>
         <w:t>De</w:t>
       </w:r>
       <w:r>
@@ -1660,6 +2011,7 @@
           <w:rFonts w:ascii="Times New Roman" w:hAnsi="Times New Roman" w:cs="Times New Roman"/>
           <w:sz w:val="24"/>
           <w:szCs w:val="24"/>
+          <w:u w:val="single"/>
         </w:rPr>
         <w:t>velopment</w:t>
       </w:r>
@@ -1668,24 +2020,29 @@
           <w:rFonts w:ascii="Times New Roman" w:hAnsi="Times New Roman" w:cs="Times New Roman"/>
           <w:sz w:val="24"/>
           <w:szCs w:val="24"/>
+          <w:u w:val="single"/>
         </w:rPr>
         <w:t xml:space="preserve"> Plan</w:t>
       </w:r>
     </w:p>
     <w:p>
       <w:pPr>
-        <w:pStyle w:val="ListParagraph"/>
-        <w:numPr>
-          <w:ilvl w:val="0"/>
-          <w:numId w:val="6"/>
-        </w:numPr>
-        <w:spacing w:line="240" w:lineRule="auto"/>
-        <w:rPr>
-          <w:rFonts w:ascii="Times New Roman" w:hAnsi="Times New Roman" w:cs="Times New Roman"/>
-          <w:sz w:val="24"/>
-          <w:szCs w:val="24"/>
-        </w:rPr>
-      </w:pPr>
+        <w:spacing w:line="240" w:lineRule="auto"/>
+        <w:contextualSpacing/>
+        <w:rPr>
+          <w:rFonts w:ascii="Times New Roman" w:hAnsi="Times New Roman" w:cs="Times New Roman"/>
+          <w:sz w:val="24"/>
+          <w:szCs w:val="24"/>
+        </w:rPr>
+      </w:pPr>
+      <w:r>
+        <w:rPr>
+          <w:rFonts w:ascii="Times New Roman" w:hAnsi="Times New Roman" w:cs="Times New Roman"/>
+          <w:sz w:val="24"/>
+          <w:szCs w:val="24"/>
+        </w:rPr>
+        <w:t xml:space="preserve">// </w:t>
+      </w:r>
       <w:r>
         <w:rPr>
           <w:rFonts w:ascii="Times New Roman" w:hAnsi="Times New Roman" w:cs="Times New Roman"/>
@@ -1697,18 +2054,22 @@
     </w:p>
     <w:p>
       <w:pPr>
-        <w:pStyle w:val="ListParagraph"/>
-        <w:numPr>
-          <w:ilvl w:val="0"/>
-          <w:numId w:val="6"/>
-        </w:numPr>
-        <w:spacing w:line="240" w:lineRule="auto"/>
-        <w:rPr>
-          <w:rFonts w:ascii="Times New Roman" w:hAnsi="Times New Roman" w:cs="Times New Roman"/>
-          <w:sz w:val="24"/>
-          <w:szCs w:val="24"/>
-        </w:rPr>
-      </w:pPr>
+        <w:spacing w:line="240" w:lineRule="auto"/>
+        <w:contextualSpacing/>
+        <w:rPr>
+          <w:rFonts w:ascii="Times New Roman" w:hAnsi="Times New Roman" w:cs="Times New Roman"/>
+          <w:sz w:val="24"/>
+          <w:szCs w:val="24"/>
+        </w:rPr>
+      </w:pPr>
+      <w:r>
+        <w:rPr>
+          <w:rFonts w:ascii="Times New Roman" w:hAnsi="Times New Roman" w:cs="Times New Roman"/>
+          <w:sz w:val="24"/>
+          <w:szCs w:val="24"/>
+        </w:rPr>
+        <w:t xml:space="preserve">// </w:t>
+      </w:r>
       <w:r>
         <w:rPr>
           <w:rFonts w:ascii="Times New Roman" w:hAnsi="Times New Roman" w:cs="Times New Roman"/>
@@ -1987,6 +2348,119 @@
     </w:lvl>
   </w:abstractNum>
   <w:abstractNum w:abstractNumId="2" w15:restartNumberingAfterBreak="0">
+    <w:nsid w:val="116B6600"/>
+    <w:multiLevelType w:val="hybridMultilevel"/>
+    <w:tmpl w:val="AAD2EEAE"/>
+    <w:lvl w:ilvl="0" w:tplc="04090001">
+      <w:start w:val="1"/>
+      <w:numFmt w:val="bullet"/>
+      <w:lvlText w:val=""/>
+      <w:lvlJc w:val="left"/>
+      <w:pPr>
+        <w:ind w:left="720" w:hanging="360"/>
+      </w:pPr>
+      <w:rPr>
+        <w:rFonts w:ascii="Symbol" w:hAnsi="Symbol" w:hint="default"/>
+      </w:rPr>
+    </w:lvl>
+    <w:lvl w:ilvl="1" w:tplc="04090003" w:tentative="1">
+      <w:start w:val="1"/>
+      <w:numFmt w:val="bullet"/>
+      <w:lvlText w:val="o"/>
+      <w:lvlJc w:val="left"/>
+      <w:pPr>
+        <w:ind w:left="1440" w:hanging="360"/>
+      </w:pPr>
+      <w:rPr>
+        <w:rFonts w:ascii="Courier New" w:hAnsi="Courier New" w:cs="Courier New" w:hint="default"/>
+      </w:rPr>
+    </w:lvl>
+    <w:lvl w:ilvl="2" w:tplc="04090005" w:tentative="1">
+      <w:start w:val="1"/>
+      <w:numFmt w:val="bullet"/>
+      <w:lvlText w:val=""/>
+      <w:lvlJc w:val="left"/>
+      <w:pPr>
+        <w:ind w:left="2160" w:hanging="360"/>
+      </w:pPr>
+      <w:rPr>
+        <w:rFonts w:ascii="Wingdings" w:hAnsi="Wingdings" w:hint="default"/>
+      </w:rPr>
+    </w:lvl>
+    <w:lvl w:ilvl="3" w:tplc="04090001" w:tentative="1">
+      <w:start w:val="1"/>
+      <w:numFmt w:val="bullet"/>
+      <w:lvlText w:val=""/>
+      <w:lvlJc w:val="left"/>
+      <w:pPr>
+        <w:ind w:left="2880" w:hanging="360"/>
+      </w:pPr>
+      <w:rPr>
+        <w:rFonts w:ascii="Symbol" w:hAnsi="Symbol" w:hint="default"/>
+      </w:rPr>
+    </w:lvl>
+    <w:lvl w:ilvl="4" w:tplc="04090003" w:tentative="1">
+      <w:start w:val="1"/>
+      <w:numFmt w:val="bullet"/>
+      <w:lvlText w:val="o"/>
+      <w:lvlJc w:val="left"/>
+      <w:pPr>
+        <w:ind w:left="3600" w:hanging="360"/>
+      </w:pPr>
+      <w:rPr>
+        <w:rFonts w:ascii="Courier New" w:hAnsi="Courier New" w:cs="Courier New" w:hint="default"/>
+      </w:rPr>
+    </w:lvl>
+    <w:lvl w:ilvl="5" w:tplc="04090005" w:tentative="1">
+      <w:start w:val="1"/>
+      <w:numFmt w:val="bullet"/>
+      <w:lvlText w:val=""/>
+      <w:lvlJc w:val="left"/>
+      <w:pPr>
+        <w:ind w:left="4320" w:hanging="360"/>
+      </w:pPr>
+      <w:rPr>
+        <w:rFonts w:ascii="Wingdings" w:hAnsi="Wingdings" w:hint="default"/>
+      </w:rPr>
+    </w:lvl>
+    <w:lvl w:ilvl="6" w:tplc="04090001" w:tentative="1">
+      <w:start w:val="1"/>
+      <w:numFmt w:val="bullet"/>
+      <w:lvlText w:val=""/>
+      <w:lvlJc w:val="left"/>
+      <w:pPr>
+        <w:ind w:left="5040" w:hanging="360"/>
+      </w:pPr>
+      <w:rPr>
+        <w:rFonts w:ascii="Symbol" w:hAnsi="Symbol" w:hint="default"/>
+      </w:rPr>
+    </w:lvl>
+    <w:lvl w:ilvl="7" w:tplc="04090003" w:tentative="1">
+      <w:start w:val="1"/>
+      <w:numFmt w:val="bullet"/>
+      <w:lvlText w:val="o"/>
+      <w:lvlJc w:val="left"/>
+      <w:pPr>
+        <w:ind w:left="5760" w:hanging="360"/>
+      </w:pPr>
+      <w:rPr>
+        <w:rFonts w:ascii="Courier New" w:hAnsi="Courier New" w:cs="Courier New" w:hint="default"/>
+      </w:rPr>
+    </w:lvl>
+    <w:lvl w:ilvl="8" w:tplc="04090005" w:tentative="1">
+      <w:start w:val="1"/>
+      <w:numFmt w:val="bullet"/>
+      <w:lvlText w:val=""/>
+      <w:lvlJc w:val="left"/>
+      <w:pPr>
+        <w:ind w:left="6480" w:hanging="360"/>
+      </w:pPr>
+      <w:rPr>
+        <w:rFonts w:ascii="Wingdings" w:hAnsi="Wingdings" w:hint="default"/>
+      </w:rPr>
+    </w:lvl>
+  </w:abstractNum>
+  <w:abstractNum w:abstractNumId="3" w15:restartNumberingAfterBreak="0">
     <w:nsid w:val="14CF04BE"/>
     <w:multiLevelType w:val="hybridMultilevel"/>
     <w:tmpl w:val="A85C46C2"/>
@@ -2099,7 +2573,7 @@
       </w:rPr>
     </w:lvl>
   </w:abstractNum>
-  <w:abstractNum w:abstractNumId="3" w15:restartNumberingAfterBreak="0">
+  <w:abstractNum w:abstractNumId="4" w15:restartNumberingAfterBreak="0">
     <w:nsid w:val="1DE87984"/>
     <w:multiLevelType w:val="hybridMultilevel"/>
     <w:tmpl w:val="6B6A3420"/>
@@ -2212,7 +2686,7 @@
       </w:rPr>
     </w:lvl>
   </w:abstractNum>
-  <w:abstractNum w:abstractNumId="4" w15:restartNumberingAfterBreak="0">
+  <w:abstractNum w:abstractNumId="5" w15:restartNumberingAfterBreak="0">
     <w:nsid w:val="219D4641"/>
     <w:multiLevelType w:val="hybridMultilevel"/>
     <w:tmpl w:val="E59E837A"/>
@@ -2325,7 +2799,7 @@
       </w:rPr>
     </w:lvl>
   </w:abstractNum>
-  <w:abstractNum w:abstractNumId="5" w15:restartNumberingAfterBreak="0">
+  <w:abstractNum w:abstractNumId="6" w15:restartNumberingAfterBreak="0">
     <w:nsid w:val="45C973AE"/>
     <w:multiLevelType w:val="hybridMultilevel"/>
     <w:tmpl w:val="3D4866EC"/>
@@ -2438,7 +2912,7 @@
       </w:rPr>
     </w:lvl>
   </w:abstractNum>
-  <w:abstractNum w:abstractNumId="6" w15:restartNumberingAfterBreak="0">
+  <w:abstractNum w:abstractNumId="7" w15:restartNumberingAfterBreak="0">
     <w:nsid w:val="5796690B"/>
     <w:multiLevelType w:val="hybridMultilevel"/>
     <w:tmpl w:val="0D7EE1C8"/>
@@ -2551,7 +3025,7 @@
       </w:rPr>
     </w:lvl>
   </w:abstractNum>
-  <w:abstractNum w:abstractNumId="7" w15:restartNumberingAfterBreak="0">
+  <w:abstractNum w:abstractNumId="8" w15:restartNumberingAfterBreak="0">
     <w:nsid w:val="60D45FFA"/>
     <w:multiLevelType w:val="hybridMultilevel"/>
     <w:tmpl w:val="6E148EB2"/>
@@ -2665,28 +3139,31 @@
     </w:lvl>
   </w:abstractNum>
   <w:num w:numId="1">
-    <w:abstractNumId w:val="3"/>
+    <w:abstractNumId w:val="4"/>
   </w:num>
   <w:num w:numId="2">
+    <w:abstractNumId w:val="7"/>
+  </w:num>
+  <w:num w:numId="3">
+    <w:abstractNumId w:val="8"/>
+  </w:num>
+  <w:num w:numId="4">
     <w:abstractNumId w:val="6"/>
   </w:num>
-  <w:num w:numId="3">
-    <w:abstractNumId w:val="7"/>
-  </w:num>
-  <w:num w:numId="4">
-    <w:abstractNumId w:val="5"/>
-  </w:num>
   <w:num w:numId="5">
-    <w:abstractNumId w:val="2"/>
+    <w:abstractNumId w:val="3"/>
   </w:num>
   <w:num w:numId="6">
     <w:abstractNumId w:val="1"/>
   </w:num>
   <w:num w:numId="7">
-    <w:abstractNumId w:val="4"/>
+    <w:abstractNumId w:val="5"/>
   </w:num>
   <w:num w:numId="8">
     <w:abstractNumId w:val="0"/>
+  </w:num>
+  <w:num w:numId="9">
+    <w:abstractNumId w:val="2"/>
   </w:num>
 </w:numbering>
 </file>
@@ -2814,6 +3291,7 @@
     <w:lsdException w:name="HTML Sample" w:semiHidden="1" w:unhideWhenUsed="1"/>
     <w:lsdException w:name="HTML Typewriter" w:semiHidden="1" w:unhideWhenUsed="1"/>
     <w:lsdException w:name="HTML Variable" w:semiHidden="1" w:unhideWhenUsed="1"/>
+    <w:lsdException w:name="Normal Table" w:semiHidden="1" w:unhideWhenUsed="1"/>
     <w:lsdException w:name="annotation subject" w:semiHidden="1" w:unhideWhenUsed="1"/>
     <w:lsdException w:name="No List" w:semiHidden="1" w:unhideWhenUsed="1"/>
     <w:lsdException w:name="Outline List 1" w:semiHidden="1" w:unhideWhenUsed="1"/>
@@ -2859,9 +3337,11 @@
     <w:lsdException w:name="Table Subtle 1" w:semiHidden="1" w:unhideWhenUsed="1"/>
     <w:lsdException w:name="Table Subtle 2" w:semiHidden="1" w:unhideWhenUsed="1"/>
     <w:lsdException w:name="Table Web 1" w:semiHidden="1" w:unhideWhenUsed="1"/>
+    <w:lsdException w:name="Table Web 2" w:semiHidden="1" w:unhideWhenUsed="1"/>
     <w:lsdException w:name="Table Web 3" w:semiHidden="1" w:unhideWhenUsed="1"/>
     <w:lsdException w:name="Balloon Text" w:semiHidden="1" w:unhideWhenUsed="1"/>
     <w:lsdException w:name="Table Grid" w:uiPriority="39"/>
+    <w:lsdException w:name="Table Theme" w:semiHidden="1" w:unhideWhenUsed="1"/>
     <w:lsdException w:name="Placeholder Text" w:semiHidden="1"/>
     <w:lsdException w:name="No Spacing" w:uiPriority="1" w:qFormat="1"/>
     <w:lsdException w:name="Light Shading" w:uiPriority="60"/>

</xml_diff>

<commit_message>
Changed some minor details and added User Experience, Dynamics, two enemies, target audience, and experimental features
</commit_message>
<xml_diff>
--- a/GDD.docx
+++ b/GDD.docx
@@ -47,7 +47,23 @@
           <w:sz w:val="24"/>
           <w:szCs w:val="24"/>
         </w:rPr>
+        <w:t xml:space="preserve">Game </w:t>
+      </w:r>
+      <w:r>
+        <w:rPr>
+          <w:rFonts w:ascii="Times New Roman" w:hAnsi="Times New Roman" w:cs="Times New Roman"/>
+          <w:sz w:val="24"/>
+          <w:szCs w:val="24"/>
+        </w:rPr>
         <w:t>Design Doc</w:t>
+      </w:r>
+      <w:r>
+        <w:rPr>
+          <w:rFonts w:ascii="Times New Roman" w:hAnsi="Times New Roman" w:cs="Times New Roman"/>
+          <w:sz w:val="24"/>
+          <w:szCs w:val="24"/>
+        </w:rPr>
+        <w:t>ument</w:t>
       </w:r>
     </w:p>
     <w:p>
@@ -74,20 +90,15 @@
       <w:pPr>
         <w:spacing w:line="240" w:lineRule="auto"/>
         <w:contextualSpacing/>
-        <w:rPr>
-          <w:rFonts w:ascii="Times New Roman" w:hAnsi="Times New Roman" w:cs="Times New Roman"/>
-          <w:sz w:val="24"/>
-          <w:szCs w:val="24"/>
-        </w:rPr>
-      </w:pPr>
-      <w:r>
-        <w:rPr>
-          <w:rFonts w:ascii="Times New Roman" w:hAnsi="Times New Roman" w:cs="Times New Roman"/>
-          <w:sz w:val="24"/>
-          <w:szCs w:val="24"/>
-        </w:rPr>
-        <w:t>Things to rename:</w:t>
-      </w:r>
+        <w:jc w:val="center"/>
+        <w:rPr>
+          <w:rFonts w:ascii="Times New Roman" w:hAnsi="Times New Roman" w:cs="Times New Roman"/>
+          <w:sz w:val="24"/>
+          <w:szCs w:val="24"/>
+        </w:rPr>
+      </w:pPr>
+      <w:bookmarkStart w:id="0" w:name="_GoBack"/>
+      <w:bookmarkEnd w:id="0"/>
     </w:p>
     <w:p>
       <w:pPr>
@@ -105,6 +116,41 @@
           <w:sz w:val="24"/>
           <w:szCs w:val="24"/>
         </w:rPr>
+        <w:t xml:space="preserve">Things to </w:t>
+      </w:r>
+      <w:r>
+        <w:rPr>
+          <w:rFonts w:ascii="Times New Roman" w:hAnsi="Times New Roman" w:cs="Times New Roman"/>
+          <w:sz w:val="24"/>
+          <w:szCs w:val="24"/>
+        </w:rPr>
+        <w:t>decide on</w:t>
+      </w:r>
+      <w:r>
+        <w:rPr>
+          <w:rFonts w:ascii="Times New Roman" w:hAnsi="Times New Roman" w:cs="Times New Roman"/>
+          <w:sz w:val="24"/>
+          <w:szCs w:val="24"/>
+        </w:rPr>
+        <w:t>:</w:t>
+      </w:r>
+    </w:p>
+    <w:p>
+      <w:pPr>
+        <w:spacing w:line="240" w:lineRule="auto"/>
+        <w:contextualSpacing/>
+        <w:rPr>
+          <w:rFonts w:ascii="Times New Roman" w:hAnsi="Times New Roman" w:cs="Times New Roman"/>
+          <w:sz w:val="24"/>
+          <w:szCs w:val="24"/>
+        </w:rPr>
+      </w:pPr>
+      <w:r>
+        <w:rPr>
+          <w:rFonts w:ascii="Times New Roman" w:hAnsi="Times New Roman" w:cs="Times New Roman"/>
+          <w:sz w:val="24"/>
+          <w:szCs w:val="24"/>
+        </w:rPr>
         <w:t>Kid’s name: P</w:t>
       </w:r>
       <w:r>
@@ -115,6 +161,14 @@
         </w:rPr>
         <w:t>ablo</w:t>
       </w:r>
+      <w:r>
+        <w:rPr>
+          <w:rFonts w:ascii="Times New Roman" w:hAnsi="Times New Roman" w:cs="Times New Roman"/>
+          <w:sz w:val="24"/>
+          <w:szCs w:val="24"/>
+        </w:rPr>
+        <w:t>?</w:t>
+      </w:r>
     </w:p>
     <w:p>
       <w:pPr>
@@ -132,15 +186,15 @@
           <w:sz w:val="24"/>
           <w:szCs w:val="24"/>
         </w:rPr>
-        <w:t xml:space="preserve">Kid’s town name: </w:t>
-      </w:r>
-      <w:r>
-        <w:rPr>
-          <w:rFonts w:ascii="Times New Roman" w:hAnsi="Times New Roman" w:cs="Times New Roman"/>
-          <w:sz w:val="24"/>
-          <w:szCs w:val="24"/>
-        </w:rPr>
-        <w:t>Pure Meadow</w:t>
+        <w:t xml:space="preserve">Kid’s age: </w:t>
+      </w:r>
+      <w:r>
+        <w:rPr>
+          <w:rFonts w:ascii="Times New Roman" w:hAnsi="Times New Roman" w:cs="Times New Roman"/>
+          <w:sz w:val="24"/>
+          <w:szCs w:val="24"/>
+        </w:rPr>
+        <w:t>9</w:t>
       </w:r>
     </w:p>
     <w:p>
@@ -248,7 +302,39 @@
           <w:sz w:val="24"/>
           <w:szCs w:val="24"/>
         </w:rPr>
-        <w:t xml:space="preserve">which follows an imaginative young kid through an afternoon at the park. PABLO, the hero of our game, has </w:t>
+        <w:t xml:space="preserve">which follows an imaginative young kid through an afternoon at the </w:t>
+      </w:r>
+      <w:r>
+        <w:rPr>
+          <w:rFonts w:ascii="Times New Roman" w:hAnsi="Times New Roman" w:cs="Times New Roman"/>
+          <w:sz w:val="24"/>
+          <w:szCs w:val="24"/>
+        </w:rPr>
+        <w:t xml:space="preserve">local neighborhood </w:t>
+      </w:r>
+      <w:r>
+        <w:rPr>
+          <w:rFonts w:ascii="Times New Roman" w:hAnsi="Times New Roman" w:cs="Times New Roman"/>
+          <w:sz w:val="24"/>
+          <w:szCs w:val="24"/>
+        </w:rPr>
+        <w:t>park. P</w:t>
+      </w:r>
+      <w:r>
+        <w:rPr>
+          <w:rFonts w:ascii="Times New Roman" w:hAnsi="Times New Roman" w:cs="Times New Roman"/>
+          <w:sz w:val="24"/>
+          <w:szCs w:val="24"/>
+        </w:rPr>
+        <w:t>ablo</w:t>
+      </w:r>
+      <w:r>
+        <w:rPr>
+          <w:rFonts w:ascii="Times New Roman" w:hAnsi="Times New Roman" w:cs="Times New Roman"/>
+          <w:sz w:val="24"/>
+          <w:szCs w:val="24"/>
+        </w:rPr>
+        <w:t xml:space="preserve">, the hero of our game, has </w:t>
       </w:r>
       <w:r>
         <w:rPr>
@@ -272,7 +358,23 @@
           <w:sz w:val="24"/>
           <w:szCs w:val="24"/>
         </w:rPr>
-        <w:t xml:space="preserve">: get back home before the sun goes down. The experience of </w:t>
+        <w:t>: get back home before the sun goes down</w:t>
+      </w:r>
+      <w:r>
+        <w:rPr>
+          <w:rFonts w:ascii="Times New Roman" w:hAnsi="Times New Roman" w:cs="Times New Roman"/>
+          <w:sz w:val="24"/>
+          <w:szCs w:val="24"/>
+        </w:rPr>
+        <w:t xml:space="preserve"> with all his groceries</w:t>
+      </w:r>
+      <w:r>
+        <w:rPr>
+          <w:rFonts w:ascii="Times New Roman" w:hAnsi="Times New Roman" w:cs="Times New Roman"/>
+          <w:sz w:val="24"/>
+          <w:szCs w:val="24"/>
+        </w:rPr>
+        <w:t xml:space="preserve">. The experience of </w:t>
       </w:r>
       <w:r>
         <w:rPr>
@@ -288,7 +390,31 @@
           <w:sz w:val="24"/>
           <w:szCs w:val="24"/>
         </w:rPr>
-        <w:t>revolves around the horizon that exists between PABLO’s active imagination and the real world. Help PABLO</w:t>
+        <w:t>revolves around the horizon that exists between P</w:t>
+      </w:r>
+      <w:r>
+        <w:rPr>
+          <w:rFonts w:ascii="Times New Roman" w:hAnsi="Times New Roman" w:cs="Times New Roman"/>
+          <w:sz w:val="24"/>
+          <w:szCs w:val="24"/>
+        </w:rPr>
+        <w:t>ablo</w:t>
+      </w:r>
+      <w:r>
+        <w:rPr>
+          <w:rFonts w:ascii="Times New Roman" w:hAnsi="Times New Roman" w:cs="Times New Roman"/>
+          <w:sz w:val="24"/>
+          <w:szCs w:val="24"/>
+        </w:rPr>
+        <w:t>’s active imagination and the real world. Help P</w:t>
+      </w:r>
+      <w:r>
+        <w:rPr>
+          <w:rFonts w:ascii="Times New Roman" w:hAnsi="Times New Roman" w:cs="Times New Roman"/>
+          <w:sz w:val="24"/>
+          <w:szCs w:val="24"/>
+        </w:rPr>
+        <w:t>ablo</w:t>
       </w:r>
       <w:r>
         <w:rPr>
@@ -304,15 +430,39 @@
           <w:sz w:val="24"/>
           <w:szCs w:val="24"/>
         </w:rPr>
-        <w:t xml:space="preserve">defeat his foes, </w:t>
-      </w:r>
-      <w:r>
-        <w:rPr>
-          <w:rFonts w:ascii="Times New Roman" w:hAnsi="Times New Roman" w:cs="Times New Roman"/>
-          <w:sz w:val="24"/>
-          <w:szCs w:val="24"/>
-        </w:rPr>
-        <w:t xml:space="preserve">find the milk, and return safely home before the streetlights come on. </w:t>
+        <w:t>defeat his foes,</w:t>
+      </w:r>
+      <w:r>
+        <w:rPr>
+          <w:rFonts w:ascii="Times New Roman" w:hAnsi="Times New Roman" w:cs="Times New Roman"/>
+          <w:sz w:val="24"/>
+          <w:szCs w:val="24"/>
+        </w:rPr>
+        <w:t xml:space="preserve"> recover</w:t>
+      </w:r>
+      <w:r>
+        <w:rPr>
+          <w:rFonts w:ascii="Times New Roman" w:hAnsi="Times New Roman" w:cs="Times New Roman"/>
+          <w:sz w:val="24"/>
+          <w:szCs w:val="24"/>
+        </w:rPr>
+        <w:t xml:space="preserve"> the milk, and return safely home before the </w:t>
+      </w:r>
+      <w:r>
+        <w:rPr>
+          <w:rFonts w:ascii="Times New Roman" w:hAnsi="Times New Roman" w:cs="Times New Roman"/>
+          <w:sz w:val="24"/>
+          <w:szCs w:val="24"/>
+        </w:rPr>
+        <w:t xml:space="preserve">sun sets and the neighborhood </w:t>
+      </w:r>
+      <w:r>
+        <w:rPr>
+          <w:rFonts w:ascii="Times New Roman" w:hAnsi="Times New Roman" w:cs="Times New Roman"/>
+          <w:sz w:val="24"/>
+          <w:szCs w:val="24"/>
+        </w:rPr>
+        <w:t xml:space="preserve">streetlights come on. </w:t>
       </w:r>
       <w:r>
         <w:rPr>
@@ -708,8 +858,6 @@
           <w:szCs w:val="24"/>
         </w:rPr>
       </w:pPr>
-      <w:bookmarkStart w:id="0" w:name="_GoBack"/>
-      <w:bookmarkEnd w:id="0"/>
     </w:p>
     <w:p>
       <w:pPr>
@@ -776,47 +924,31 @@
           <w:sz w:val="24"/>
           <w:szCs w:val="24"/>
         </w:rPr>
-        <w:t xml:space="preserve">the main character of the game and the character you will be playing as. He is the righteous protector of mankind and will stop at nothing to slay the vermin which threaten the </w:t>
-      </w:r>
-      <w:r>
-        <w:rPr>
-          <w:rFonts w:ascii="Times New Roman" w:hAnsi="Times New Roman" w:cs="Times New Roman"/>
-          <w:sz w:val="24"/>
-          <w:szCs w:val="24"/>
-        </w:rPr>
-        <w:t>sanctity</w:t>
-      </w:r>
-      <w:r>
-        <w:rPr>
-          <w:rFonts w:ascii="Times New Roman" w:hAnsi="Times New Roman" w:cs="Times New Roman"/>
-          <w:sz w:val="24"/>
-          <w:szCs w:val="24"/>
-        </w:rPr>
-        <w:t xml:space="preserve"> of P</w:t>
-      </w:r>
-      <w:r>
-        <w:rPr>
-          <w:rFonts w:ascii="Times New Roman" w:hAnsi="Times New Roman" w:cs="Times New Roman"/>
-          <w:sz w:val="24"/>
-          <w:szCs w:val="24"/>
-        </w:rPr>
-        <w:t>ure</w:t>
-      </w:r>
-      <w:r>
-        <w:rPr>
-          <w:rFonts w:ascii="Times New Roman" w:hAnsi="Times New Roman" w:cs="Times New Roman"/>
-          <w:sz w:val="24"/>
-          <w:szCs w:val="24"/>
-        </w:rPr>
-        <w:t xml:space="preserve"> M</w:t>
-      </w:r>
-      <w:r>
-        <w:rPr>
-          <w:rFonts w:ascii="Times New Roman" w:hAnsi="Times New Roman" w:cs="Times New Roman"/>
-          <w:sz w:val="24"/>
-          <w:szCs w:val="24"/>
-        </w:rPr>
-        <w:t>eadow</w:t>
+        <w:t>the main character of the game and the character you will be playing as. He is the righteous protector of mankind</w:t>
+      </w:r>
+      <w:r>
+        <w:rPr>
+          <w:rFonts w:ascii="Times New Roman" w:hAnsi="Times New Roman" w:cs="Times New Roman"/>
+          <w:sz w:val="24"/>
+          <w:szCs w:val="24"/>
+        </w:rPr>
+        <w:t>,</w:t>
+      </w:r>
+      <w:r>
+        <w:rPr>
+          <w:rFonts w:ascii="Times New Roman" w:hAnsi="Times New Roman" w:cs="Times New Roman"/>
+          <w:sz w:val="24"/>
+          <w:szCs w:val="24"/>
+        </w:rPr>
+        <w:t xml:space="preserve"> </w:t>
+      </w:r>
+      <w:r>
+        <w:rPr>
+          <w:rFonts w:ascii="Times New Roman" w:hAnsi="Times New Roman" w:cs="Times New Roman"/>
+          <w:sz w:val="24"/>
+          <w:szCs w:val="24"/>
+        </w:rPr>
+        <w:t>sworn to protect his land from evil</w:t>
       </w:r>
       <w:r>
         <w:rPr>
@@ -840,23 +972,79 @@
           <w:sz w:val="24"/>
           <w:szCs w:val="24"/>
         </w:rPr>
-        <w:t xml:space="preserve"> is a creative, resourceful, </w:t>
-      </w:r>
-      <w:r>
-        <w:rPr>
-          <w:rFonts w:ascii="Times New Roman" w:hAnsi="Times New Roman" w:cs="Times New Roman"/>
-          <w:sz w:val="24"/>
-          <w:szCs w:val="24"/>
-        </w:rPr>
-        <w:t>eight</w:t>
-      </w:r>
-      <w:r>
-        <w:rPr>
-          <w:rFonts w:ascii="Times New Roman" w:hAnsi="Times New Roman" w:cs="Times New Roman"/>
-          <w:sz w:val="24"/>
-          <w:szCs w:val="24"/>
-        </w:rPr>
-        <w:t>-year-old kid playing at his local park. With a stick in his hand and a snack in his pocket, he will stop at nothing to complete the quest his mother gave him.</w:t>
+        <w:t xml:space="preserve"> is a </w:t>
+      </w:r>
+      <w:r>
+        <w:rPr>
+          <w:rFonts w:ascii="Times New Roman" w:hAnsi="Times New Roman" w:cs="Times New Roman"/>
+          <w:sz w:val="24"/>
+          <w:szCs w:val="24"/>
+        </w:rPr>
+        <w:t>dutiful</w:t>
+      </w:r>
+      <w:r>
+        <w:rPr>
+          <w:rFonts w:ascii="Times New Roman" w:hAnsi="Times New Roman" w:cs="Times New Roman"/>
+          <w:sz w:val="24"/>
+          <w:szCs w:val="24"/>
+        </w:rPr>
+        <w:t>, resourceful</w:t>
+      </w:r>
+      <w:r>
+        <w:rPr>
+          <w:rFonts w:ascii="Times New Roman" w:hAnsi="Times New Roman" w:cs="Times New Roman"/>
+          <w:sz w:val="24"/>
+          <w:szCs w:val="24"/>
+        </w:rPr>
+        <w:t xml:space="preserve">, </w:t>
+      </w:r>
+      <w:r>
+        <w:rPr>
+          <w:rFonts w:ascii="Times New Roman" w:hAnsi="Times New Roman" w:cs="Times New Roman"/>
+          <w:sz w:val="24"/>
+          <w:szCs w:val="24"/>
+        </w:rPr>
+        <w:t>9</w:t>
+      </w:r>
+      <w:r>
+        <w:rPr>
+          <w:rFonts w:ascii="Times New Roman" w:hAnsi="Times New Roman" w:cs="Times New Roman"/>
+          <w:sz w:val="24"/>
+          <w:szCs w:val="24"/>
+        </w:rPr>
+        <w:t>yo</w:t>
+      </w:r>
+      <w:r>
+        <w:rPr>
+          <w:rFonts w:ascii="Times New Roman" w:hAnsi="Times New Roman" w:cs="Times New Roman"/>
+          <w:sz w:val="24"/>
+          <w:szCs w:val="24"/>
+        </w:rPr>
+        <w:t xml:space="preserve"> kid playing at </w:t>
+      </w:r>
+      <w:r>
+        <w:rPr>
+          <w:rFonts w:ascii="Times New Roman" w:hAnsi="Times New Roman" w:cs="Times New Roman"/>
+          <w:sz w:val="24"/>
+          <w:szCs w:val="24"/>
+        </w:rPr>
+        <w:t xml:space="preserve">the </w:t>
+      </w:r>
+      <w:r>
+        <w:rPr>
+          <w:rFonts w:ascii="Times New Roman" w:hAnsi="Times New Roman" w:cs="Times New Roman"/>
+          <w:sz w:val="24"/>
+          <w:szCs w:val="24"/>
+        </w:rPr>
+        <w:t xml:space="preserve">local park. With a stick in his hand and a snack in his pocket, he </w:t>
+      </w:r>
+      <w:r>
+        <w:rPr>
+          <w:rFonts w:ascii="Times New Roman" w:hAnsi="Times New Roman" w:cs="Times New Roman"/>
+          <w:sz w:val="24"/>
+          <w:szCs w:val="24"/>
+        </w:rPr>
+        <w:t>vows to complete his mother’s quest.</w:t>
       </w:r>
     </w:p>
     <w:p>
@@ -879,7 +1067,15 @@
           <w:sz w:val="24"/>
           <w:szCs w:val="24"/>
         </w:rPr>
-        <w:t>Older brother is the driving force of the game. He presents Pablo with his</w:t>
+        <w:t>The o</w:t>
+      </w:r>
+      <w:r>
+        <w:rPr>
+          <w:rFonts w:ascii="Times New Roman" w:hAnsi="Times New Roman" w:cs="Times New Roman"/>
+          <w:sz w:val="24"/>
+          <w:szCs w:val="24"/>
+        </w:rPr>
+        <w:t>lder brother is the driving force of the game. He presents Pablo with his</w:t>
       </w:r>
       <w:r>
         <w:rPr>
@@ -944,14 +1140,6 @@
           <w:szCs w:val="24"/>
         </w:rPr>
         <w:t xml:space="preserve"> </w:t>
-      </w:r>
-      <w:r>
-        <w:rPr>
-          <w:rFonts w:ascii="Times New Roman" w:hAnsi="Times New Roman" w:cs="Times New Roman"/>
-          <w:sz w:val="24"/>
-          <w:szCs w:val="24"/>
-        </w:rPr>
-        <w:t>He is represented by a disembodied voice from the foreground.</w:t>
       </w:r>
     </w:p>
     <w:p>
@@ -974,15 +1162,23 @@
           <w:sz w:val="24"/>
           <w:szCs w:val="24"/>
         </w:rPr>
-        <w:t>Homeless man blocks passage through areas Pablo is not ready to tackle</w:t>
-      </w:r>
-      <w:r>
-        <w:rPr>
-          <w:rFonts w:ascii="Times New Roman" w:hAnsi="Times New Roman" w:cs="Times New Roman"/>
-          <w:sz w:val="24"/>
-          <w:szCs w:val="24"/>
-        </w:rPr>
-        <w:t>.</w:t>
+        <w:t>The h</w:t>
+      </w:r>
+      <w:r>
+        <w:rPr>
+          <w:rFonts w:ascii="Times New Roman" w:hAnsi="Times New Roman" w:cs="Times New Roman"/>
+          <w:sz w:val="24"/>
+          <w:szCs w:val="24"/>
+        </w:rPr>
+        <w:t xml:space="preserve">omeless man blocks passage </w:t>
+      </w:r>
+      <w:r>
+        <w:rPr>
+          <w:rFonts w:ascii="Times New Roman" w:hAnsi="Times New Roman" w:cs="Times New Roman"/>
+          <w:sz w:val="24"/>
+          <w:szCs w:val="24"/>
+        </w:rPr>
+        <w:t>to the next level.</w:t>
       </w:r>
       <w:r>
         <w:rPr>
@@ -1011,14 +1207,829 @@
     </w:p>
     <w:p>
       <w:pPr>
+        <w:spacing w:line="240" w:lineRule="auto"/>
+        <w:contextualSpacing/>
+        <w:rPr>
+          <w:rFonts w:ascii="Times New Roman" w:hAnsi="Times New Roman" w:cs="Times New Roman"/>
+          <w:sz w:val="24"/>
+          <w:szCs w:val="24"/>
+          <w:u w:val="single"/>
+        </w:rPr>
+      </w:pPr>
+    </w:p>
+    <w:p>
+      <w:pPr>
+        <w:spacing w:line="240" w:lineRule="auto"/>
+        <w:contextualSpacing/>
+        <w:rPr>
+          <w:rFonts w:ascii="Times New Roman" w:hAnsi="Times New Roman" w:cs="Times New Roman"/>
+          <w:sz w:val="24"/>
+          <w:szCs w:val="24"/>
+          <w:u w:val="single"/>
+        </w:rPr>
+      </w:pPr>
+      <w:r>
+        <w:rPr>
+          <w:rFonts w:ascii="Times New Roman" w:hAnsi="Times New Roman" w:cs="Times New Roman"/>
+          <w:sz w:val="24"/>
+          <w:szCs w:val="24"/>
+          <w:u w:val="single"/>
+        </w:rPr>
+        <w:t>Setting</w:t>
+      </w:r>
+    </w:p>
+    <w:p>
+      <w:pPr>
+        <w:spacing w:line="240" w:lineRule="auto"/>
+        <w:contextualSpacing/>
+        <w:rPr>
+          <w:rFonts w:ascii="Times New Roman" w:hAnsi="Times New Roman" w:cs="Times New Roman"/>
+          <w:sz w:val="24"/>
+          <w:szCs w:val="24"/>
+        </w:rPr>
+      </w:pPr>
+      <w:r>
+        <w:rPr>
+          <w:rFonts w:ascii="Times New Roman" w:hAnsi="Times New Roman" w:cs="Times New Roman"/>
+          <w:sz w:val="24"/>
+          <w:szCs w:val="24"/>
+        </w:rPr>
+        <w:lastRenderedPageBreak/>
+        <w:t xml:space="preserve">The game takes place in a neighborhood </w:t>
+      </w:r>
+      <w:r>
+        <w:rPr>
+          <w:rFonts w:ascii="Times New Roman" w:hAnsi="Times New Roman" w:cs="Times New Roman"/>
+          <w:sz w:val="24"/>
+          <w:szCs w:val="24"/>
+        </w:rPr>
+        <w:t>suburban</w:t>
+      </w:r>
+      <w:r>
+        <w:rPr>
+          <w:rFonts w:ascii="Times New Roman" w:hAnsi="Times New Roman" w:cs="Times New Roman"/>
+          <w:sz w:val="24"/>
+          <w:szCs w:val="24"/>
+        </w:rPr>
+        <w:t xml:space="preserve"> </w:t>
+      </w:r>
+      <w:r>
+        <w:rPr>
+          <w:rFonts w:ascii="Times New Roman" w:hAnsi="Times New Roman" w:cs="Times New Roman"/>
+          <w:sz w:val="24"/>
+          <w:szCs w:val="24"/>
+        </w:rPr>
+        <w:t xml:space="preserve">park. The afternoon sun casts a soft orange glow over the large grassy area. The park </w:t>
+      </w:r>
+      <w:r>
+        <w:rPr>
+          <w:rFonts w:ascii="Times New Roman" w:hAnsi="Times New Roman" w:cs="Times New Roman"/>
+          <w:sz w:val="24"/>
+          <w:szCs w:val="24"/>
+        </w:rPr>
+        <w:t xml:space="preserve">is vast landscape with hills, </w:t>
+      </w:r>
+      <w:r>
+        <w:rPr>
+          <w:rFonts w:ascii="Times New Roman" w:hAnsi="Times New Roman" w:cs="Times New Roman"/>
+          <w:sz w:val="24"/>
+          <w:szCs w:val="24"/>
+        </w:rPr>
+        <w:t xml:space="preserve">trees, </w:t>
+      </w:r>
+      <w:r>
+        <w:rPr>
+          <w:rFonts w:ascii="Times New Roman" w:hAnsi="Times New Roman" w:cs="Times New Roman"/>
+          <w:sz w:val="24"/>
+          <w:szCs w:val="24"/>
+        </w:rPr>
+        <w:t xml:space="preserve">boulders, playground equipment, water fountains, winding sidewalks, and a few park benches which the homeless man likes to populate. </w:t>
+      </w:r>
+      <w:r>
+        <w:rPr>
+          <w:rFonts w:ascii="Times New Roman" w:hAnsi="Times New Roman" w:cs="Times New Roman"/>
+          <w:sz w:val="24"/>
+          <w:szCs w:val="24"/>
+        </w:rPr>
+        <w:t xml:space="preserve">Each “level” will be a different section of the park sectioned off by impassable terrain and the </w:t>
+      </w:r>
+      <w:r>
+        <w:rPr>
+          <w:rFonts w:ascii="Times New Roman" w:hAnsi="Times New Roman" w:cs="Times New Roman"/>
+          <w:sz w:val="24"/>
+          <w:szCs w:val="24"/>
+        </w:rPr>
+        <w:t>homeless man</w:t>
+      </w:r>
+      <w:r>
+        <w:rPr>
+          <w:rFonts w:ascii="Times New Roman" w:hAnsi="Times New Roman" w:cs="Times New Roman"/>
+          <w:sz w:val="24"/>
+          <w:szCs w:val="24"/>
+        </w:rPr>
+        <w:t xml:space="preserve"> which guards the entrance to the next level. </w:t>
+      </w:r>
+      <w:r>
+        <w:rPr>
+          <w:rFonts w:ascii="Times New Roman" w:hAnsi="Times New Roman" w:cs="Times New Roman"/>
+          <w:sz w:val="24"/>
+          <w:szCs w:val="24"/>
+        </w:rPr>
+        <w:t>As Pablo traverses through the level</w:t>
+      </w:r>
+      <w:r>
+        <w:rPr>
+          <w:rFonts w:ascii="Times New Roman" w:hAnsi="Times New Roman" w:cs="Times New Roman"/>
+          <w:sz w:val="24"/>
+          <w:szCs w:val="24"/>
+        </w:rPr>
+        <w:t>s</w:t>
+      </w:r>
+      <w:r>
+        <w:rPr>
+          <w:rFonts w:ascii="Times New Roman" w:hAnsi="Times New Roman" w:cs="Times New Roman"/>
+          <w:sz w:val="24"/>
+          <w:szCs w:val="24"/>
+        </w:rPr>
+        <w:t xml:space="preserve">, he will come closer and closer to the main road </w:t>
+      </w:r>
+      <w:r>
+        <w:rPr>
+          <w:rFonts w:ascii="Times New Roman" w:hAnsi="Times New Roman" w:cs="Times New Roman"/>
+          <w:sz w:val="24"/>
+          <w:szCs w:val="24"/>
+        </w:rPr>
+        <w:t>which leads him back home</w:t>
+      </w:r>
+      <w:r>
+        <w:rPr>
+          <w:rFonts w:ascii="Times New Roman" w:hAnsi="Times New Roman" w:cs="Times New Roman"/>
+          <w:sz w:val="24"/>
+          <w:szCs w:val="24"/>
+        </w:rPr>
+        <w:t>. Meanwhile</w:t>
+      </w:r>
+      <w:r>
+        <w:rPr>
+          <w:rFonts w:ascii="Times New Roman" w:hAnsi="Times New Roman" w:cs="Times New Roman"/>
+          <w:sz w:val="24"/>
+          <w:szCs w:val="24"/>
+        </w:rPr>
+        <w:t>,</w:t>
+      </w:r>
+      <w:r>
+        <w:rPr>
+          <w:rFonts w:ascii="Times New Roman" w:hAnsi="Times New Roman" w:cs="Times New Roman"/>
+          <w:sz w:val="24"/>
+          <w:szCs w:val="24"/>
+        </w:rPr>
+        <w:t xml:space="preserve"> </w:t>
+      </w:r>
+      <w:r>
+        <w:rPr>
+          <w:rFonts w:ascii="Times New Roman" w:hAnsi="Times New Roman" w:cs="Times New Roman"/>
+          <w:sz w:val="24"/>
+          <w:szCs w:val="24"/>
+        </w:rPr>
+        <w:t xml:space="preserve">time will </w:t>
+      </w:r>
+      <w:r>
+        <w:rPr>
+          <w:rFonts w:ascii="Times New Roman" w:hAnsi="Times New Roman" w:cs="Times New Roman"/>
+          <w:sz w:val="24"/>
+          <w:szCs w:val="24"/>
+        </w:rPr>
+        <w:t xml:space="preserve">pass, </w:t>
+      </w:r>
+      <w:r>
+        <w:rPr>
+          <w:rFonts w:ascii="Times New Roman" w:hAnsi="Times New Roman" w:cs="Times New Roman"/>
+          <w:sz w:val="24"/>
+          <w:szCs w:val="24"/>
+        </w:rPr>
+        <w:t xml:space="preserve">and light will dim, turning the pleasant afternoon shadows into something almost sinister. </w:t>
+      </w:r>
+    </w:p>
+    <w:p>
+      <w:pPr>
+        <w:spacing w:line="240" w:lineRule="auto"/>
+        <w:contextualSpacing/>
+        <w:rPr>
+          <w:rFonts w:ascii="Times New Roman" w:hAnsi="Times New Roman" w:cs="Times New Roman"/>
+          <w:sz w:val="24"/>
+          <w:szCs w:val="24"/>
+        </w:rPr>
+      </w:pPr>
+    </w:p>
+    <w:p>
+      <w:pPr>
+        <w:spacing w:line="240" w:lineRule="auto"/>
+        <w:contextualSpacing/>
+        <w:rPr>
+          <w:rFonts w:ascii="Times New Roman" w:hAnsi="Times New Roman" w:cs="Times New Roman"/>
+          <w:sz w:val="24"/>
+          <w:szCs w:val="24"/>
+          <w:u w:val="single"/>
+        </w:rPr>
+      </w:pPr>
+      <w:r>
+        <w:rPr>
+          <w:rFonts w:ascii="Times New Roman" w:hAnsi="Times New Roman" w:cs="Times New Roman"/>
+          <w:sz w:val="24"/>
+          <w:szCs w:val="24"/>
+          <w:u w:val="single"/>
+        </w:rPr>
+        <w:t>Narrative</w:t>
+      </w:r>
+    </w:p>
+    <w:p>
+      <w:pPr>
+        <w:spacing w:line="240" w:lineRule="auto"/>
+        <w:contextualSpacing/>
+        <w:rPr>
+          <w:rFonts w:ascii="Times New Roman" w:hAnsi="Times New Roman" w:cs="Times New Roman"/>
+          <w:sz w:val="24"/>
+          <w:szCs w:val="24"/>
+        </w:rPr>
+      </w:pPr>
+      <w:r>
+        <w:rPr>
+          <w:rFonts w:ascii="Times New Roman" w:hAnsi="Times New Roman" w:cs="Times New Roman"/>
+          <w:sz w:val="24"/>
+          <w:szCs w:val="24"/>
+        </w:rPr>
+        <w:t xml:space="preserve">The story behind “Before Dark” is simple. Pablo, a </w:t>
+      </w:r>
+      <w:r>
+        <w:rPr>
+          <w:rFonts w:ascii="Times New Roman" w:hAnsi="Times New Roman" w:cs="Times New Roman"/>
+          <w:sz w:val="24"/>
+          <w:szCs w:val="24"/>
+        </w:rPr>
+        <w:t>9yo</w:t>
+      </w:r>
+      <w:r>
+        <w:rPr>
+          <w:rFonts w:ascii="Times New Roman" w:hAnsi="Times New Roman" w:cs="Times New Roman"/>
+          <w:sz w:val="24"/>
+          <w:szCs w:val="24"/>
+        </w:rPr>
+        <w:t xml:space="preserve"> boy, is playing in the park while his older brother watches over him. It’s getting late and the older brother reminds Pablo that they need to return home before </w:t>
+      </w:r>
+      <w:r>
+        <w:rPr>
+          <w:rFonts w:ascii="Times New Roman" w:hAnsi="Times New Roman" w:cs="Times New Roman"/>
+          <w:sz w:val="24"/>
+          <w:szCs w:val="24"/>
+        </w:rPr>
+        <w:t xml:space="preserve">it gets </w:t>
+      </w:r>
+      <w:r>
+        <w:rPr>
+          <w:rFonts w:ascii="Times New Roman" w:hAnsi="Times New Roman" w:cs="Times New Roman"/>
+          <w:sz w:val="24"/>
+          <w:szCs w:val="24"/>
+        </w:rPr>
+        <w:t xml:space="preserve">dark with all the groceries they had bought earlier in the day. Pablo turns this message into his own heroic quest. </w:t>
+      </w:r>
+      <w:r>
+        <w:rPr>
+          <w:rFonts w:ascii="Times New Roman" w:hAnsi="Times New Roman" w:cs="Times New Roman"/>
+          <w:sz w:val="24"/>
+          <w:szCs w:val="24"/>
+        </w:rPr>
+        <w:t xml:space="preserve">He grabs a stick and ventures forth </w:t>
+      </w:r>
+      <w:r>
+        <w:rPr>
+          <w:rFonts w:ascii="Times New Roman" w:hAnsi="Times New Roman" w:cs="Times New Roman"/>
+          <w:sz w:val="24"/>
+          <w:szCs w:val="24"/>
+        </w:rPr>
+        <w:t>through</w:t>
+      </w:r>
+      <w:r>
+        <w:rPr>
+          <w:rFonts w:ascii="Times New Roman" w:hAnsi="Times New Roman" w:cs="Times New Roman"/>
+          <w:sz w:val="24"/>
+          <w:szCs w:val="24"/>
+        </w:rPr>
+        <w:t xml:space="preserve"> the park to find the groceries he had lost so that they may return home before the sun goes down and the </w:t>
+      </w:r>
+      <w:r>
+        <w:rPr>
+          <w:rFonts w:ascii="Times New Roman" w:hAnsi="Times New Roman" w:cs="Times New Roman"/>
+          <w:sz w:val="24"/>
+          <w:szCs w:val="24"/>
+        </w:rPr>
+        <w:t>streetlights turn on.</w:t>
+      </w:r>
+    </w:p>
+    <w:p>
+      <w:pPr>
+        <w:spacing w:line="240" w:lineRule="auto"/>
+        <w:contextualSpacing/>
+        <w:rPr>
+          <w:rFonts w:ascii="Times New Roman" w:hAnsi="Times New Roman" w:cs="Times New Roman"/>
+          <w:sz w:val="24"/>
+          <w:szCs w:val="24"/>
+        </w:rPr>
+      </w:pPr>
+    </w:p>
+    <w:p>
+      <w:pPr>
+        <w:spacing w:line="240" w:lineRule="auto"/>
+        <w:contextualSpacing/>
+        <w:rPr>
+          <w:rFonts w:ascii="Times New Roman" w:hAnsi="Times New Roman" w:cs="Times New Roman"/>
+          <w:sz w:val="24"/>
+          <w:szCs w:val="24"/>
+          <w:u w:val="single"/>
+        </w:rPr>
+      </w:pPr>
+      <w:r>
+        <w:rPr>
+          <w:rFonts w:ascii="Times New Roman" w:hAnsi="Times New Roman" w:cs="Times New Roman"/>
+          <w:sz w:val="24"/>
+          <w:szCs w:val="24"/>
+          <w:u w:val="single"/>
+        </w:rPr>
+        <w:t xml:space="preserve">Core </w:t>
+      </w:r>
+      <w:r>
+        <w:rPr>
+          <w:rFonts w:ascii="Times New Roman" w:hAnsi="Times New Roman" w:cs="Times New Roman"/>
+          <w:sz w:val="24"/>
+          <w:szCs w:val="24"/>
+          <w:u w:val="single"/>
+        </w:rPr>
+        <w:t xml:space="preserve">Game </w:t>
+      </w:r>
+      <w:r>
+        <w:rPr>
+          <w:rFonts w:ascii="Times New Roman" w:hAnsi="Times New Roman" w:cs="Times New Roman"/>
+          <w:sz w:val="24"/>
+          <w:szCs w:val="24"/>
+          <w:u w:val="single"/>
+        </w:rPr>
+        <w:t>Loop</w:t>
+      </w:r>
+    </w:p>
+    <w:p>
+      <w:pPr>
+        <w:spacing w:line="240" w:lineRule="auto"/>
+        <w:contextualSpacing/>
+        <w:rPr>
+          <w:rFonts w:ascii="Times New Roman" w:hAnsi="Times New Roman" w:cs="Times New Roman"/>
+          <w:sz w:val="24"/>
+          <w:szCs w:val="24"/>
+        </w:rPr>
+      </w:pPr>
+      <w:r>
+        <w:rPr>
+          <w:rFonts w:ascii="Times New Roman" w:hAnsi="Times New Roman" w:cs="Times New Roman"/>
+          <w:sz w:val="24"/>
+          <w:szCs w:val="24"/>
+        </w:rPr>
+        <w:t xml:space="preserve">The player will appear at the start of the level and be told what to find by the older brother. The player will explore the area looking for the object, fighting “enemies” off along the way and finding “items” to help him on his journey. The player will then talk to the homeless man and be allowed into the boss room. After defeating the boss, the next level will start. </w:t>
+      </w:r>
+      <w:r>
+        <w:rPr>
+          <w:rFonts w:ascii="Times New Roman" w:hAnsi="Times New Roman" w:cs="Times New Roman"/>
+          <w:sz w:val="24"/>
+          <w:szCs w:val="24"/>
+        </w:rPr>
+        <w:t xml:space="preserve">After losing all health, the player </w:t>
+      </w:r>
+      <w:r>
+        <w:rPr>
+          <w:rFonts w:ascii="Times New Roman" w:hAnsi="Times New Roman" w:cs="Times New Roman"/>
+          <w:sz w:val="24"/>
+          <w:szCs w:val="24"/>
+        </w:rPr>
+        <w:t xml:space="preserve">will respawn at the beginning of the level, but time will </w:t>
+      </w:r>
+      <w:r>
+        <w:rPr>
+          <w:rFonts w:ascii="Times New Roman" w:hAnsi="Times New Roman" w:cs="Times New Roman"/>
+          <w:sz w:val="24"/>
+          <w:szCs w:val="24"/>
+        </w:rPr>
+        <w:t>continue</w:t>
+      </w:r>
+      <w:r>
+        <w:rPr>
+          <w:rFonts w:ascii="Times New Roman" w:hAnsi="Times New Roman" w:cs="Times New Roman"/>
+          <w:sz w:val="24"/>
+          <w:szCs w:val="24"/>
+        </w:rPr>
+        <w:t xml:space="preserve">. </w:t>
+      </w:r>
+      <w:r>
+        <w:rPr>
+          <w:rFonts w:ascii="Times New Roman" w:hAnsi="Times New Roman" w:cs="Times New Roman"/>
+          <w:sz w:val="24"/>
+          <w:szCs w:val="24"/>
+        </w:rPr>
+        <w:t>This will repeat until he has made it to the sidewalk or time has run out.</w:t>
+      </w:r>
+    </w:p>
+    <w:p>
+      <w:pPr>
+        <w:spacing w:line="240" w:lineRule="auto"/>
+        <w:contextualSpacing/>
+        <w:rPr>
+          <w:rFonts w:ascii="Times New Roman" w:hAnsi="Times New Roman" w:cs="Times New Roman"/>
+          <w:sz w:val="24"/>
+          <w:szCs w:val="24"/>
+        </w:rPr>
+      </w:pPr>
+    </w:p>
+    <w:p>
+      <w:pPr>
+        <w:spacing w:line="240" w:lineRule="auto"/>
+        <w:contextualSpacing/>
+        <w:rPr>
+          <w:rFonts w:ascii="Times New Roman" w:hAnsi="Times New Roman" w:cs="Times New Roman"/>
+          <w:sz w:val="24"/>
+          <w:szCs w:val="24"/>
+          <w:u w:val="single"/>
+        </w:rPr>
+      </w:pPr>
+      <w:r>
+        <w:rPr>
+          <w:rFonts w:ascii="Times New Roman" w:hAnsi="Times New Roman" w:cs="Times New Roman"/>
+          <w:sz w:val="24"/>
+          <w:szCs w:val="24"/>
+          <w:u w:val="single"/>
+        </w:rPr>
+        <w:t>User Experience</w:t>
+      </w:r>
+    </w:p>
+    <w:p>
+      <w:pPr>
+        <w:spacing w:line="240" w:lineRule="auto"/>
+        <w:contextualSpacing/>
+        <w:rPr>
+          <w:rFonts w:ascii="Times New Roman" w:hAnsi="Times New Roman" w:cs="Times New Roman"/>
+          <w:sz w:val="24"/>
+          <w:szCs w:val="24"/>
+        </w:rPr>
+      </w:pPr>
+      <w:r>
+        <w:rPr>
+          <w:rFonts w:ascii="Times New Roman" w:hAnsi="Times New Roman" w:cs="Times New Roman"/>
+          <w:sz w:val="24"/>
+          <w:szCs w:val="24"/>
+        </w:rPr>
+        <w:t>The main experience we are trying to achieve is skill expression and exploration</w:t>
+      </w:r>
+      <w:r>
+        <w:rPr>
+          <w:rFonts w:ascii="Times New Roman" w:hAnsi="Times New Roman" w:cs="Times New Roman"/>
+          <w:sz w:val="24"/>
+          <w:szCs w:val="24"/>
+        </w:rPr>
+        <w:t xml:space="preserve">. Skill expression will be through dodging enemy attacks and punishing hard with the given window of opportunity. </w:t>
+      </w:r>
+      <w:r>
+        <w:rPr>
+          <w:rFonts w:ascii="Times New Roman" w:hAnsi="Times New Roman" w:cs="Times New Roman"/>
+          <w:sz w:val="24"/>
+          <w:szCs w:val="24"/>
+        </w:rPr>
+        <w:t>A sense of exploration will come about by hiding items well throughout the level and giving the player interesting platforming to try and be rewarded for.</w:t>
+      </w:r>
+    </w:p>
+    <w:p>
+      <w:pPr>
+        <w:spacing w:line="240" w:lineRule="auto"/>
+        <w:contextualSpacing/>
+        <w:rPr>
+          <w:rFonts w:ascii="Times New Roman" w:hAnsi="Times New Roman" w:cs="Times New Roman"/>
+          <w:sz w:val="24"/>
+          <w:szCs w:val="24"/>
+        </w:rPr>
+      </w:pPr>
+    </w:p>
+    <w:p>
+      <w:pPr>
+        <w:spacing w:line="240" w:lineRule="auto"/>
+        <w:contextualSpacing/>
+        <w:rPr>
+          <w:rFonts w:ascii="Times New Roman" w:hAnsi="Times New Roman" w:cs="Times New Roman"/>
+          <w:sz w:val="24"/>
+          <w:szCs w:val="24"/>
+          <w:u w:val="single"/>
+        </w:rPr>
+      </w:pPr>
+      <w:r>
+        <w:rPr>
+          <w:rFonts w:ascii="Times New Roman" w:hAnsi="Times New Roman" w:cs="Times New Roman"/>
+          <w:sz w:val="24"/>
+          <w:szCs w:val="24"/>
+          <w:u w:val="single"/>
+        </w:rPr>
+        <w:t>Mechanics</w:t>
+      </w:r>
+    </w:p>
+    <w:p>
+      <w:pPr>
+        <w:spacing w:line="240" w:lineRule="auto"/>
+        <w:contextualSpacing/>
+        <w:rPr>
+          <w:rFonts w:ascii="Times New Roman" w:hAnsi="Times New Roman" w:cs="Times New Roman"/>
+          <w:sz w:val="24"/>
+          <w:szCs w:val="24"/>
+        </w:rPr>
+      </w:pPr>
+      <w:r>
+        <w:rPr>
+          <w:rFonts w:ascii="Times New Roman" w:hAnsi="Times New Roman" w:cs="Times New Roman"/>
+          <w:sz w:val="24"/>
+          <w:szCs w:val="24"/>
+        </w:rPr>
+        <w:t>The player will be able to…</w:t>
+      </w:r>
+    </w:p>
+    <w:p>
+      <w:pPr>
         <w:pStyle w:val="ListParagraph"/>
-        <w:spacing w:line="240" w:lineRule="auto"/>
-        <w:rPr>
-          <w:rFonts w:ascii="Times New Roman" w:hAnsi="Times New Roman" w:cs="Times New Roman"/>
-          <w:sz w:val="24"/>
-          <w:szCs w:val="24"/>
-        </w:rPr>
-      </w:pPr>
+        <w:numPr>
+          <w:ilvl w:val="0"/>
+          <w:numId w:val="10"/>
+        </w:numPr>
+        <w:spacing w:line="240" w:lineRule="auto"/>
+        <w:rPr>
+          <w:rFonts w:ascii="Times New Roman" w:hAnsi="Times New Roman" w:cs="Times New Roman"/>
+          <w:sz w:val="24"/>
+          <w:szCs w:val="24"/>
+        </w:rPr>
+      </w:pPr>
+      <w:r>
+        <w:rPr>
+          <w:rFonts w:ascii="Times New Roman" w:hAnsi="Times New Roman" w:cs="Times New Roman"/>
+          <w:sz w:val="24"/>
+          <w:szCs w:val="24"/>
+        </w:rPr>
+        <w:t>walk, sprint, and jump</w:t>
+      </w:r>
+      <w:r>
+        <w:rPr>
+          <w:rFonts w:ascii="Times New Roman" w:hAnsi="Times New Roman" w:cs="Times New Roman"/>
+          <w:sz w:val="24"/>
+          <w:szCs w:val="24"/>
+        </w:rPr>
+        <w:t xml:space="preserve"> in a 3D plane</w:t>
+      </w:r>
+      <w:r>
+        <w:rPr>
+          <w:rFonts w:ascii="Times New Roman" w:hAnsi="Times New Roman" w:cs="Times New Roman"/>
+          <w:sz w:val="24"/>
+          <w:szCs w:val="24"/>
+        </w:rPr>
+        <w:t xml:space="preserve">. </w:t>
+      </w:r>
+    </w:p>
+    <w:p>
+      <w:pPr>
+        <w:pStyle w:val="ListParagraph"/>
+        <w:numPr>
+          <w:ilvl w:val="0"/>
+          <w:numId w:val="10"/>
+        </w:numPr>
+        <w:spacing w:line="240" w:lineRule="auto"/>
+        <w:rPr>
+          <w:rFonts w:ascii="Times New Roman" w:hAnsi="Times New Roman" w:cs="Times New Roman"/>
+          <w:sz w:val="24"/>
+          <w:szCs w:val="24"/>
+        </w:rPr>
+      </w:pPr>
+      <w:r>
+        <w:rPr>
+          <w:rFonts w:ascii="Times New Roman" w:hAnsi="Times New Roman" w:cs="Times New Roman"/>
+          <w:sz w:val="24"/>
+          <w:szCs w:val="24"/>
+        </w:rPr>
+        <w:t xml:space="preserve">attack </w:t>
+      </w:r>
+      <w:r>
+        <w:rPr>
+          <w:rFonts w:ascii="Times New Roman" w:hAnsi="Times New Roman" w:cs="Times New Roman"/>
+          <w:sz w:val="24"/>
+          <w:szCs w:val="24"/>
+        </w:rPr>
+        <w:t>enemies.</w:t>
+      </w:r>
+    </w:p>
+    <w:p>
+      <w:pPr>
+        <w:pStyle w:val="ListParagraph"/>
+        <w:numPr>
+          <w:ilvl w:val="0"/>
+          <w:numId w:val="10"/>
+        </w:numPr>
+        <w:spacing w:line="240" w:lineRule="auto"/>
+        <w:rPr>
+          <w:rFonts w:ascii="Times New Roman" w:hAnsi="Times New Roman" w:cs="Times New Roman"/>
+          <w:sz w:val="24"/>
+          <w:szCs w:val="24"/>
+        </w:rPr>
+      </w:pPr>
+      <w:r>
+        <w:rPr>
+          <w:rFonts w:ascii="Times New Roman" w:hAnsi="Times New Roman" w:cs="Times New Roman"/>
+          <w:sz w:val="24"/>
+          <w:szCs w:val="24"/>
+        </w:rPr>
+        <w:t>pick up items which alter the character’s stats and appearance and add them to an inventory system</w:t>
+      </w:r>
+      <w:r>
+        <w:rPr>
+          <w:rFonts w:ascii="Times New Roman" w:hAnsi="Times New Roman" w:cs="Times New Roman"/>
+          <w:sz w:val="24"/>
+          <w:szCs w:val="24"/>
+        </w:rPr>
+        <w:t xml:space="preserve">. </w:t>
+      </w:r>
+      <w:r>
+        <w:rPr>
+          <w:rFonts w:ascii="Times New Roman" w:hAnsi="Times New Roman" w:cs="Times New Roman"/>
+          <w:sz w:val="24"/>
+          <w:szCs w:val="24"/>
+        </w:rPr>
+        <w:sym w:font="Wingdings" w:char="F0DF"/>
+      </w:r>
+      <w:r>
+        <w:rPr>
+          <w:rFonts w:ascii="Times New Roman" w:hAnsi="Times New Roman" w:cs="Times New Roman"/>
+          <w:sz w:val="24"/>
+          <w:szCs w:val="24"/>
+        </w:rPr>
+        <w:t xml:space="preserve"> MAYBE NOT!</w:t>
+      </w:r>
+    </w:p>
+    <w:p>
+      <w:pPr>
+        <w:pStyle w:val="ListParagraph"/>
+        <w:numPr>
+          <w:ilvl w:val="0"/>
+          <w:numId w:val="10"/>
+        </w:numPr>
+        <w:spacing w:line="240" w:lineRule="auto"/>
+        <w:rPr>
+          <w:rFonts w:ascii="Times New Roman" w:hAnsi="Times New Roman" w:cs="Times New Roman"/>
+          <w:sz w:val="24"/>
+          <w:szCs w:val="24"/>
+        </w:rPr>
+      </w:pPr>
+      <w:r>
+        <w:rPr>
+          <w:rFonts w:ascii="Times New Roman" w:hAnsi="Times New Roman" w:cs="Times New Roman"/>
+          <w:sz w:val="24"/>
+          <w:szCs w:val="24"/>
+        </w:rPr>
+        <w:t xml:space="preserve">pick up </w:t>
+      </w:r>
+      <w:r>
+        <w:rPr>
+          <w:rFonts w:ascii="Times New Roman" w:hAnsi="Times New Roman" w:cs="Times New Roman"/>
+          <w:sz w:val="24"/>
+          <w:szCs w:val="24"/>
+        </w:rPr>
+        <w:t xml:space="preserve">consumables for health gain and damage buffs. </w:t>
+      </w:r>
+    </w:p>
+    <w:p>
+      <w:pPr>
+        <w:pStyle w:val="ListParagraph"/>
+        <w:numPr>
+          <w:ilvl w:val="0"/>
+          <w:numId w:val="10"/>
+        </w:numPr>
+        <w:spacing w:line="240" w:lineRule="auto"/>
+        <w:rPr>
+          <w:rFonts w:ascii="Times New Roman" w:hAnsi="Times New Roman" w:cs="Times New Roman"/>
+          <w:sz w:val="24"/>
+          <w:szCs w:val="24"/>
+        </w:rPr>
+      </w:pPr>
+      <w:r>
+        <w:rPr>
+          <w:rFonts w:ascii="Times New Roman" w:hAnsi="Times New Roman" w:cs="Times New Roman"/>
+          <w:sz w:val="24"/>
+          <w:szCs w:val="24"/>
+        </w:rPr>
+        <w:t>pick up the required items for completing the level.</w:t>
+      </w:r>
+    </w:p>
+    <w:p>
+      <w:pPr>
+        <w:pStyle w:val="ListParagraph"/>
+        <w:numPr>
+          <w:ilvl w:val="0"/>
+          <w:numId w:val="10"/>
+        </w:numPr>
+        <w:spacing w:line="240" w:lineRule="auto"/>
+        <w:rPr>
+          <w:rFonts w:ascii="Times New Roman" w:hAnsi="Times New Roman" w:cs="Times New Roman"/>
+          <w:sz w:val="24"/>
+          <w:szCs w:val="24"/>
+        </w:rPr>
+      </w:pPr>
+      <w:r>
+        <w:rPr>
+          <w:rFonts w:ascii="Times New Roman" w:hAnsi="Times New Roman" w:cs="Times New Roman"/>
+          <w:sz w:val="24"/>
+          <w:szCs w:val="24"/>
+        </w:rPr>
+        <w:t>be stopped by “hazardous” terrain when lacking proper gear.</w:t>
+      </w:r>
+    </w:p>
+    <w:p>
+      <w:pPr>
+        <w:pStyle w:val="ListParagraph"/>
+        <w:numPr>
+          <w:ilvl w:val="0"/>
+          <w:numId w:val="10"/>
+        </w:numPr>
+        <w:spacing w:line="240" w:lineRule="auto"/>
+        <w:rPr>
+          <w:rFonts w:ascii="Times New Roman" w:hAnsi="Times New Roman" w:cs="Times New Roman"/>
+          <w:sz w:val="24"/>
+          <w:szCs w:val="24"/>
+        </w:rPr>
+      </w:pPr>
+      <w:r>
+        <w:rPr>
+          <w:rFonts w:ascii="Times New Roman" w:hAnsi="Times New Roman" w:cs="Times New Roman"/>
+          <w:sz w:val="24"/>
+          <w:szCs w:val="24"/>
+        </w:rPr>
+        <w:t>Overcome certain terrains when certain items are equipped.</w:t>
+      </w:r>
+    </w:p>
+    <w:p>
+      <w:pPr>
+        <w:pStyle w:val="ListParagraph"/>
+        <w:numPr>
+          <w:ilvl w:val="0"/>
+          <w:numId w:val="10"/>
+        </w:numPr>
+        <w:spacing w:line="240" w:lineRule="auto"/>
+        <w:rPr>
+          <w:rFonts w:ascii="Times New Roman" w:hAnsi="Times New Roman" w:cs="Times New Roman"/>
+          <w:sz w:val="24"/>
+          <w:szCs w:val="24"/>
+        </w:rPr>
+      </w:pPr>
+      <w:r>
+        <w:rPr>
+          <w:rFonts w:ascii="Times New Roman" w:hAnsi="Times New Roman" w:cs="Times New Roman"/>
+          <w:sz w:val="24"/>
+          <w:szCs w:val="24"/>
+        </w:rPr>
+        <w:t>watch</w:t>
+      </w:r>
+      <w:r>
+        <w:rPr>
+          <w:rFonts w:ascii="Times New Roman" w:hAnsi="Times New Roman" w:cs="Times New Roman"/>
+          <w:sz w:val="24"/>
+          <w:szCs w:val="24"/>
+        </w:rPr>
+        <w:t xml:space="preserve"> a timer </w:t>
+      </w:r>
+      <w:r>
+        <w:rPr>
+          <w:rFonts w:ascii="Times New Roman" w:hAnsi="Times New Roman" w:cs="Times New Roman"/>
+          <w:sz w:val="24"/>
+          <w:szCs w:val="24"/>
+        </w:rPr>
+        <w:t>which shows the time of day in game.</w:t>
+      </w:r>
+    </w:p>
+    <w:p>
+      <w:pPr>
+        <w:pStyle w:val="ListParagraph"/>
+        <w:numPr>
+          <w:ilvl w:val="0"/>
+          <w:numId w:val="10"/>
+        </w:numPr>
+        <w:spacing w:line="240" w:lineRule="auto"/>
+        <w:rPr>
+          <w:rFonts w:ascii="Times New Roman" w:hAnsi="Times New Roman" w:cs="Times New Roman"/>
+          <w:sz w:val="24"/>
+          <w:szCs w:val="24"/>
+        </w:rPr>
+      </w:pPr>
+      <w:r>
+        <w:rPr>
+          <w:rFonts w:ascii="Times New Roman" w:hAnsi="Times New Roman" w:cs="Times New Roman"/>
+          <w:sz w:val="24"/>
+          <w:szCs w:val="24"/>
+        </w:rPr>
+        <w:t xml:space="preserve">talk to the homeless man. </w:t>
+      </w:r>
     </w:p>
     <w:p>
       <w:pPr>
@@ -1028,9 +2039,29 @@
           <w:rFonts w:ascii="Times New Roman" w:hAnsi="Times New Roman" w:cs="Times New Roman"/>
           <w:sz w:val="24"/>
           <w:szCs w:val="24"/>
+        </w:rPr>
+      </w:pPr>
+    </w:p>
+    <w:p>
+      <w:pPr>
+        <w:spacing w:line="240" w:lineRule="auto"/>
+        <w:contextualSpacing/>
+        <w:rPr>
+          <w:rFonts w:ascii="Times New Roman" w:hAnsi="Times New Roman" w:cs="Times New Roman"/>
+          <w:sz w:val="24"/>
+          <w:szCs w:val="24"/>
           <w:u w:val="single"/>
         </w:rPr>
       </w:pPr>
+      <w:r>
+        <w:rPr>
+          <w:rFonts w:ascii="Times New Roman" w:hAnsi="Times New Roman" w:cs="Times New Roman"/>
+          <w:sz w:val="24"/>
+          <w:szCs w:val="24"/>
+          <w:u w:val="single"/>
+        </w:rPr>
+        <w:t>Dynamics</w:t>
+      </w:r>
     </w:p>
     <w:p>
       <w:pPr>
@@ -1040,6 +2071,96 @@
           <w:rFonts w:ascii="Times New Roman" w:hAnsi="Times New Roman" w:cs="Times New Roman"/>
           <w:sz w:val="24"/>
           <w:szCs w:val="24"/>
+        </w:rPr>
+      </w:pPr>
+      <w:r>
+        <w:rPr>
+          <w:rFonts w:ascii="Times New Roman" w:hAnsi="Times New Roman" w:cs="Times New Roman"/>
+          <w:sz w:val="24"/>
+          <w:szCs w:val="24"/>
+        </w:rPr>
+        <w:lastRenderedPageBreak/>
+        <w:t xml:space="preserve">At the beginning, enemies will be weak and sporadic. There will be a sense of calm as you explore the forest area. The sounds of birds chirping, and other soothing ambient sounds will play periodically. The player will find items throughout the level which will buff him </w:t>
+      </w:r>
+      <w:r>
+        <w:rPr>
+          <w:rFonts w:ascii="Times New Roman" w:hAnsi="Times New Roman" w:cs="Times New Roman"/>
+          <w:sz w:val="24"/>
+          <w:szCs w:val="24"/>
+        </w:rPr>
+        <w:t xml:space="preserve">permanently and give him access to new areas previously impossible to reach. However, as time passes, the sun will sink lower and lower. The light color and amount will change accordingly. </w:t>
+      </w:r>
+    </w:p>
+    <w:p>
+      <w:pPr>
+        <w:spacing w:line="240" w:lineRule="auto"/>
+        <w:contextualSpacing/>
+        <w:rPr>
+          <w:rFonts w:ascii="Times New Roman" w:hAnsi="Times New Roman" w:cs="Times New Roman"/>
+          <w:sz w:val="24"/>
+          <w:szCs w:val="24"/>
+        </w:rPr>
+      </w:pPr>
+      <w:r>
+        <w:rPr>
+          <w:rFonts w:ascii="Times New Roman" w:hAnsi="Times New Roman" w:cs="Times New Roman"/>
+          <w:sz w:val="24"/>
+          <w:szCs w:val="24"/>
+        </w:rPr>
+        <w:t>Enemies/bosses</w:t>
+      </w:r>
+      <w:r>
+        <w:rPr>
+          <w:rFonts w:ascii="Times New Roman" w:hAnsi="Times New Roman" w:cs="Times New Roman"/>
+          <w:sz w:val="24"/>
+          <w:szCs w:val="24"/>
+        </w:rPr>
+        <w:t xml:space="preserve">’ stats will grow, </w:t>
+      </w:r>
+      <w:r>
+        <w:rPr>
+          <w:rFonts w:ascii="Times New Roman" w:hAnsi="Times New Roman" w:cs="Times New Roman"/>
+          <w:sz w:val="24"/>
+          <w:szCs w:val="24"/>
+        </w:rPr>
+        <w:t xml:space="preserve">maybe size too, </w:t>
+      </w:r>
+      <w:r>
+        <w:rPr>
+          <w:rFonts w:ascii="Times New Roman" w:hAnsi="Times New Roman" w:cs="Times New Roman"/>
+          <w:sz w:val="24"/>
+          <w:szCs w:val="24"/>
+        </w:rPr>
+        <w:t>and normal enemies will become more numerous.</w:t>
+      </w:r>
+      <w:r>
+        <w:rPr>
+          <w:rFonts w:ascii="Times New Roman" w:hAnsi="Times New Roman" w:cs="Times New Roman"/>
+          <w:sz w:val="24"/>
+          <w:szCs w:val="24"/>
+        </w:rPr>
+        <w:t xml:space="preserve"> Naturally, with the sun lowering, shadows will grow longer, volume of ambient sounds of calm will be lowered, and volume of ambient sounds of stress(insects, frogs, etc.) will be heightened. Each progressive level should have different types of enemies with attacks that are more difficult to deal with.</w:t>
+      </w:r>
+    </w:p>
+    <w:p>
+      <w:pPr>
+        <w:spacing w:line="240" w:lineRule="auto"/>
+        <w:contextualSpacing/>
+        <w:rPr>
+          <w:rFonts w:ascii="Times New Roman" w:hAnsi="Times New Roman" w:cs="Times New Roman"/>
+          <w:sz w:val="24"/>
+          <w:szCs w:val="24"/>
+        </w:rPr>
+      </w:pPr>
+    </w:p>
+    <w:p>
+      <w:pPr>
+        <w:spacing w:line="240" w:lineRule="auto"/>
+        <w:contextualSpacing/>
+        <w:rPr>
+          <w:rFonts w:ascii="Times New Roman" w:hAnsi="Times New Roman" w:cs="Times New Roman"/>
+          <w:sz w:val="24"/>
+          <w:szCs w:val="24"/>
           <w:u w:val="single"/>
         </w:rPr>
       </w:pPr>
@@ -1050,8 +2171,7 @@
           <w:szCs w:val="24"/>
           <w:u w:val="single"/>
         </w:rPr>
-        <w:lastRenderedPageBreak/>
-        <w:t>Setting</w:t>
+        <w:t>Enemies</w:t>
       </w:r>
     </w:p>
     <w:p>
@@ -1070,79 +2190,84 @@
           <w:sz w:val="24"/>
           <w:szCs w:val="24"/>
         </w:rPr>
-        <w:t xml:space="preserve">The game takes place in a neighborhood park in Pure Meadow. The afternoon sun casts a soft orange glow over the large grassy area. The park </w:t>
-      </w:r>
-      <w:r>
-        <w:rPr>
-          <w:rFonts w:ascii="Times New Roman" w:hAnsi="Times New Roman" w:cs="Times New Roman"/>
-          <w:sz w:val="24"/>
-          <w:szCs w:val="24"/>
-        </w:rPr>
-        <w:t xml:space="preserve">is vast landscape with hills, </w:t>
-      </w:r>
-      <w:r>
-        <w:rPr>
-          <w:rFonts w:ascii="Times New Roman" w:hAnsi="Times New Roman" w:cs="Times New Roman"/>
-          <w:sz w:val="24"/>
-          <w:szCs w:val="24"/>
-        </w:rPr>
-        <w:t xml:space="preserve">trees, </w:t>
-      </w:r>
-      <w:r>
-        <w:rPr>
-          <w:rFonts w:ascii="Times New Roman" w:hAnsi="Times New Roman" w:cs="Times New Roman"/>
-          <w:sz w:val="24"/>
-          <w:szCs w:val="24"/>
-        </w:rPr>
-        <w:t xml:space="preserve">boulders, playground equipment, water fountains, winding sidewalks, and a few park benches which the homeless man likes to populate. </w:t>
-      </w:r>
-      <w:r>
-        <w:rPr>
-          <w:rFonts w:ascii="Times New Roman" w:hAnsi="Times New Roman" w:cs="Times New Roman"/>
-          <w:sz w:val="24"/>
-          <w:szCs w:val="24"/>
-        </w:rPr>
-        <w:t xml:space="preserve">Each “level” will be a different section of the park sectioned off by impassable terrain and the park bench which guards the entrance to the next level. </w:t>
-      </w:r>
-      <w:r>
-        <w:rPr>
-          <w:rFonts w:ascii="Times New Roman" w:hAnsi="Times New Roman" w:cs="Times New Roman"/>
-          <w:sz w:val="24"/>
-          <w:szCs w:val="24"/>
-        </w:rPr>
-        <w:t>As Pablo traverses through the level</w:t>
-      </w:r>
-      <w:r>
-        <w:rPr>
-          <w:rFonts w:ascii="Times New Roman" w:hAnsi="Times New Roman" w:cs="Times New Roman"/>
-          <w:sz w:val="24"/>
-          <w:szCs w:val="24"/>
-        </w:rPr>
-        <w:t>s</w:t>
-      </w:r>
-      <w:r>
-        <w:rPr>
-          <w:rFonts w:ascii="Times New Roman" w:hAnsi="Times New Roman" w:cs="Times New Roman"/>
-          <w:sz w:val="24"/>
-          <w:szCs w:val="24"/>
-        </w:rPr>
-        <w:t>, he will come closer and closer to the main road of the Pure Meadow neighborhood. Meanwhile</w:t>
-      </w:r>
-      <w:r>
-        <w:rPr>
-          <w:rFonts w:ascii="Times New Roman" w:hAnsi="Times New Roman" w:cs="Times New Roman"/>
-          <w:sz w:val="24"/>
-          <w:szCs w:val="24"/>
-        </w:rPr>
-        <w:t xml:space="preserve"> </w:t>
-      </w:r>
-      <w:r>
-        <w:rPr>
-          <w:rFonts w:ascii="Times New Roman" w:hAnsi="Times New Roman" w:cs="Times New Roman"/>
-          <w:sz w:val="24"/>
-          <w:szCs w:val="24"/>
-        </w:rPr>
-        <w:t xml:space="preserve">time will pass, and light will dim, turning the pleasant afternoon shadows into something almost sinister. </w:t>
+        <w:t xml:space="preserve">// </w:t>
+      </w:r>
+      <w:r>
+        <w:rPr>
+          <w:rFonts w:ascii="Times New Roman" w:hAnsi="Times New Roman" w:cs="Times New Roman"/>
+          <w:sz w:val="24"/>
+          <w:szCs w:val="24"/>
+        </w:rPr>
+        <w:t>normal enemies</w:t>
+      </w:r>
+    </w:p>
+    <w:p>
+      <w:pPr>
+        <w:pStyle w:val="ListParagraph"/>
+        <w:numPr>
+          <w:ilvl w:val="0"/>
+          <w:numId w:val="13"/>
+        </w:numPr>
+        <w:spacing w:line="240" w:lineRule="auto"/>
+        <w:rPr>
+          <w:rFonts w:ascii="Times New Roman" w:hAnsi="Times New Roman" w:cs="Times New Roman"/>
+          <w:sz w:val="24"/>
+          <w:szCs w:val="24"/>
+        </w:rPr>
+      </w:pPr>
+      <w:r>
+        <w:rPr>
+          <w:rFonts w:ascii="Times New Roman" w:hAnsi="Times New Roman" w:cs="Times New Roman"/>
+          <w:sz w:val="24"/>
+          <w:szCs w:val="24"/>
+        </w:rPr>
+        <w:t>Goblins</w:t>
+      </w:r>
+    </w:p>
+    <w:p>
+      <w:pPr>
+        <w:pStyle w:val="ListParagraph"/>
+        <w:numPr>
+          <w:ilvl w:val="1"/>
+          <w:numId w:val="13"/>
+        </w:numPr>
+        <w:spacing w:line="240" w:lineRule="auto"/>
+        <w:rPr>
+          <w:rFonts w:ascii="Times New Roman" w:hAnsi="Times New Roman" w:cs="Times New Roman"/>
+          <w:sz w:val="24"/>
+          <w:szCs w:val="24"/>
+        </w:rPr>
+      </w:pPr>
+      <w:r>
+        <w:rPr>
+          <w:rFonts w:ascii="Times New Roman" w:hAnsi="Times New Roman" w:cs="Times New Roman"/>
+          <w:sz w:val="24"/>
+          <w:szCs w:val="24"/>
+        </w:rPr>
+        <w:t>Goblins are the first enemy the player will encounter in “Before Dark.” They are quick but weak both in health and strength. They have one attack which has them run up to you, pull back their arm, and then stab forward. They don’t scale very hard with sun height.</w:t>
+      </w:r>
+    </w:p>
+    <w:p>
+      <w:pPr>
+        <w:pStyle w:val="ListParagraph"/>
+        <w:numPr>
+          <w:ilvl w:val="0"/>
+          <w:numId w:val="13"/>
+        </w:numPr>
+        <w:spacing w:line="240" w:lineRule="auto"/>
+        <w:rPr>
+          <w:rFonts w:ascii="Times New Roman" w:hAnsi="Times New Roman" w:cs="Times New Roman"/>
+          <w:sz w:val="24"/>
+          <w:szCs w:val="24"/>
+        </w:rPr>
+      </w:pPr>
+      <w:r>
+        <w:rPr>
+          <w:rFonts w:ascii="Times New Roman" w:hAnsi="Times New Roman" w:cs="Times New Roman"/>
+          <w:sz w:val="24"/>
+          <w:szCs w:val="24"/>
+        </w:rPr>
+        <w:t>Other enemies here</w:t>
       </w:r>
     </w:p>
     <w:p>
@@ -1155,6 +2280,60 @@
           <w:szCs w:val="24"/>
         </w:rPr>
       </w:pPr>
+      <w:r>
+        <w:rPr>
+          <w:rFonts w:ascii="Times New Roman" w:hAnsi="Times New Roman" w:cs="Times New Roman"/>
+          <w:sz w:val="24"/>
+          <w:szCs w:val="24"/>
+        </w:rPr>
+        <w:t>// bosses</w:t>
+      </w:r>
+    </w:p>
+    <w:p>
+      <w:pPr>
+        <w:pStyle w:val="ListParagraph"/>
+        <w:numPr>
+          <w:ilvl w:val="0"/>
+          <w:numId w:val="14"/>
+        </w:numPr>
+        <w:spacing w:line="240" w:lineRule="auto"/>
+        <w:rPr>
+          <w:rFonts w:ascii="Times New Roman" w:hAnsi="Times New Roman" w:cs="Times New Roman"/>
+          <w:sz w:val="24"/>
+          <w:szCs w:val="24"/>
+        </w:rPr>
+      </w:pPr>
+      <w:r>
+        <w:rPr>
+          <w:rFonts w:ascii="Times New Roman" w:hAnsi="Times New Roman" w:cs="Times New Roman"/>
+          <w:sz w:val="24"/>
+          <w:szCs w:val="24"/>
+        </w:rPr>
+        <w:t>Shadow Boss</w:t>
+      </w:r>
+    </w:p>
+    <w:p>
+      <w:pPr>
+        <w:pStyle w:val="ListParagraph"/>
+        <w:numPr>
+          <w:ilvl w:val="1"/>
+          <w:numId w:val="14"/>
+        </w:numPr>
+        <w:spacing w:line="240" w:lineRule="auto"/>
+        <w:rPr>
+          <w:rFonts w:ascii="Times New Roman" w:hAnsi="Times New Roman" w:cs="Times New Roman"/>
+          <w:sz w:val="24"/>
+          <w:szCs w:val="24"/>
+        </w:rPr>
+      </w:pPr>
+      <w:r>
+        <w:rPr>
+          <w:rFonts w:ascii="Times New Roman" w:hAnsi="Times New Roman" w:cs="Times New Roman"/>
+          <w:sz w:val="24"/>
+          <w:szCs w:val="24"/>
+        </w:rPr>
+        <w:t>Final boss of the game. Try not to encounter it too close to when the streetlights come on, as it scales strongly with sun height.</w:t>
+      </w:r>
     </w:p>
     <w:p>
       <w:pPr>
@@ -1164,6 +2343,17 @@
           <w:rFonts w:ascii="Times New Roman" w:hAnsi="Times New Roman" w:cs="Times New Roman"/>
           <w:sz w:val="24"/>
           <w:szCs w:val="24"/>
+        </w:rPr>
+      </w:pPr>
+    </w:p>
+    <w:p>
+      <w:pPr>
+        <w:spacing w:line="240" w:lineRule="auto"/>
+        <w:contextualSpacing/>
+        <w:rPr>
+          <w:rFonts w:ascii="Times New Roman" w:hAnsi="Times New Roman" w:cs="Times New Roman"/>
+          <w:sz w:val="24"/>
+          <w:szCs w:val="24"/>
           <w:u w:val="single"/>
         </w:rPr>
       </w:pPr>
@@ -1174,476 +2364,7 @@
           <w:szCs w:val="24"/>
           <w:u w:val="single"/>
         </w:rPr>
-        <w:t>Narrative</w:t>
-      </w:r>
-    </w:p>
-    <w:p>
-      <w:pPr>
-        <w:spacing w:line="240" w:lineRule="auto"/>
-        <w:contextualSpacing/>
-        <w:rPr>
-          <w:rFonts w:ascii="Times New Roman" w:hAnsi="Times New Roman" w:cs="Times New Roman"/>
-          <w:sz w:val="24"/>
-          <w:szCs w:val="24"/>
-        </w:rPr>
-      </w:pPr>
-      <w:r>
-        <w:rPr>
-          <w:rFonts w:ascii="Times New Roman" w:hAnsi="Times New Roman" w:cs="Times New Roman"/>
-          <w:sz w:val="24"/>
-          <w:szCs w:val="24"/>
-        </w:rPr>
-        <w:t xml:space="preserve">The story behind “Before Dark” is simple. Pablo, an 8-year-old boy, is playing in the park while his older brother watches over him. It’s getting late and the older brother reminds Pablo that they need to return home before </w:t>
-      </w:r>
-      <w:r>
-        <w:rPr>
-          <w:rFonts w:ascii="Times New Roman" w:hAnsi="Times New Roman" w:cs="Times New Roman"/>
-          <w:sz w:val="24"/>
-          <w:szCs w:val="24"/>
-        </w:rPr>
-        <w:t xml:space="preserve">it gets </w:t>
-      </w:r>
-      <w:r>
-        <w:rPr>
-          <w:rFonts w:ascii="Times New Roman" w:hAnsi="Times New Roman" w:cs="Times New Roman"/>
-          <w:sz w:val="24"/>
-          <w:szCs w:val="24"/>
-        </w:rPr>
-        <w:t xml:space="preserve">dark with all the groceries they had bought earlier in the day. Pablo turns this message into his own heroic quest. </w:t>
-      </w:r>
-      <w:r>
-        <w:rPr>
-          <w:rFonts w:ascii="Times New Roman" w:hAnsi="Times New Roman" w:cs="Times New Roman"/>
-          <w:sz w:val="24"/>
-          <w:szCs w:val="24"/>
-        </w:rPr>
-        <w:t xml:space="preserve">He grabs a stick and ventures forth </w:t>
-      </w:r>
-      <w:r>
-        <w:rPr>
-          <w:rFonts w:ascii="Times New Roman" w:hAnsi="Times New Roman" w:cs="Times New Roman"/>
-          <w:sz w:val="24"/>
-          <w:szCs w:val="24"/>
-        </w:rPr>
-        <w:t>through</w:t>
-      </w:r>
-      <w:r>
-        <w:rPr>
-          <w:rFonts w:ascii="Times New Roman" w:hAnsi="Times New Roman" w:cs="Times New Roman"/>
-          <w:sz w:val="24"/>
-          <w:szCs w:val="24"/>
-        </w:rPr>
-        <w:t xml:space="preserve"> the park to find the groceries he had lost so that they may return home before the sun goes down and the </w:t>
-      </w:r>
-      <w:r>
-        <w:rPr>
-          <w:rFonts w:ascii="Times New Roman" w:hAnsi="Times New Roman" w:cs="Times New Roman"/>
-          <w:sz w:val="24"/>
-          <w:szCs w:val="24"/>
-        </w:rPr>
-        <w:t>streetlights turn on.</w:t>
-      </w:r>
-    </w:p>
-    <w:p>
-      <w:pPr>
-        <w:spacing w:line="240" w:lineRule="auto"/>
-        <w:contextualSpacing/>
-        <w:rPr>
-          <w:rFonts w:ascii="Times New Roman" w:hAnsi="Times New Roman" w:cs="Times New Roman"/>
-          <w:sz w:val="24"/>
-          <w:szCs w:val="24"/>
-        </w:rPr>
-      </w:pPr>
-    </w:p>
-    <w:p>
-      <w:pPr>
-        <w:spacing w:line="240" w:lineRule="auto"/>
-        <w:contextualSpacing/>
-        <w:rPr>
-          <w:rFonts w:ascii="Times New Roman" w:hAnsi="Times New Roman" w:cs="Times New Roman"/>
-          <w:sz w:val="24"/>
-          <w:szCs w:val="24"/>
-          <w:u w:val="single"/>
-        </w:rPr>
-      </w:pPr>
-      <w:r>
-        <w:rPr>
-          <w:rFonts w:ascii="Times New Roman" w:hAnsi="Times New Roman" w:cs="Times New Roman"/>
-          <w:sz w:val="24"/>
-          <w:szCs w:val="24"/>
-          <w:u w:val="single"/>
-        </w:rPr>
-        <w:t xml:space="preserve">Core </w:t>
-      </w:r>
-      <w:r>
-        <w:rPr>
-          <w:rFonts w:ascii="Times New Roman" w:hAnsi="Times New Roman" w:cs="Times New Roman"/>
-          <w:sz w:val="24"/>
-          <w:szCs w:val="24"/>
-          <w:u w:val="single"/>
-        </w:rPr>
-        <w:t xml:space="preserve">Game </w:t>
-      </w:r>
-      <w:r>
-        <w:rPr>
-          <w:rFonts w:ascii="Times New Roman" w:hAnsi="Times New Roman" w:cs="Times New Roman"/>
-          <w:sz w:val="24"/>
-          <w:szCs w:val="24"/>
-          <w:u w:val="single"/>
-        </w:rPr>
-        <w:t>Loop</w:t>
-      </w:r>
-    </w:p>
-    <w:p>
-      <w:pPr>
-        <w:spacing w:line="240" w:lineRule="auto"/>
-        <w:contextualSpacing/>
-        <w:rPr>
-          <w:rFonts w:ascii="Times New Roman" w:hAnsi="Times New Roman" w:cs="Times New Roman"/>
-          <w:sz w:val="24"/>
-          <w:szCs w:val="24"/>
-        </w:rPr>
-      </w:pPr>
-      <w:r>
-        <w:rPr>
-          <w:rFonts w:ascii="Times New Roman" w:hAnsi="Times New Roman" w:cs="Times New Roman"/>
-          <w:sz w:val="24"/>
-          <w:szCs w:val="24"/>
-        </w:rPr>
-        <w:t xml:space="preserve">The player will appear at the start of the level and be told what to find by the older brother. The player will explore the area looking for the object, fighting “enemies” off along the way and finding “items” to help him on his journey. The player will then talk to the homeless man and be allowed into the boss room. After defeating the boss, the next level will start. </w:t>
-      </w:r>
-      <w:r>
-        <w:rPr>
-          <w:rFonts w:ascii="Times New Roman" w:hAnsi="Times New Roman" w:cs="Times New Roman"/>
-          <w:sz w:val="24"/>
-          <w:szCs w:val="24"/>
-        </w:rPr>
-        <w:t xml:space="preserve">After losing all health, the player may restart the level or quit the game. </w:t>
-      </w:r>
-      <w:r>
-        <w:rPr>
-          <w:rFonts w:ascii="Times New Roman" w:hAnsi="Times New Roman" w:cs="Times New Roman"/>
-          <w:sz w:val="24"/>
-          <w:szCs w:val="24"/>
-        </w:rPr>
-        <w:t>This will repeat until he has made it to the sidewalk or time has run out.</w:t>
-      </w:r>
-    </w:p>
-    <w:p>
-      <w:pPr>
-        <w:spacing w:line="240" w:lineRule="auto"/>
-        <w:contextualSpacing/>
-        <w:rPr>
-          <w:rFonts w:ascii="Times New Roman" w:hAnsi="Times New Roman" w:cs="Times New Roman"/>
-          <w:sz w:val="24"/>
-          <w:szCs w:val="24"/>
-        </w:rPr>
-      </w:pPr>
-    </w:p>
-    <w:p>
-      <w:pPr>
-        <w:spacing w:line="240" w:lineRule="auto"/>
-        <w:contextualSpacing/>
-        <w:rPr>
-          <w:rFonts w:ascii="Times New Roman" w:hAnsi="Times New Roman" w:cs="Times New Roman"/>
-          <w:sz w:val="24"/>
-          <w:szCs w:val="24"/>
-          <w:u w:val="single"/>
-        </w:rPr>
-      </w:pPr>
-      <w:r>
-        <w:rPr>
-          <w:rFonts w:ascii="Times New Roman" w:hAnsi="Times New Roman" w:cs="Times New Roman"/>
-          <w:sz w:val="24"/>
-          <w:szCs w:val="24"/>
-          <w:u w:val="single"/>
-        </w:rPr>
-        <w:t>User Experience</w:t>
-      </w:r>
-    </w:p>
-    <w:p>
-      <w:pPr>
-        <w:spacing w:line="240" w:lineRule="auto"/>
-        <w:contextualSpacing/>
-        <w:rPr>
-          <w:rFonts w:ascii="Times New Roman" w:hAnsi="Times New Roman" w:cs="Times New Roman"/>
-          <w:sz w:val="24"/>
-          <w:szCs w:val="24"/>
-        </w:rPr>
-      </w:pPr>
-      <w:r>
-        <w:rPr>
-          <w:rFonts w:ascii="Times New Roman" w:hAnsi="Times New Roman" w:cs="Times New Roman"/>
-          <w:sz w:val="24"/>
-          <w:szCs w:val="24"/>
-        </w:rPr>
-        <w:t>The main experience we are trying to achieve is skill expression through combat and exploration.</w:t>
-      </w:r>
-    </w:p>
-    <w:p>
-      <w:pPr>
-        <w:spacing w:line="240" w:lineRule="auto"/>
-        <w:contextualSpacing/>
-        <w:rPr>
-          <w:rFonts w:ascii="Times New Roman" w:hAnsi="Times New Roman" w:cs="Times New Roman"/>
-          <w:sz w:val="24"/>
-          <w:szCs w:val="24"/>
-        </w:rPr>
-      </w:pPr>
-    </w:p>
-    <w:p>
-      <w:pPr>
-        <w:spacing w:line="240" w:lineRule="auto"/>
-        <w:contextualSpacing/>
-        <w:rPr>
-          <w:rFonts w:ascii="Times New Roman" w:hAnsi="Times New Roman" w:cs="Times New Roman"/>
-          <w:sz w:val="24"/>
-          <w:szCs w:val="24"/>
-          <w:u w:val="single"/>
-        </w:rPr>
-      </w:pPr>
-      <w:r>
-        <w:rPr>
-          <w:rFonts w:ascii="Times New Roman" w:hAnsi="Times New Roman" w:cs="Times New Roman"/>
-          <w:sz w:val="24"/>
-          <w:szCs w:val="24"/>
-          <w:u w:val="single"/>
-        </w:rPr>
-        <w:t>Mechanics</w:t>
-      </w:r>
-    </w:p>
-    <w:p>
-      <w:pPr>
-        <w:spacing w:line="240" w:lineRule="auto"/>
-        <w:contextualSpacing/>
-        <w:rPr>
-          <w:rFonts w:ascii="Times New Roman" w:hAnsi="Times New Roman" w:cs="Times New Roman"/>
-          <w:sz w:val="24"/>
-          <w:szCs w:val="24"/>
-        </w:rPr>
-      </w:pPr>
-      <w:r>
-        <w:rPr>
-          <w:rFonts w:ascii="Times New Roman" w:hAnsi="Times New Roman" w:cs="Times New Roman"/>
-          <w:sz w:val="24"/>
-          <w:szCs w:val="24"/>
-        </w:rPr>
-        <w:t xml:space="preserve">The player will be able to walk, sprint, and jump. They will also be able to attack with weapons they pick up. There will be consumables for health gain and damage buffs. There will be a timer at the top right showing the time of day and how much time the player </w:t>
-      </w:r>
-      <w:r>
-        <w:rPr>
-          <w:rFonts w:ascii="Times New Roman" w:hAnsi="Times New Roman" w:cs="Times New Roman"/>
-          <w:sz w:val="24"/>
-          <w:szCs w:val="24"/>
-        </w:rPr>
-        <w:t>must</w:t>
-      </w:r>
-      <w:r>
-        <w:rPr>
-          <w:rFonts w:ascii="Times New Roman" w:hAnsi="Times New Roman" w:cs="Times New Roman"/>
-          <w:sz w:val="24"/>
-          <w:szCs w:val="24"/>
-        </w:rPr>
-        <w:t xml:space="preserve"> finish the game.</w:t>
-      </w:r>
-    </w:p>
-    <w:p>
-      <w:pPr>
-        <w:spacing w:line="240" w:lineRule="auto"/>
-        <w:contextualSpacing/>
-        <w:rPr>
-          <w:rFonts w:ascii="Times New Roman" w:hAnsi="Times New Roman" w:cs="Times New Roman"/>
-          <w:sz w:val="24"/>
-          <w:szCs w:val="24"/>
-        </w:rPr>
-      </w:pPr>
-    </w:p>
-    <w:p>
-      <w:pPr>
-        <w:spacing w:line="240" w:lineRule="auto"/>
-        <w:contextualSpacing/>
-        <w:rPr>
-          <w:rFonts w:ascii="Times New Roman" w:hAnsi="Times New Roman" w:cs="Times New Roman"/>
-          <w:sz w:val="24"/>
-          <w:szCs w:val="24"/>
-          <w:u w:val="single"/>
-        </w:rPr>
-      </w:pPr>
-      <w:r>
-        <w:rPr>
-          <w:rFonts w:ascii="Times New Roman" w:hAnsi="Times New Roman" w:cs="Times New Roman"/>
-          <w:sz w:val="24"/>
-          <w:szCs w:val="24"/>
-          <w:u w:val="single"/>
-        </w:rPr>
-        <w:t>Dynamics</w:t>
-      </w:r>
-    </w:p>
-    <w:p>
-      <w:pPr>
-        <w:spacing w:line="240" w:lineRule="auto"/>
-        <w:contextualSpacing/>
-        <w:rPr>
-          <w:rFonts w:ascii="Times New Roman" w:hAnsi="Times New Roman" w:cs="Times New Roman"/>
-          <w:sz w:val="24"/>
-          <w:szCs w:val="24"/>
-        </w:rPr>
-      </w:pPr>
-      <w:r>
-        <w:rPr>
-          <w:rFonts w:ascii="Times New Roman" w:hAnsi="Times New Roman" w:cs="Times New Roman"/>
-          <w:sz w:val="24"/>
-          <w:szCs w:val="24"/>
-        </w:rPr>
-        <w:t>// How will the experience change as the player progresses</w:t>
-      </w:r>
-    </w:p>
-    <w:p>
-      <w:pPr>
-        <w:spacing w:line="240" w:lineRule="auto"/>
-        <w:contextualSpacing/>
-        <w:rPr>
-          <w:rFonts w:ascii="Times New Roman" w:hAnsi="Times New Roman" w:cs="Times New Roman"/>
-          <w:sz w:val="24"/>
-          <w:szCs w:val="24"/>
-        </w:rPr>
-      </w:pPr>
-      <w:r>
-        <w:rPr>
-          <w:rFonts w:ascii="Times New Roman" w:hAnsi="Times New Roman" w:cs="Times New Roman"/>
-          <w:sz w:val="24"/>
-          <w:szCs w:val="24"/>
-        </w:rPr>
-        <w:t>Items found are retained. Enemies/bosses get harder as the time progresses and the shadows grow longer.</w:t>
-      </w:r>
-    </w:p>
-    <w:p>
-      <w:pPr>
-        <w:spacing w:line="240" w:lineRule="auto"/>
-        <w:contextualSpacing/>
-        <w:rPr>
-          <w:rFonts w:ascii="Times New Roman" w:hAnsi="Times New Roman" w:cs="Times New Roman"/>
-          <w:sz w:val="24"/>
-          <w:szCs w:val="24"/>
-        </w:rPr>
-      </w:pPr>
-    </w:p>
-    <w:p>
-      <w:pPr>
-        <w:spacing w:line="240" w:lineRule="auto"/>
-        <w:contextualSpacing/>
-        <w:rPr>
-          <w:rFonts w:ascii="Times New Roman" w:hAnsi="Times New Roman" w:cs="Times New Roman"/>
-          <w:sz w:val="24"/>
-          <w:szCs w:val="24"/>
-          <w:u w:val="single"/>
-        </w:rPr>
-      </w:pPr>
-      <w:r>
-        <w:rPr>
-          <w:rFonts w:ascii="Times New Roman" w:hAnsi="Times New Roman" w:cs="Times New Roman"/>
-          <w:sz w:val="24"/>
-          <w:szCs w:val="24"/>
-          <w:u w:val="single"/>
-        </w:rPr>
-        <w:t>Enemies</w:t>
-      </w:r>
-    </w:p>
-    <w:p>
-      <w:pPr>
-        <w:spacing w:line="240" w:lineRule="auto"/>
-        <w:contextualSpacing/>
-        <w:rPr>
-          <w:rFonts w:ascii="Times New Roman" w:hAnsi="Times New Roman" w:cs="Times New Roman"/>
-          <w:sz w:val="24"/>
-          <w:szCs w:val="24"/>
-        </w:rPr>
-      </w:pPr>
-      <w:r>
-        <w:rPr>
-          <w:rFonts w:ascii="Times New Roman" w:hAnsi="Times New Roman" w:cs="Times New Roman"/>
-          <w:sz w:val="24"/>
-          <w:szCs w:val="24"/>
-        </w:rPr>
-        <w:t xml:space="preserve">// </w:t>
-      </w:r>
-      <w:r>
-        <w:rPr>
-          <w:rFonts w:ascii="Times New Roman" w:hAnsi="Times New Roman" w:cs="Times New Roman"/>
-          <w:sz w:val="24"/>
-          <w:szCs w:val="24"/>
-        </w:rPr>
-        <w:t>normal enemies</w:t>
-      </w:r>
-    </w:p>
-    <w:p>
-      <w:pPr>
-        <w:spacing w:line="240" w:lineRule="auto"/>
-        <w:contextualSpacing/>
-        <w:rPr>
-          <w:rFonts w:ascii="Times New Roman" w:hAnsi="Times New Roman" w:cs="Times New Roman"/>
-          <w:sz w:val="24"/>
-          <w:szCs w:val="24"/>
-        </w:rPr>
-      </w:pPr>
-      <w:r>
-        <w:rPr>
-          <w:rFonts w:ascii="Times New Roman" w:hAnsi="Times New Roman" w:cs="Times New Roman"/>
-          <w:sz w:val="24"/>
-          <w:szCs w:val="24"/>
-        </w:rPr>
-        <w:t>// bosses</w:t>
-      </w:r>
-    </w:p>
-    <w:p>
-      <w:pPr>
-        <w:spacing w:line="240" w:lineRule="auto"/>
-        <w:contextualSpacing/>
-        <w:rPr>
-          <w:rFonts w:ascii="Times New Roman" w:hAnsi="Times New Roman" w:cs="Times New Roman"/>
-          <w:sz w:val="24"/>
-          <w:szCs w:val="24"/>
-        </w:rPr>
-      </w:pPr>
-    </w:p>
-    <w:p>
-      <w:pPr>
-        <w:spacing w:line="240" w:lineRule="auto"/>
-        <w:contextualSpacing/>
-        <w:rPr>
-          <w:rFonts w:ascii="Times New Roman" w:hAnsi="Times New Roman" w:cs="Times New Roman"/>
-          <w:sz w:val="24"/>
-          <w:szCs w:val="24"/>
-          <w:u w:val="single"/>
-        </w:rPr>
-      </w:pPr>
-      <w:r>
-        <w:rPr>
-          <w:rFonts w:ascii="Times New Roman" w:hAnsi="Times New Roman" w:cs="Times New Roman"/>
-          <w:sz w:val="24"/>
-          <w:szCs w:val="24"/>
-          <w:u w:val="single"/>
-        </w:rPr>
         <w:t>Level Design</w:t>
-      </w:r>
-    </w:p>
-    <w:p>
-      <w:pPr>
-        <w:spacing w:line="240" w:lineRule="auto"/>
-        <w:contextualSpacing/>
-        <w:rPr>
-          <w:rFonts w:ascii="Times New Roman" w:hAnsi="Times New Roman" w:cs="Times New Roman"/>
-          <w:sz w:val="24"/>
-          <w:szCs w:val="24"/>
-        </w:rPr>
-      </w:pPr>
-      <w:r>
-        <w:rPr>
-          <w:rFonts w:ascii="Times New Roman" w:hAnsi="Times New Roman" w:cs="Times New Roman"/>
-          <w:sz w:val="24"/>
-          <w:szCs w:val="24"/>
-        </w:rPr>
-        <w:t>2-3 levels each have a very different layout and feel</w:t>
       </w:r>
     </w:p>
     <w:p>
@@ -1673,7 +2394,7 @@
       <w:pPr>
         <w:pStyle w:val="ListParagraph"/>
         <w:numPr>
-          <w:ilvl w:val="0"/>
+          <w:ilvl w:val="1"/>
           <w:numId w:val="9"/>
         </w:numPr>
         <w:spacing w:line="240" w:lineRule="auto"/>
@@ -1689,8 +2410,76 @@
           <w:sz w:val="24"/>
           <w:szCs w:val="24"/>
         </w:rPr>
-        <w:lastRenderedPageBreak/>
-        <w:t>Level 2: Playground</w:t>
+        <w:t>// level structure</w:t>
+      </w:r>
+    </w:p>
+    <w:p>
+      <w:pPr>
+        <w:pStyle w:val="ListParagraph"/>
+        <w:numPr>
+          <w:ilvl w:val="1"/>
+          <w:numId w:val="9"/>
+        </w:numPr>
+        <w:spacing w:line="240" w:lineRule="auto"/>
+        <w:rPr>
+          <w:rFonts w:ascii="Times New Roman" w:hAnsi="Times New Roman" w:cs="Times New Roman"/>
+          <w:sz w:val="24"/>
+          <w:szCs w:val="24"/>
+        </w:rPr>
+      </w:pPr>
+      <w:r>
+        <w:rPr>
+          <w:rFonts w:ascii="Times New Roman" w:hAnsi="Times New Roman" w:cs="Times New Roman"/>
+          <w:sz w:val="24"/>
+          <w:szCs w:val="24"/>
+        </w:rPr>
+        <w:t>// hazards</w:t>
+      </w:r>
+    </w:p>
+    <w:p>
+      <w:pPr>
+        <w:pStyle w:val="ListParagraph"/>
+        <w:numPr>
+          <w:ilvl w:val="1"/>
+          <w:numId w:val="9"/>
+        </w:numPr>
+        <w:spacing w:line="240" w:lineRule="auto"/>
+        <w:rPr>
+          <w:rFonts w:ascii="Times New Roman" w:hAnsi="Times New Roman" w:cs="Times New Roman"/>
+          <w:sz w:val="24"/>
+          <w:szCs w:val="24"/>
+        </w:rPr>
+      </w:pPr>
+      <w:r>
+        <w:rPr>
+          <w:rFonts w:ascii="Times New Roman" w:hAnsi="Times New Roman" w:cs="Times New Roman"/>
+          <w:sz w:val="24"/>
+          <w:szCs w:val="24"/>
+        </w:rPr>
+        <w:t>// items to find</w:t>
+      </w:r>
+    </w:p>
+    <w:p>
+      <w:pPr>
+        <w:pStyle w:val="ListParagraph"/>
+        <w:numPr>
+          <w:ilvl w:val="1"/>
+          <w:numId w:val="9"/>
+        </w:numPr>
+        <w:spacing w:line="240" w:lineRule="auto"/>
+        <w:rPr>
+          <w:rFonts w:ascii="Times New Roman" w:hAnsi="Times New Roman" w:cs="Times New Roman"/>
+          <w:sz w:val="24"/>
+          <w:szCs w:val="24"/>
+        </w:rPr>
+      </w:pPr>
+      <w:r>
+        <w:rPr>
+          <w:rFonts w:ascii="Times New Roman" w:hAnsi="Times New Roman" w:cs="Times New Roman"/>
+          <w:sz w:val="24"/>
+          <w:szCs w:val="24"/>
+        </w:rPr>
+        <w:t>// intended user experience</w:t>
       </w:r>
     </w:p>
     <w:p>
@@ -1713,6 +2502,121 @@
           <w:sz w:val="24"/>
           <w:szCs w:val="24"/>
         </w:rPr>
+        <w:t>Level 2: Playground</w:t>
+      </w:r>
+    </w:p>
+    <w:p>
+      <w:pPr>
+        <w:pStyle w:val="ListParagraph"/>
+        <w:numPr>
+          <w:ilvl w:val="1"/>
+          <w:numId w:val="9"/>
+        </w:numPr>
+        <w:spacing w:line="240" w:lineRule="auto"/>
+        <w:rPr>
+          <w:rFonts w:ascii="Times New Roman" w:hAnsi="Times New Roman" w:cs="Times New Roman"/>
+          <w:sz w:val="24"/>
+          <w:szCs w:val="24"/>
+        </w:rPr>
+      </w:pPr>
+      <w:r>
+        <w:rPr>
+          <w:rFonts w:ascii="Times New Roman" w:hAnsi="Times New Roman" w:cs="Times New Roman"/>
+          <w:sz w:val="24"/>
+          <w:szCs w:val="24"/>
+        </w:rPr>
+        <w:t>// level structure</w:t>
+      </w:r>
+    </w:p>
+    <w:p>
+      <w:pPr>
+        <w:pStyle w:val="ListParagraph"/>
+        <w:numPr>
+          <w:ilvl w:val="1"/>
+          <w:numId w:val="9"/>
+        </w:numPr>
+        <w:spacing w:line="240" w:lineRule="auto"/>
+        <w:rPr>
+          <w:rFonts w:ascii="Times New Roman" w:hAnsi="Times New Roman" w:cs="Times New Roman"/>
+          <w:sz w:val="24"/>
+          <w:szCs w:val="24"/>
+        </w:rPr>
+      </w:pPr>
+      <w:r>
+        <w:rPr>
+          <w:rFonts w:ascii="Times New Roman" w:hAnsi="Times New Roman" w:cs="Times New Roman"/>
+          <w:sz w:val="24"/>
+          <w:szCs w:val="24"/>
+        </w:rPr>
+        <w:t>// hazards</w:t>
+      </w:r>
+    </w:p>
+    <w:p>
+      <w:pPr>
+        <w:pStyle w:val="ListParagraph"/>
+        <w:numPr>
+          <w:ilvl w:val="1"/>
+          <w:numId w:val="9"/>
+        </w:numPr>
+        <w:spacing w:line="240" w:lineRule="auto"/>
+        <w:rPr>
+          <w:rFonts w:ascii="Times New Roman" w:hAnsi="Times New Roman" w:cs="Times New Roman"/>
+          <w:sz w:val="24"/>
+          <w:szCs w:val="24"/>
+        </w:rPr>
+      </w:pPr>
+      <w:r>
+        <w:rPr>
+          <w:rFonts w:ascii="Times New Roman" w:hAnsi="Times New Roman" w:cs="Times New Roman"/>
+          <w:sz w:val="24"/>
+          <w:szCs w:val="24"/>
+        </w:rPr>
+        <w:t>// items to find</w:t>
+      </w:r>
+    </w:p>
+    <w:p>
+      <w:pPr>
+        <w:pStyle w:val="ListParagraph"/>
+        <w:numPr>
+          <w:ilvl w:val="1"/>
+          <w:numId w:val="9"/>
+        </w:numPr>
+        <w:spacing w:line="240" w:lineRule="auto"/>
+        <w:rPr>
+          <w:rFonts w:ascii="Times New Roman" w:hAnsi="Times New Roman" w:cs="Times New Roman"/>
+          <w:sz w:val="24"/>
+          <w:szCs w:val="24"/>
+        </w:rPr>
+      </w:pPr>
+      <w:r>
+        <w:rPr>
+          <w:rFonts w:ascii="Times New Roman" w:hAnsi="Times New Roman" w:cs="Times New Roman"/>
+          <w:sz w:val="24"/>
+          <w:szCs w:val="24"/>
+        </w:rPr>
+        <w:t>// intended user experience</w:t>
+      </w:r>
+    </w:p>
+    <w:p>
+      <w:pPr>
+        <w:pStyle w:val="ListParagraph"/>
+        <w:numPr>
+          <w:ilvl w:val="0"/>
+          <w:numId w:val="9"/>
+        </w:numPr>
+        <w:spacing w:line="240" w:lineRule="auto"/>
+        <w:rPr>
+          <w:rFonts w:ascii="Times New Roman" w:hAnsi="Times New Roman" w:cs="Times New Roman"/>
+          <w:sz w:val="24"/>
+          <w:szCs w:val="24"/>
+        </w:rPr>
+      </w:pPr>
+      <w:r>
+        <w:rPr>
+          <w:rFonts w:ascii="Times New Roman" w:hAnsi="Times New Roman" w:cs="Times New Roman"/>
+          <w:sz w:val="24"/>
+          <w:szCs w:val="24"/>
+        </w:rPr>
         <w:t>Level 3</w:t>
       </w:r>
       <w:r>
@@ -1726,6 +2630,98 @@
     </w:p>
     <w:p>
       <w:pPr>
+        <w:pStyle w:val="ListParagraph"/>
+        <w:numPr>
+          <w:ilvl w:val="1"/>
+          <w:numId w:val="9"/>
+        </w:numPr>
+        <w:spacing w:line="240" w:lineRule="auto"/>
+        <w:rPr>
+          <w:rFonts w:ascii="Times New Roman" w:hAnsi="Times New Roman" w:cs="Times New Roman"/>
+          <w:sz w:val="24"/>
+          <w:szCs w:val="24"/>
+        </w:rPr>
+      </w:pPr>
+      <w:r>
+        <w:rPr>
+          <w:rFonts w:ascii="Times New Roman" w:hAnsi="Times New Roman" w:cs="Times New Roman"/>
+          <w:sz w:val="24"/>
+          <w:szCs w:val="24"/>
+        </w:rPr>
+        <w:t>// level structure</w:t>
+      </w:r>
+    </w:p>
+    <w:p>
+      <w:pPr>
+        <w:pStyle w:val="ListParagraph"/>
+        <w:numPr>
+          <w:ilvl w:val="1"/>
+          <w:numId w:val="9"/>
+        </w:numPr>
+        <w:spacing w:line="240" w:lineRule="auto"/>
+        <w:rPr>
+          <w:rFonts w:ascii="Times New Roman" w:hAnsi="Times New Roman" w:cs="Times New Roman"/>
+          <w:sz w:val="24"/>
+          <w:szCs w:val="24"/>
+        </w:rPr>
+      </w:pPr>
+      <w:r>
+        <w:rPr>
+          <w:rFonts w:ascii="Times New Roman" w:hAnsi="Times New Roman" w:cs="Times New Roman"/>
+          <w:sz w:val="24"/>
+          <w:szCs w:val="24"/>
+        </w:rPr>
+        <w:t>// hazards</w:t>
+      </w:r>
+    </w:p>
+    <w:p>
+      <w:pPr>
+        <w:pStyle w:val="ListParagraph"/>
+        <w:numPr>
+          <w:ilvl w:val="1"/>
+          <w:numId w:val="9"/>
+        </w:numPr>
+        <w:spacing w:line="240" w:lineRule="auto"/>
+        <w:rPr>
+          <w:rFonts w:ascii="Times New Roman" w:hAnsi="Times New Roman" w:cs="Times New Roman"/>
+          <w:sz w:val="24"/>
+          <w:szCs w:val="24"/>
+        </w:rPr>
+      </w:pPr>
+      <w:r>
+        <w:rPr>
+          <w:rFonts w:ascii="Times New Roman" w:hAnsi="Times New Roman" w:cs="Times New Roman"/>
+          <w:sz w:val="24"/>
+          <w:szCs w:val="24"/>
+        </w:rPr>
+        <w:t>// items to find</w:t>
+      </w:r>
+    </w:p>
+    <w:p>
+      <w:pPr>
+        <w:pStyle w:val="ListParagraph"/>
+        <w:numPr>
+          <w:ilvl w:val="1"/>
+          <w:numId w:val="9"/>
+        </w:numPr>
+        <w:spacing w:line="240" w:lineRule="auto"/>
+        <w:rPr>
+          <w:rFonts w:ascii="Times New Roman" w:hAnsi="Times New Roman" w:cs="Times New Roman"/>
+          <w:sz w:val="24"/>
+          <w:szCs w:val="24"/>
+        </w:rPr>
+      </w:pPr>
+      <w:r>
+        <w:rPr>
+          <w:rFonts w:ascii="Times New Roman" w:hAnsi="Times New Roman" w:cs="Times New Roman"/>
+          <w:sz w:val="24"/>
+          <w:szCs w:val="24"/>
+        </w:rPr>
+        <w:t>// intended user experience</w:t>
+      </w:r>
+    </w:p>
+    <w:p>
+      <w:pPr>
         <w:spacing w:line="240" w:lineRule="auto"/>
         <w:contextualSpacing/>
         <w:rPr>
@@ -1790,16 +2786,14 @@
         </w:rPr>
         <w:t xml:space="preserve">Cell shaded style </w:t>
       </w:r>
-      <w:proofErr w:type="gramStart"/>
-      <w:r>
-        <w:rPr>
-          <w:rFonts w:ascii="Times New Roman" w:hAnsi="Times New Roman" w:cs="Times New Roman"/>
-          <w:sz w:val="24"/>
-          <w:szCs w:val="24"/>
-        </w:rPr>
-        <w:t>similar to</w:t>
-      </w:r>
-      <w:proofErr w:type="gramEnd"/>
+      <w:r>
+        <w:rPr>
+          <w:rFonts w:ascii="Times New Roman" w:hAnsi="Times New Roman" w:cs="Times New Roman"/>
+          <w:sz w:val="24"/>
+          <w:szCs w:val="24"/>
+        </w:rPr>
+        <w:t>like</w:t>
+      </w:r>
       <w:r>
         <w:rPr>
           <w:rFonts w:ascii="Times New Roman" w:hAnsi="Times New Roman" w:cs="Times New Roman"/>
@@ -1870,6 +2864,54 @@
           <w:szCs w:val="24"/>
         </w:rPr>
       </w:pPr>
+      <w:r>
+        <w:rPr>
+          <w:rFonts w:ascii="Times New Roman" w:hAnsi="Times New Roman" w:cs="Times New Roman"/>
+          <w:sz w:val="24"/>
+          <w:szCs w:val="24"/>
+        </w:rPr>
+        <w:t xml:space="preserve">There will be a </w:t>
+      </w:r>
+      <w:r>
+        <w:rPr>
+          <w:rFonts w:ascii="Times New Roman" w:hAnsi="Times New Roman" w:cs="Times New Roman"/>
+          <w:sz w:val="24"/>
+          <w:szCs w:val="24"/>
+        </w:rPr>
+        <w:t>“</w:t>
+      </w:r>
+      <w:r>
+        <w:rPr>
+          <w:rFonts w:ascii="Times New Roman" w:hAnsi="Times New Roman" w:cs="Times New Roman"/>
+          <w:sz w:val="24"/>
+          <w:szCs w:val="24"/>
+        </w:rPr>
+        <w:t>clock</w:t>
+      </w:r>
+      <w:r>
+        <w:rPr>
+          <w:rFonts w:ascii="Times New Roman" w:hAnsi="Times New Roman" w:cs="Times New Roman"/>
+          <w:sz w:val="24"/>
+          <w:szCs w:val="24"/>
+        </w:rPr>
+        <w:t>”</w:t>
+      </w:r>
+      <w:r>
+        <w:rPr>
+          <w:rFonts w:ascii="Times New Roman" w:hAnsi="Times New Roman" w:cs="Times New Roman"/>
+          <w:sz w:val="24"/>
+          <w:szCs w:val="24"/>
+        </w:rPr>
+        <w:t xml:space="preserve"> on the top right</w:t>
+      </w:r>
+      <w:r>
+        <w:rPr>
+          <w:rFonts w:ascii="Times New Roman" w:hAnsi="Times New Roman" w:cs="Times New Roman"/>
+          <w:sz w:val="24"/>
+          <w:szCs w:val="24"/>
+        </w:rPr>
+        <w:t xml:space="preserve"> and a health bar on the top left.</w:t>
+      </w:r>
     </w:p>
     <w:p>
       <w:pPr>
@@ -1879,6 +2921,17 @@
           <w:rFonts w:ascii="Times New Roman" w:hAnsi="Times New Roman" w:cs="Times New Roman"/>
           <w:sz w:val="24"/>
           <w:szCs w:val="24"/>
+        </w:rPr>
+      </w:pPr>
+    </w:p>
+    <w:p>
+      <w:pPr>
+        <w:spacing w:line="240" w:lineRule="auto"/>
+        <w:contextualSpacing/>
+        <w:rPr>
+          <w:rFonts w:ascii="Times New Roman" w:hAnsi="Times New Roman" w:cs="Times New Roman"/>
+          <w:sz w:val="24"/>
+          <w:szCs w:val="24"/>
           <w:u w:val="single"/>
         </w:rPr>
       </w:pPr>
@@ -1949,6 +3002,25 @@
           <w:u w:val="single"/>
         </w:rPr>
         <w:t>Target Audience</w:t>
+      </w:r>
+    </w:p>
+    <w:p>
+      <w:pPr>
+        <w:spacing w:line="240" w:lineRule="auto"/>
+        <w:contextualSpacing/>
+        <w:rPr>
+          <w:rFonts w:ascii="Times New Roman" w:hAnsi="Times New Roman" w:cs="Times New Roman"/>
+          <w:sz w:val="24"/>
+          <w:szCs w:val="24"/>
+        </w:rPr>
+      </w:pPr>
+      <w:r>
+        <w:rPr>
+          <w:rFonts w:ascii="Times New Roman" w:hAnsi="Times New Roman" w:cs="Times New Roman"/>
+          <w:sz w:val="24"/>
+          <w:szCs w:val="24"/>
+        </w:rPr>
+        <w:t>This game aims to target an older crowd. “Before Dark” can be unsettling since it is an exploration game with a time constraint. This constraint is rather stressful since not only does it serve as a lose condition, but also it serves to strengthen the enemies. Players should be able to pick up on environmental clues, manage their time well, slay their enemies efficiently, and make it home with time to spare.</w:t>
       </w:r>
     </w:p>
     <w:p>
@@ -2184,23 +3256,7 @@
           <w:sz w:val="24"/>
           <w:szCs w:val="24"/>
         </w:rPr>
-        <w:t xml:space="preserve">, and </w:t>
-      </w:r>
-      <w:r>
-        <w:rPr>
-          <w:rFonts w:ascii="Times New Roman" w:hAnsi="Times New Roman" w:cs="Times New Roman"/>
-          <w:sz w:val="24"/>
-          <w:szCs w:val="24"/>
-        </w:rPr>
-        <w:t>environments</w:t>
-      </w:r>
-      <w:r>
-        <w:rPr>
-          <w:rFonts w:ascii="Times New Roman" w:hAnsi="Times New Roman" w:cs="Times New Roman"/>
-          <w:sz w:val="24"/>
-          <w:szCs w:val="24"/>
-        </w:rPr>
-        <w:t xml:space="preserve"> </w:t>
+        <w:t xml:space="preserve">, and environments </w:t>
       </w:r>
       <w:r>
         <w:rPr>
@@ -2495,32 +3551,15 @@
           <w:rFonts w:ascii="Times New Roman" w:hAnsi="Times New Roman" w:cs="Times New Roman"/>
           <w:sz w:val="24"/>
           <w:szCs w:val="24"/>
-        </w:rPr>
-      </w:pPr>
-    </w:p>
-    <w:p>
-      <w:pPr>
-        <w:spacing w:line="240" w:lineRule="auto"/>
-        <w:contextualSpacing/>
-        <w:rPr>
-          <w:rFonts w:ascii="Times New Roman" w:hAnsi="Times New Roman" w:cs="Times New Roman"/>
-          <w:sz w:val="24"/>
-          <w:szCs w:val="24"/>
-        </w:rPr>
-      </w:pPr>
-      <w:r>
-        <w:rPr>
-          <w:rFonts w:ascii="Times New Roman" w:hAnsi="Times New Roman" w:cs="Times New Roman"/>
-          <w:sz w:val="24"/>
-          <w:szCs w:val="24"/>
-        </w:rPr>
-        <w:t xml:space="preserve">// </w:t>
-      </w:r>
-      <w:r>
-        <w:rPr>
-          <w:rFonts w:ascii="Times New Roman" w:hAnsi="Times New Roman" w:cs="Times New Roman"/>
-          <w:sz w:val="24"/>
-          <w:szCs w:val="24"/>
+          <w:u w:val="single"/>
+        </w:rPr>
+      </w:pPr>
+      <w:r>
+        <w:rPr>
+          <w:rFonts w:ascii="Times New Roman" w:hAnsi="Times New Roman" w:cs="Times New Roman"/>
+          <w:sz w:val="24"/>
+          <w:szCs w:val="24"/>
+          <w:u w:val="single"/>
         </w:rPr>
         <w:t xml:space="preserve">Experimental Features </w:t>
       </w:r>
@@ -2529,20 +3568,102 @@
           <w:rFonts w:ascii="Times New Roman" w:hAnsi="Times New Roman" w:cs="Times New Roman"/>
           <w:sz w:val="24"/>
           <w:szCs w:val="24"/>
+          <w:u w:val="single"/>
         </w:rPr>
         <w:t>to Try/Have Implemented</w:t>
       </w:r>
     </w:p>
     <w:p>
       <w:pPr>
-        <w:spacing w:line="240" w:lineRule="auto"/>
-        <w:contextualSpacing/>
-        <w:rPr>
-          <w:rFonts w:ascii="Times New Roman" w:hAnsi="Times New Roman" w:cs="Times New Roman"/>
-          <w:sz w:val="24"/>
-          <w:szCs w:val="24"/>
-        </w:rPr>
-      </w:pPr>
+        <w:pStyle w:val="ListParagraph"/>
+        <w:numPr>
+          <w:ilvl w:val="0"/>
+          <w:numId w:val="12"/>
+        </w:numPr>
+        <w:spacing w:line="240" w:lineRule="auto"/>
+        <w:rPr>
+          <w:rFonts w:ascii="Times New Roman" w:hAnsi="Times New Roman" w:cs="Times New Roman"/>
+          <w:sz w:val="24"/>
+          <w:szCs w:val="24"/>
+        </w:rPr>
+      </w:pPr>
+      <w:r>
+        <w:rPr>
+          <w:rFonts w:ascii="Times New Roman" w:hAnsi="Times New Roman" w:cs="Times New Roman"/>
+          <w:sz w:val="24"/>
+          <w:szCs w:val="24"/>
+        </w:rPr>
+        <w:t>Inventory system</w:t>
+      </w:r>
+    </w:p>
+    <w:p>
+      <w:pPr>
+        <w:pStyle w:val="ListParagraph"/>
+        <w:numPr>
+          <w:ilvl w:val="0"/>
+          <w:numId w:val="12"/>
+        </w:numPr>
+        <w:spacing w:line="240" w:lineRule="auto"/>
+        <w:rPr>
+          <w:rFonts w:ascii="Times New Roman" w:hAnsi="Times New Roman" w:cs="Times New Roman"/>
+          <w:sz w:val="24"/>
+          <w:szCs w:val="24"/>
+        </w:rPr>
+      </w:pPr>
+      <w:r>
+        <w:rPr>
+          <w:rFonts w:ascii="Times New Roman" w:hAnsi="Times New Roman" w:cs="Times New Roman"/>
+          <w:sz w:val="24"/>
+          <w:szCs w:val="24"/>
+        </w:rPr>
+        <w:t>Many different attacks</w:t>
+      </w:r>
+    </w:p>
+    <w:p>
+      <w:pPr>
+        <w:pStyle w:val="ListParagraph"/>
+        <w:numPr>
+          <w:ilvl w:val="0"/>
+          <w:numId w:val="12"/>
+        </w:numPr>
+        <w:spacing w:line="240" w:lineRule="auto"/>
+        <w:rPr>
+          <w:rFonts w:ascii="Times New Roman" w:hAnsi="Times New Roman" w:cs="Times New Roman"/>
+          <w:sz w:val="24"/>
+          <w:szCs w:val="24"/>
+        </w:rPr>
+      </w:pPr>
+      <w:r>
+        <w:rPr>
+          <w:rFonts w:ascii="Times New Roman" w:hAnsi="Times New Roman" w:cs="Times New Roman"/>
+          <w:sz w:val="24"/>
+          <w:szCs w:val="24"/>
+        </w:rPr>
+        <w:t>Many different enemies</w:t>
+      </w:r>
+    </w:p>
+    <w:p>
+      <w:pPr>
+        <w:pStyle w:val="ListParagraph"/>
+        <w:numPr>
+          <w:ilvl w:val="0"/>
+          <w:numId w:val="12"/>
+        </w:numPr>
+        <w:spacing w:line="240" w:lineRule="auto"/>
+        <w:rPr>
+          <w:rFonts w:ascii="Times New Roman" w:hAnsi="Times New Roman" w:cs="Times New Roman"/>
+          <w:sz w:val="24"/>
+          <w:szCs w:val="24"/>
+        </w:rPr>
+      </w:pPr>
+      <w:r>
+        <w:rPr>
+          <w:rFonts w:ascii="Times New Roman" w:hAnsi="Times New Roman" w:cs="Times New Roman"/>
+          <w:sz w:val="24"/>
+          <w:szCs w:val="24"/>
+        </w:rPr>
+        <w:t>Enemy AI</w:t>
+      </w:r>
     </w:p>
     <w:p>
       <w:pPr>
@@ -2577,7 +3698,7 @@
       <w:lvlText w:val=""/>
       <w:lvlJc w:val="left"/>
       <w:pPr>
-        <w:ind w:left="720" w:hanging="360"/>
+        <w:ind w:left="360" w:hanging="360"/>
       </w:pPr>
       <w:rPr>
         <w:rFonts w:ascii="Symbol" w:hAnsi="Symbol" w:hint="default"/>
@@ -2589,7 +3710,7 @@
       <w:lvlText w:val="o"/>
       <w:lvlJc w:val="left"/>
       <w:pPr>
-        <w:ind w:left="1440" w:hanging="360"/>
+        <w:ind w:left="1080" w:hanging="360"/>
       </w:pPr>
       <w:rPr>
         <w:rFonts w:ascii="Courier New" w:hAnsi="Courier New" w:cs="Courier New" w:hint="default"/>
@@ -2601,7 +3722,7 @@
       <w:lvlText w:val=""/>
       <w:lvlJc w:val="left"/>
       <w:pPr>
-        <w:ind w:left="2160" w:hanging="360"/>
+        <w:ind w:left="1800" w:hanging="360"/>
       </w:pPr>
       <w:rPr>
         <w:rFonts w:ascii="Wingdings" w:hAnsi="Wingdings" w:hint="default"/>
@@ -2613,7 +3734,7 @@
       <w:lvlText w:val=""/>
       <w:lvlJc w:val="left"/>
       <w:pPr>
-        <w:ind w:left="2880" w:hanging="360"/>
+        <w:ind w:left="2520" w:hanging="360"/>
       </w:pPr>
       <w:rPr>
         <w:rFonts w:ascii="Symbol" w:hAnsi="Symbol" w:hint="default"/>
@@ -2625,7 +3746,7 @@
       <w:lvlText w:val="o"/>
       <w:lvlJc w:val="left"/>
       <w:pPr>
-        <w:ind w:left="3600" w:hanging="360"/>
+        <w:ind w:left="3240" w:hanging="360"/>
       </w:pPr>
       <w:rPr>
         <w:rFonts w:ascii="Courier New" w:hAnsi="Courier New" w:cs="Courier New" w:hint="default"/>
@@ -2637,7 +3758,7 @@
       <w:lvlText w:val=""/>
       <w:lvlJc w:val="left"/>
       <w:pPr>
-        <w:ind w:left="4320" w:hanging="360"/>
+        <w:ind w:left="3960" w:hanging="360"/>
       </w:pPr>
       <w:rPr>
         <w:rFonts w:ascii="Wingdings" w:hAnsi="Wingdings" w:hint="default"/>
@@ -2649,7 +3770,7 @@
       <w:lvlText w:val=""/>
       <w:lvlJc w:val="left"/>
       <w:pPr>
-        <w:ind w:left="5040" w:hanging="360"/>
+        <w:ind w:left="4680" w:hanging="360"/>
       </w:pPr>
       <w:rPr>
         <w:rFonts w:ascii="Symbol" w:hAnsi="Symbol" w:hint="default"/>
@@ -2661,7 +3782,7 @@
       <w:lvlText w:val="o"/>
       <w:lvlJc w:val="left"/>
       <w:pPr>
-        <w:ind w:left="5760" w:hanging="360"/>
+        <w:ind w:left="5400" w:hanging="360"/>
       </w:pPr>
       <w:rPr>
         <w:rFonts w:ascii="Courier New" w:hAnsi="Courier New" w:cs="Courier New" w:hint="default"/>
@@ -2673,7 +3794,7 @@
       <w:lvlText w:val=""/>
       <w:lvlJc w:val="left"/>
       <w:pPr>
-        <w:ind w:left="6480" w:hanging="360"/>
+        <w:ind w:left="6120" w:hanging="360"/>
       </w:pPr>
       <w:rPr>
         <w:rFonts w:ascii="Wingdings" w:hAnsi="Wingdings" w:hint="default"/>
@@ -2803,19 +3924,19 @@
       <w:lvlText w:val=""/>
       <w:lvlJc w:val="left"/>
       <w:pPr>
-        <w:ind w:left="720" w:hanging="360"/>
+        <w:ind w:left="360" w:hanging="360"/>
       </w:pPr>
       <w:rPr>
         <w:rFonts w:ascii="Symbol" w:hAnsi="Symbol" w:hint="default"/>
       </w:rPr>
     </w:lvl>
-    <w:lvl w:ilvl="1" w:tplc="04090003" w:tentative="1">
+    <w:lvl w:ilvl="1" w:tplc="04090003">
       <w:start w:val="1"/>
       <w:numFmt w:val="bullet"/>
       <w:lvlText w:val="o"/>
       <w:lvlJc w:val="left"/>
       <w:pPr>
-        <w:ind w:left="1440" w:hanging="360"/>
+        <w:ind w:left="1080" w:hanging="360"/>
       </w:pPr>
       <w:rPr>
         <w:rFonts w:ascii="Courier New" w:hAnsi="Courier New" w:cs="Courier New" w:hint="default"/>
@@ -2827,7 +3948,7 @@
       <w:lvlText w:val=""/>
       <w:lvlJc w:val="left"/>
       <w:pPr>
-        <w:ind w:left="2160" w:hanging="360"/>
+        <w:ind w:left="1800" w:hanging="360"/>
       </w:pPr>
       <w:rPr>
         <w:rFonts w:ascii="Wingdings" w:hAnsi="Wingdings" w:hint="default"/>
@@ -2839,7 +3960,7 @@
       <w:lvlText w:val=""/>
       <w:lvlJc w:val="left"/>
       <w:pPr>
-        <w:ind w:left="2880" w:hanging="360"/>
+        <w:ind w:left="2520" w:hanging="360"/>
       </w:pPr>
       <w:rPr>
         <w:rFonts w:ascii="Symbol" w:hAnsi="Symbol" w:hint="default"/>
@@ -2851,7 +3972,7 @@
       <w:lvlText w:val="o"/>
       <w:lvlJc w:val="left"/>
       <w:pPr>
-        <w:ind w:left="3600" w:hanging="360"/>
+        <w:ind w:left="3240" w:hanging="360"/>
       </w:pPr>
       <w:rPr>
         <w:rFonts w:ascii="Courier New" w:hAnsi="Courier New" w:cs="Courier New" w:hint="default"/>
@@ -2863,7 +3984,7 @@
       <w:lvlText w:val=""/>
       <w:lvlJc w:val="left"/>
       <w:pPr>
-        <w:ind w:left="4320" w:hanging="360"/>
+        <w:ind w:left="3960" w:hanging="360"/>
       </w:pPr>
       <w:rPr>
         <w:rFonts w:ascii="Wingdings" w:hAnsi="Wingdings" w:hint="default"/>
@@ -2875,7 +3996,7 @@
       <w:lvlText w:val=""/>
       <w:lvlJc w:val="left"/>
       <w:pPr>
-        <w:ind w:left="5040" w:hanging="360"/>
+        <w:ind w:left="4680" w:hanging="360"/>
       </w:pPr>
       <w:rPr>
         <w:rFonts w:ascii="Symbol" w:hAnsi="Symbol" w:hint="default"/>
@@ -2887,7 +4008,7 @@
       <w:lvlText w:val="o"/>
       <w:lvlJc w:val="left"/>
       <w:pPr>
-        <w:ind w:left="5760" w:hanging="360"/>
+        <w:ind w:left="5400" w:hanging="360"/>
       </w:pPr>
       <w:rPr>
         <w:rFonts w:ascii="Courier New" w:hAnsi="Courier New" w:cs="Courier New" w:hint="default"/>
@@ -2899,7 +4020,7 @@
       <w:lvlText w:val=""/>
       <w:lvlJc w:val="left"/>
       <w:pPr>
-        <w:ind w:left="6480" w:hanging="360"/>
+        <w:ind w:left="6120" w:hanging="360"/>
       </w:pPr>
       <w:rPr>
         <w:rFonts w:ascii="Wingdings" w:hAnsi="Wingdings" w:hint="default"/>
@@ -3133,6 +4254,119 @@
     </w:lvl>
   </w:abstractNum>
   <w:abstractNum w:abstractNumId="5" w15:restartNumberingAfterBreak="0">
+    <w:nsid w:val="207C7D4B"/>
+    <w:multiLevelType w:val="hybridMultilevel"/>
+    <w:tmpl w:val="1100B13C"/>
+    <w:lvl w:ilvl="0" w:tplc="04090001">
+      <w:start w:val="1"/>
+      <w:numFmt w:val="bullet"/>
+      <w:lvlText w:val=""/>
+      <w:lvlJc w:val="left"/>
+      <w:pPr>
+        <w:ind w:left="720" w:hanging="360"/>
+      </w:pPr>
+      <w:rPr>
+        <w:rFonts w:ascii="Symbol" w:hAnsi="Symbol" w:hint="default"/>
+      </w:rPr>
+    </w:lvl>
+    <w:lvl w:ilvl="1" w:tplc="04090003" w:tentative="1">
+      <w:start w:val="1"/>
+      <w:numFmt w:val="bullet"/>
+      <w:lvlText w:val="o"/>
+      <w:lvlJc w:val="left"/>
+      <w:pPr>
+        <w:ind w:left="1440" w:hanging="360"/>
+      </w:pPr>
+      <w:rPr>
+        <w:rFonts w:ascii="Courier New" w:hAnsi="Courier New" w:cs="Courier New" w:hint="default"/>
+      </w:rPr>
+    </w:lvl>
+    <w:lvl w:ilvl="2" w:tplc="04090005" w:tentative="1">
+      <w:start w:val="1"/>
+      <w:numFmt w:val="bullet"/>
+      <w:lvlText w:val=""/>
+      <w:lvlJc w:val="left"/>
+      <w:pPr>
+        <w:ind w:left="2160" w:hanging="360"/>
+      </w:pPr>
+      <w:rPr>
+        <w:rFonts w:ascii="Wingdings" w:hAnsi="Wingdings" w:hint="default"/>
+      </w:rPr>
+    </w:lvl>
+    <w:lvl w:ilvl="3" w:tplc="04090001" w:tentative="1">
+      <w:start w:val="1"/>
+      <w:numFmt w:val="bullet"/>
+      <w:lvlText w:val=""/>
+      <w:lvlJc w:val="left"/>
+      <w:pPr>
+        <w:ind w:left="2880" w:hanging="360"/>
+      </w:pPr>
+      <w:rPr>
+        <w:rFonts w:ascii="Symbol" w:hAnsi="Symbol" w:hint="default"/>
+      </w:rPr>
+    </w:lvl>
+    <w:lvl w:ilvl="4" w:tplc="04090003" w:tentative="1">
+      <w:start w:val="1"/>
+      <w:numFmt w:val="bullet"/>
+      <w:lvlText w:val="o"/>
+      <w:lvlJc w:val="left"/>
+      <w:pPr>
+        <w:ind w:left="3600" w:hanging="360"/>
+      </w:pPr>
+      <w:rPr>
+        <w:rFonts w:ascii="Courier New" w:hAnsi="Courier New" w:cs="Courier New" w:hint="default"/>
+      </w:rPr>
+    </w:lvl>
+    <w:lvl w:ilvl="5" w:tplc="04090005" w:tentative="1">
+      <w:start w:val="1"/>
+      <w:numFmt w:val="bullet"/>
+      <w:lvlText w:val=""/>
+      <w:lvlJc w:val="left"/>
+      <w:pPr>
+        <w:ind w:left="4320" w:hanging="360"/>
+      </w:pPr>
+      <w:rPr>
+        <w:rFonts w:ascii="Wingdings" w:hAnsi="Wingdings" w:hint="default"/>
+      </w:rPr>
+    </w:lvl>
+    <w:lvl w:ilvl="6" w:tplc="04090001" w:tentative="1">
+      <w:start w:val="1"/>
+      <w:numFmt w:val="bullet"/>
+      <w:lvlText w:val=""/>
+      <w:lvlJc w:val="left"/>
+      <w:pPr>
+        <w:ind w:left="5040" w:hanging="360"/>
+      </w:pPr>
+      <w:rPr>
+        <w:rFonts w:ascii="Symbol" w:hAnsi="Symbol" w:hint="default"/>
+      </w:rPr>
+    </w:lvl>
+    <w:lvl w:ilvl="7" w:tplc="04090003" w:tentative="1">
+      <w:start w:val="1"/>
+      <w:numFmt w:val="bullet"/>
+      <w:lvlText w:val="o"/>
+      <w:lvlJc w:val="left"/>
+      <w:pPr>
+        <w:ind w:left="5760" w:hanging="360"/>
+      </w:pPr>
+      <w:rPr>
+        <w:rFonts w:ascii="Courier New" w:hAnsi="Courier New" w:cs="Courier New" w:hint="default"/>
+      </w:rPr>
+    </w:lvl>
+    <w:lvl w:ilvl="8" w:tplc="04090005" w:tentative="1">
+      <w:start w:val="1"/>
+      <w:numFmt w:val="bullet"/>
+      <w:lvlText w:val=""/>
+      <w:lvlJc w:val="left"/>
+      <w:pPr>
+        <w:ind w:left="6480" w:hanging="360"/>
+      </w:pPr>
+      <w:rPr>
+        <w:rFonts w:ascii="Wingdings" w:hAnsi="Wingdings" w:hint="default"/>
+      </w:rPr>
+    </w:lvl>
+  </w:abstractNum>
+  <w:abstractNum w:abstractNumId="6" w15:restartNumberingAfterBreak="0">
     <w:nsid w:val="219D4641"/>
     <w:multiLevelType w:val="hybridMultilevel"/>
     <w:tmpl w:val="E59E837A"/>
@@ -3142,7 +4376,7 @@
       <w:lvlText w:val=""/>
       <w:lvlJc w:val="left"/>
       <w:pPr>
-        <w:ind w:left="720" w:hanging="360"/>
+        <w:ind w:left="360" w:hanging="360"/>
       </w:pPr>
       <w:rPr>
         <w:rFonts w:ascii="Symbol" w:hAnsi="Symbol" w:hint="default"/>
@@ -3154,7 +4388,7 @@
       <w:lvlText w:val="o"/>
       <w:lvlJc w:val="left"/>
       <w:pPr>
-        <w:ind w:left="1440" w:hanging="360"/>
+        <w:ind w:left="1080" w:hanging="360"/>
       </w:pPr>
       <w:rPr>
         <w:rFonts w:ascii="Courier New" w:hAnsi="Courier New" w:cs="Courier New" w:hint="default"/>
@@ -3166,7 +4400,7 @@
       <w:lvlText w:val=""/>
       <w:lvlJc w:val="left"/>
       <w:pPr>
-        <w:ind w:left="2160" w:hanging="360"/>
+        <w:ind w:left="1800" w:hanging="360"/>
       </w:pPr>
       <w:rPr>
         <w:rFonts w:ascii="Wingdings" w:hAnsi="Wingdings" w:hint="default"/>
@@ -3178,7 +4412,7 @@
       <w:lvlText w:val=""/>
       <w:lvlJc w:val="left"/>
       <w:pPr>
-        <w:ind w:left="2880" w:hanging="360"/>
+        <w:ind w:left="2520" w:hanging="360"/>
       </w:pPr>
       <w:rPr>
         <w:rFonts w:ascii="Symbol" w:hAnsi="Symbol" w:hint="default"/>
@@ -3190,7 +4424,7 @@
       <w:lvlText w:val="o"/>
       <w:lvlJc w:val="left"/>
       <w:pPr>
-        <w:ind w:left="3600" w:hanging="360"/>
+        <w:ind w:left="3240" w:hanging="360"/>
       </w:pPr>
       <w:rPr>
         <w:rFonts w:ascii="Courier New" w:hAnsi="Courier New" w:cs="Courier New" w:hint="default"/>
@@ -3202,7 +4436,7 @@
       <w:lvlText w:val=""/>
       <w:lvlJc w:val="left"/>
       <w:pPr>
-        <w:ind w:left="4320" w:hanging="360"/>
+        <w:ind w:left="3960" w:hanging="360"/>
       </w:pPr>
       <w:rPr>
         <w:rFonts w:ascii="Wingdings" w:hAnsi="Wingdings" w:hint="default"/>
@@ -3214,7 +4448,7 @@
       <w:lvlText w:val=""/>
       <w:lvlJc w:val="left"/>
       <w:pPr>
-        <w:ind w:left="5040" w:hanging="360"/>
+        <w:ind w:left="4680" w:hanging="360"/>
       </w:pPr>
       <w:rPr>
         <w:rFonts w:ascii="Symbol" w:hAnsi="Symbol" w:hint="default"/>
@@ -3226,7 +4460,7 @@
       <w:lvlText w:val="o"/>
       <w:lvlJc w:val="left"/>
       <w:pPr>
-        <w:ind w:left="5760" w:hanging="360"/>
+        <w:ind w:left="5400" w:hanging="360"/>
       </w:pPr>
       <w:rPr>
         <w:rFonts w:ascii="Courier New" w:hAnsi="Courier New" w:cs="Courier New" w:hint="default"/>
@@ -3238,14 +4472,240 @@
       <w:lvlText w:val=""/>
       <w:lvlJc w:val="left"/>
       <w:pPr>
-        <w:ind w:left="6480" w:hanging="360"/>
+        <w:ind w:left="6120" w:hanging="360"/>
       </w:pPr>
       <w:rPr>
         <w:rFonts w:ascii="Wingdings" w:hAnsi="Wingdings" w:hint="default"/>
       </w:rPr>
     </w:lvl>
   </w:abstractNum>
-  <w:abstractNum w:abstractNumId="6" w15:restartNumberingAfterBreak="0">
+  <w:abstractNum w:abstractNumId="7" w15:restartNumberingAfterBreak="0">
+    <w:nsid w:val="3818369B"/>
+    <w:multiLevelType w:val="hybridMultilevel"/>
+    <w:tmpl w:val="ECBEB422"/>
+    <w:lvl w:ilvl="0" w:tplc="04090001">
+      <w:start w:val="1"/>
+      <w:numFmt w:val="bullet"/>
+      <w:lvlText w:val=""/>
+      <w:lvlJc w:val="left"/>
+      <w:pPr>
+        <w:ind w:left="360" w:hanging="360"/>
+      </w:pPr>
+      <w:rPr>
+        <w:rFonts w:ascii="Symbol" w:hAnsi="Symbol" w:hint="default"/>
+      </w:rPr>
+    </w:lvl>
+    <w:lvl w:ilvl="1" w:tplc="04090003" w:tentative="1">
+      <w:start w:val="1"/>
+      <w:numFmt w:val="bullet"/>
+      <w:lvlText w:val="o"/>
+      <w:lvlJc w:val="left"/>
+      <w:pPr>
+        <w:ind w:left="1080" w:hanging="360"/>
+      </w:pPr>
+      <w:rPr>
+        <w:rFonts w:ascii="Courier New" w:hAnsi="Courier New" w:cs="Courier New" w:hint="default"/>
+      </w:rPr>
+    </w:lvl>
+    <w:lvl w:ilvl="2" w:tplc="04090005" w:tentative="1">
+      <w:start w:val="1"/>
+      <w:numFmt w:val="bullet"/>
+      <w:lvlText w:val=""/>
+      <w:lvlJc w:val="left"/>
+      <w:pPr>
+        <w:ind w:left="1800" w:hanging="360"/>
+      </w:pPr>
+      <w:rPr>
+        <w:rFonts w:ascii="Wingdings" w:hAnsi="Wingdings" w:hint="default"/>
+      </w:rPr>
+    </w:lvl>
+    <w:lvl w:ilvl="3" w:tplc="04090001" w:tentative="1">
+      <w:start w:val="1"/>
+      <w:numFmt w:val="bullet"/>
+      <w:lvlText w:val=""/>
+      <w:lvlJc w:val="left"/>
+      <w:pPr>
+        <w:ind w:left="2520" w:hanging="360"/>
+      </w:pPr>
+      <w:rPr>
+        <w:rFonts w:ascii="Symbol" w:hAnsi="Symbol" w:hint="default"/>
+      </w:rPr>
+    </w:lvl>
+    <w:lvl w:ilvl="4" w:tplc="04090003" w:tentative="1">
+      <w:start w:val="1"/>
+      <w:numFmt w:val="bullet"/>
+      <w:lvlText w:val="o"/>
+      <w:lvlJc w:val="left"/>
+      <w:pPr>
+        <w:ind w:left="3240" w:hanging="360"/>
+      </w:pPr>
+      <w:rPr>
+        <w:rFonts w:ascii="Courier New" w:hAnsi="Courier New" w:cs="Courier New" w:hint="default"/>
+      </w:rPr>
+    </w:lvl>
+    <w:lvl w:ilvl="5" w:tplc="04090005" w:tentative="1">
+      <w:start w:val="1"/>
+      <w:numFmt w:val="bullet"/>
+      <w:lvlText w:val=""/>
+      <w:lvlJc w:val="left"/>
+      <w:pPr>
+        <w:ind w:left="3960" w:hanging="360"/>
+      </w:pPr>
+      <w:rPr>
+        <w:rFonts w:ascii="Wingdings" w:hAnsi="Wingdings" w:hint="default"/>
+      </w:rPr>
+    </w:lvl>
+    <w:lvl w:ilvl="6" w:tplc="04090001" w:tentative="1">
+      <w:start w:val="1"/>
+      <w:numFmt w:val="bullet"/>
+      <w:lvlText w:val=""/>
+      <w:lvlJc w:val="left"/>
+      <w:pPr>
+        <w:ind w:left="4680" w:hanging="360"/>
+      </w:pPr>
+      <w:rPr>
+        <w:rFonts w:ascii="Symbol" w:hAnsi="Symbol" w:hint="default"/>
+      </w:rPr>
+    </w:lvl>
+    <w:lvl w:ilvl="7" w:tplc="04090003" w:tentative="1">
+      <w:start w:val="1"/>
+      <w:numFmt w:val="bullet"/>
+      <w:lvlText w:val="o"/>
+      <w:lvlJc w:val="left"/>
+      <w:pPr>
+        <w:ind w:left="5400" w:hanging="360"/>
+      </w:pPr>
+      <w:rPr>
+        <w:rFonts w:ascii="Courier New" w:hAnsi="Courier New" w:cs="Courier New" w:hint="default"/>
+      </w:rPr>
+    </w:lvl>
+    <w:lvl w:ilvl="8" w:tplc="04090005" w:tentative="1">
+      <w:start w:val="1"/>
+      <w:numFmt w:val="bullet"/>
+      <w:lvlText w:val=""/>
+      <w:lvlJc w:val="left"/>
+      <w:pPr>
+        <w:ind w:left="6120" w:hanging="360"/>
+      </w:pPr>
+      <w:rPr>
+        <w:rFonts w:ascii="Wingdings" w:hAnsi="Wingdings" w:hint="default"/>
+      </w:rPr>
+    </w:lvl>
+  </w:abstractNum>
+  <w:abstractNum w:abstractNumId="8" w15:restartNumberingAfterBreak="0">
+    <w:nsid w:val="3C51363B"/>
+    <w:multiLevelType w:val="hybridMultilevel"/>
+    <w:tmpl w:val="73A64738"/>
+    <w:lvl w:ilvl="0" w:tplc="04090001">
+      <w:start w:val="1"/>
+      <w:numFmt w:val="bullet"/>
+      <w:lvlText w:val=""/>
+      <w:lvlJc w:val="left"/>
+      <w:pPr>
+        <w:ind w:left="360" w:hanging="360"/>
+      </w:pPr>
+      <w:rPr>
+        <w:rFonts w:ascii="Symbol" w:hAnsi="Symbol" w:hint="default"/>
+      </w:rPr>
+    </w:lvl>
+    <w:lvl w:ilvl="1" w:tplc="04090003" w:tentative="1">
+      <w:start w:val="1"/>
+      <w:numFmt w:val="bullet"/>
+      <w:lvlText w:val="o"/>
+      <w:lvlJc w:val="left"/>
+      <w:pPr>
+        <w:ind w:left="1080" w:hanging="360"/>
+      </w:pPr>
+      <w:rPr>
+        <w:rFonts w:ascii="Courier New" w:hAnsi="Courier New" w:cs="Courier New" w:hint="default"/>
+      </w:rPr>
+    </w:lvl>
+    <w:lvl w:ilvl="2" w:tplc="04090005" w:tentative="1">
+      <w:start w:val="1"/>
+      <w:numFmt w:val="bullet"/>
+      <w:lvlText w:val=""/>
+      <w:lvlJc w:val="left"/>
+      <w:pPr>
+        <w:ind w:left="1800" w:hanging="360"/>
+      </w:pPr>
+      <w:rPr>
+        <w:rFonts w:ascii="Wingdings" w:hAnsi="Wingdings" w:hint="default"/>
+      </w:rPr>
+    </w:lvl>
+    <w:lvl w:ilvl="3" w:tplc="04090001" w:tentative="1">
+      <w:start w:val="1"/>
+      <w:numFmt w:val="bullet"/>
+      <w:lvlText w:val=""/>
+      <w:lvlJc w:val="left"/>
+      <w:pPr>
+        <w:ind w:left="2520" w:hanging="360"/>
+      </w:pPr>
+      <w:rPr>
+        <w:rFonts w:ascii="Symbol" w:hAnsi="Symbol" w:hint="default"/>
+      </w:rPr>
+    </w:lvl>
+    <w:lvl w:ilvl="4" w:tplc="04090003" w:tentative="1">
+      <w:start w:val="1"/>
+      <w:numFmt w:val="bullet"/>
+      <w:lvlText w:val="o"/>
+      <w:lvlJc w:val="left"/>
+      <w:pPr>
+        <w:ind w:left="3240" w:hanging="360"/>
+      </w:pPr>
+      <w:rPr>
+        <w:rFonts w:ascii="Courier New" w:hAnsi="Courier New" w:cs="Courier New" w:hint="default"/>
+      </w:rPr>
+    </w:lvl>
+    <w:lvl w:ilvl="5" w:tplc="04090005" w:tentative="1">
+      <w:start w:val="1"/>
+      <w:numFmt w:val="bullet"/>
+      <w:lvlText w:val=""/>
+      <w:lvlJc w:val="left"/>
+      <w:pPr>
+        <w:ind w:left="3960" w:hanging="360"/>
+      </w:pPr>
+      <w:rPr>
+        <w:rFonts w:ascii="Wingdings" w:hAnsi="Wingdings" w:hint="default"/>
+      </w:rPr>
+    </w:lvl>
+    <w:lvl w:ilvl="6" w:tplc="04090001" w:tentative="1">
+      <w:start w:val="1"/>
+      <w:numFmt w:val="bullet"/>
+      <w:lvlText w:val=""/>
+      <w:lvlJc w:val="left"/>
+      <w:pPr>
+        <w:ind w:left="4680" w:hanging="360"/>
+      </w:pPr>
+      <w:rPr>
+        <w:rFonts w:ascii="Symbol" w:hAnsi="Symbol" w:hint="default"/>
+      </w:rPr>
+    </w:lvl>
+    <w:lvl w:ilvl="7" w:tplc="04090003" w:tentative="1">
+      <w:start w:val="1"/>
+      <w:numFmt w:val="bullet"/>
+      <w:lvlText w:val="o"/>
+      <w:lvlJc w:val="left"/>
+      <w:pPr>
+        <w:ind w:left="5400" w:hanging="360"/>
+      </w:pPr>
+      <w:rPr>
+        <w:rFonts w:ascii="Courier New" w:hAnsi="Courier New" w:cs="Courier New" w:hint="default"/>
+      </w:rPr>
+    </w:lvl>
+    <w:lvl w:ilvl="8" w:tplc="04090005" w:tentative="1">
+      <w:start w:val="1"/>
+      <w:numFmt w:val="bullet"/>
+      <w:lvlText w:val=""/>
+      <w:lvlJc w:val="left"/>
+      <w:pPr>
+        <w:ind w:left="6120" w:hanging="360"/>
+      </w:pPr>
+      <w:rPr>
+        <w:rFonts w:ascii="Wingdings" w:hAnsi="Wingdings" w:hint="default"/>
+      </w:rPr>
+    </w:lvl>
+  </w:abstractNum>
+  <w:abstractNum w:abstractNumId="9" w15:restartNumberingAfterBreak="0">
     <w:nsid w:val="45C973AE"/>
     <w:multiLevelType w:val="hybridMultilevel"/>
     <w:tmpl w:val="3D4866EC"/>
@@ -3358,7 +4818,7 @@
       </w:rPr>
     </w:lvl>
   </w:abstractNum>
-  <w:abstractNum w:abstractNumId="7" w15:restartNumberingAfterBreak="0">
+  <w:abstractNum w:abstractNumId="10" w15:restartNumberingAfterBreak="0">
     <w:nsid w:val="5796690B"/>
     <w:multiLevelType w:val="hybridMultilevel"/>
     <w:tmpl w:val="0D7EE1C8"/>
@@ -3471,7 +4931,7 @@
       </w:rPr>
     </w:lvl>
   </w:abstractNum>
-  <w:abstractNum w:abstractNumId="8" w15:restartNumberingAfterBreak="0">
+  <w:abstractNum w:abstractNumId="11" w15:restartNumberingAfterBreak="0">
     <w:nsid w:val="60D45FFA"/>
     <w:multiLevelType w:val="hybridMultilevel"/>
     <w:tmpl w:val="6E148EB2"/>
@@ -3578,6 +5038,232 @@
       <w:lvlJc w:val="left"/>
       <w:pPr>
         <w:ind w:left="6480" w:hanging="360"/>
+      </w:pPr>
+      <w:rPr>
+        <w:rFonts w:ascii="Wingdings" w:hAnsi="Wingdings" w:hint="default"/>
+      </w:rPr>
+    </w:lvl>
+  </w:abstractNum>
+  <w:abstractNum w:abstractNumId="12" w15:restartNumberingAfterBreak="0">
+    <w:nsid w:val="640842C0"/>
+    <w:multiLevelType w:val="hybridMultilevel"/>
+    <w:tmpl w:val="E65253CA"/>
+    <w:lvl w:ilvl="0" w:tplc="04090001">
+      <w:start w:val="1"/>
+      <w:numFmt w:val="bullet"/>
+      <w:lvlText w:val=""/>
+      <w:lvlJc w:val="left"/>
+      <w:pPr>
+        <w:ind w:left="360" w:hanging="360"/>
+      </w:pPr>
+      <w:rPr>
+        <w:rFonts w:ascii="Symbol" w:hAnsi="Symbol" w:hint="default"/>
+      </w:rPr>
+    </w:lvl>
+    <w:lvl w:ilvl="1" w:tplc="04090003">
+      <w:start w:val="1"/>
+      <w:numFmt w:val="bullet"/>
+      <w:lvlText w:val="o"/>
+      <w:lvlJc w:val="left"/>
+      <w:pPr>
+        <w:ind w:left="1080" w:hanging="360"/>
+      </w:pPr>
+      <w:rPr>
+        <w:rFonts w:ascii="Courier New" w:hAnsi="Courier New" w:cs="Courier New" w:hint="default"/>
+      </w:rPr>
+    </w:lvl>
+    <w:lvl w:ilvl="2" w:tplc="04090005" w:tentative="1">
+      <w:start w:val="1"/>
+      <w:numFmt w:val="bullet"/>
+      <w:lvlText w:val=""/>
+      <w:lvlJc w:val="left"/>
+      <w:pPr>
+        <w:ind w:left="1800" w:hanging="360"/>
+      </w:pPr>
+      <w:rPr>
+        <w:rFonts w:ascii="Wingdings" w:hAnsi="Wingdings" w:hint="default"/>
+      </w:rPr>
+    </w:lvl>
+    <w:lvl w:ilvl="3" w:tplc="04090001" w:tentative="1">
+      <w:start w:val="1"/>
+      <w:numFmt w:val="bullet"/>
+      <w:lvlText w:val=""/>
+      <w:lvlJc w:val="left"/>
+      <w:pPr>
+        <w:ind w:left="2520" w:hanging="360"/>
+      </w:pPr>
+      <w:rPr>
+        <w:rFonts w:ascii="Symbol" w:hAnsi="Symbol" w:hint="default"/>
+      </w:rPr>
+    </w:lvl>
+    <w:lvl w:ilvl="4" w:tplc="04090003" w:tentative="1">
+      <w:start w:val="1"/>
+      <w:numFmt w:val="bullet"/>
+      <w:lvlText w:val="o"/>
+      <w:lvlJc w:val="left"/>
+      <w:pPr>
+        <w:ind w:left="3240" w:hanging="360"/>
+      </w:pPr>
+      <w:rPr>
+        <w:rFonts w:ascii="Courier New" w:hAnsi="Courier New" w:cs="Courier New" w:hint="default"/>
+      </w:rPr>
+    </w:lvl>
+    <w:lvl w:ilvl="5" w:tplc="04090005" w:tentative="1">
+      <w:start w:val="1"/>
+      <w:numFmt w:val="bullet"/>
+      <w:lvlText w:val=""/>
+      <w:lvlJc w:val="left"/>
+      <w:pPr>
+        <w:ind w:left="3960" w:hanging="360"/>
+      </w:pPr>
+      <w:rPr>
+        <w:rFonts w:ascii="Wingdings" w:hAnsi="Wingdings" w:hint="default"/>
+      </w:rPr>
+    </w:lvl>
+    <w:lvl w:ilvl="6" w:tplc="04090001" w:tentative="1">
+      <w:start w:val="1"/>
+      <w:numFmt w:val="bullet"/>
+      <w:lvlText w:val=""/>
+      <w:lvlJc w:val="left"/>
+      <w:pPr>
+        <w:ind w:left="4680" w:hanging="360"/>
+      </w:pPr>
+      <w:rPr>
+        <w:rFonts w:ascii="Symbol" w:hAnsi="Symbol" w:hint="default"/>
+      </w:rPr>
+    </w:lvl>
+    <w:lvl w:ilvl="7" w:tplc="04090003" w:tentative="1">
+      <w:start w:val="1"/>
+      <w:numFmt w:val="bullet"/>
+      <w:lvlText w:val="o"/>
+      <w:lvlJc w:val="left"/>
+      <w:pPr>
+        <w:ind w:left="5400" w:hanging="360"/>
+      </w:pPr>
+      <w:rPr>
+        <w:rFonts w:ascii="Courier New" w:hAnsi="Courier New" w:cs="Courier New" w:hint="default"/>
+      </w:rPr>
+    </w:lvl>
+    <w:lvl w:ilvl="8" w:tplc="04090005" w:tentative="1">
+      <w:start w:val="1"/>
+      <w:numFmt w:val="bullet"/>
+      <w:lvlText w:val=""/>
+      <w:lvlJc w:val="left"/>
+      <w:pPr>
+        <w:ind w:left="6120" w:hanging="360"/>
+      </w:pPr>
+      <w:rPr>
+        <w:rFonts w:ascii="Wingdings" w:hAnsi="Wingdings" w:hint="default"/>
+      </w:rPr>
+    </w:lvl>
+  </w:abstractNum>
+  <w:abstractNum w:abstractNumId="13" w15:restartNumberingAfterBreak="0">
+    <w:nsid w:val="72173634"/>
+    <w:multiLevelType w:val="hybridMultilevel"/>
+    <w:tmpl w:val="59DA998C"/>
+    <w:lvl w:ilvl="0" w:tplc="04090001">
+      <w:start w:val="1"/>
+      <w:numFmt w:val="bullet"/>
+      <w:lvlText w:val=""/>
+      <w:lvlJc w:val="left"/>
+      <w:pPr>
+        <w:ind w:left="360" w:hanging="360"/>
+      </w:pPr>
+      <w:rPr>
+        <w:rFonts w:ascii="Symbol" w:hAnsi="Symbol" w:hint="default"/>
+      </w:rPr>
+    </w:lvl>
+    <w:lvl w:ilvl="1" w:tplc="04090003">
+      <w:start w:val="1"/>
+      <w:numFmt w:val="bullet"/>
+      <w:lvlText w:val="o"/>
+      <w:lvlJc w:val="left"/>
+      <w:pPr>
+        <w:ind w:left="1080" w:hanging="360"/>
+      </w:pPr>
+      <w:rPr>
+        <w:rFonts w:ascii="Courier New" w:hAnsi="Courier New" w:cs="Courier New" w:hint="default"/>
+      </w:rPr>
+    </w:lvl>
+    <w:lvl w:ilvl="2" w:tplc="04090005" w:tentative="1">
+      <w:start w:val="1"/>
+      <w:numFmt w:val="bullet"/>
+      <w:lvlText w:val=""/>
+      <w:lvlJc w:val="left"/>
+      <w:pPr>
+        <w:ind w:left="1800" w:hanging="360"/>
+      </w:pPr>
+      <w:rPr>
+        <w:rFonts w:ascii="Wingdings" w:hAnsi="Wingdings" w:hint="default"/>
+      </w:rPr>
+    </w:lvl>
+    <w:lvl w:ilvl="3" w:tplc="04090001" w:tentative="1">
+      <w:start w:val="1"/>
+      <w:numFmt w:val="bullet"/>
+      <w:lvlText w:val=""/>
+      <w:lvlJc w:val="left"/>
+      <w:pPr>
+        <w:ind w:left="2520" w:hanging="360"/>
+      </w:pPr>
+      <w:rPr>
+        <w:rFonts w:ascii="Symbol" w:hAnsi="Symbol" w:hint="default"/>
+      </w:rPr>
+    </w:lvl>
+    <w:lvl w:ilvl="4" w:tplc="04090003" w:tentative="1">
+      <w:start w:val="1"/>
+      <w:numFmt w:val="bullet"/>
+      <w:lvlText w:val="o"/>
+      <w:lvlJc w:val="left"/>
+      <w:pPr>
+        <w:ind w:left="3240" w:hanging="360"/>
+      </w:pPr>
+      <w:rPr>
+        <w:rFonts w:ascii="Courier New" w:hAnsi="Courier New" w:cs="Courier New" w:hint="default"/>
+      </w:rPr>
+    </w:lvl>
+    <w:lvl w:ilvl="5" w:tplc="04090005" w:tentative="1">
+      <w:start w:val="1"/>
+      <w:numFmt w:val="bullet"/>
+      <w:lvlText w:val=""/>
+      <w:lvlJc w:val="left"/>
+      <w:pPr>
+        <w:ind w:left="3960" w:hanging="360"/>
+      </w:pPr>
+      <w:rPr>
+        <w:rFonts w:ascii="Wingdings" w:hAnsi="Wingdings" w:hint="default"/>
+      </w:rPr>
+    </w:lvl>
+    <w:lvl w:ilvl="6" w:tplc="04090001" w:tentative="1">
+      <w:start w:val="1"/>
+      <w:numFmt w:val="bullet"/>
+      <w:lvlText w:val=""/>
+      <w:lvlJc w:val="left"/>
+      <w:pPr>
+        <w:ind w:left="4680" w:hanging="360"/>
+      </w:pPr>
+      <w:rPr>
+        <w:rFonts w:ascii="Symbol" w:hAnsi="Symbol" w:hint="default"/>
+      </w:rPr>
+    </w:lvl>
+    <w:lvl w:ilvl="7" w:tplc="04090003" w:tentative="1">
+      <w:start w:val="1"/>
+      <w:numFmt w:val="bullet"/>
+      <w:lvlText w:val="o"/>
+      <w:lvlJc w:val="left"/>
+      <w:pPr>
+        <w:ind w:left="5400" w:hanging="360"/>
+      </w:pPr>
+      <w:rPr>
+        <w:rFonts w:ascii="Courier New" w:hAnsi="Courier New" w:cs="Courier New" w:hint="default"/>
+      </w:rPr>
+    </w:lvl>
+    <w:lvl w:ilvl="8" w:tplc="04090005" w:tentative="1">
+      <w:start w:val="1"/>
+      <w:numFmt w:val="bullet"/>
+      <w:lvlText w:val=""/>
+      <w:lvlJc w:val="left"/>
+      <w:pPr>
+        <w:ind w:left="6120" w:hanging="360"/>
       </w:pPr>
       <w:rPr>
         <w:rFonts w:ascii="Wingdings" w:hAnsi="Wingdings" w:hint="default"/>
@@ -3588,13 +5274,13 @@
     <w:abstractNumId w:val="4"/>
   </w:num>
   <w:num w:numId="2">
-    <w:abstractNumId w:val="7"/>
+    <w:abstractNumId w:val="10"/>
   </w:num>
   <w:num w:numId="3">
-    <w:abstractNumId w:val="8"/>
+    <w:abstractNumId w:val="11"/>
   </w:num>
   <w:num w:numId="4">
-    <w:abstractNumId w:val="6"/>
+    <w:abstractNumId w:val="9"/>
   </w:num>
   <w:num w:numId="5">
     <w:abstractNumId w:val="3"/>
@@ -3603,13 +5289,28 @@
     <w:abstractNumId w:val="1"/>
   </w:num>
   <w:num w:numId="7">
-    <w:abstractNumId w:val="5"/>
+    <w:abstractNumId w:val="6"/>
   </w:num>
   <w:num w:numId="8">
     <w:abstractNumId w:val="0"/>
   </w:num>
   <w:num w:numId="9">
     <w:abstractNumId w:val="2"/>
+  </w:num>
+  <w:num w:numId="10">
+    <w:abstractNumId w:val="8"/>
+  </w:num>
+  <w:num w:numId="11">
+    <w:abstractNumId w:val="5"/>
+  </w:num>
+  <w:num w:numId="12">
+    <w:abstractNumId w:val="7"/>
+  </w:num>
+  <w:num w:numId="13">
+    <w:abstractNumId w:val="12"/>
+  </w:num>
+  <w:num w:numId="14">
+    <w:abstractNumId w:val="13"/>
   </w:num>
 </w:numbering>
 </file>

</xml_diff>

<commit_message>
Added Angel's entry for Audio and art
</commit_message>
<xml_diff>
--- a/GDD.docx
+++ b/GDD.docx
@@ -572,7 +572,17 @@
           <w:sz w:val="24"/>
           <w:szCs w:val="24"/>
         </w:rPr>
-        <w:t>. He manages the project’s progress</w:t>
+        <w:t xml:space="preserve">. </w:t>
+      </w:r>
+      <w:bookmarkStart w:id="0" w:name="_GoBack"/>
+      <w:bookmarkEnd w:id="0"/>
+      <w:r>
+        <w:rPr>
+          <w:rFonts w:ascii="Times New Roman" w:hAnsi="Times New Roman" w:cs="Times New Roman"/>
+          <w:sz w:val="24"/>
+          <w:szCs w:val="24"/>
+        </w:rPr>
+        <w:t>He manages the project’s progress</w:t>
       </w:r>
       <w:r>
         <w:rPr>
@@ -627,23 +637,7 @@
           <w:sz w:val="24"/>
           <w:szCs w:val="24"/>
         </w:rPr>
-        <w:t xml:space="preserve">lead artist and designer </w:t>
-      </w:r>
-      <w:r>
-        <w:rPr>
-          <w:rFonts w:ascii="Times New Roman" w:hAnsi="Times New Roman" w:cs="Times New Roman"/>
-          <w:sz w:val="24"/>
-          <w:szCs w:val="24"/>
-        </w:rPr>
-        <w:t>of</w:t>
-      </w:r>
-      <w:r>
-        <w:rPr>
-          <w:rFonts w:ascii="Times New Roman" w:hAnsi="Times New Roman" w:cs="Times New Roman"/>
-          <w:sz w:val="24"/>
-          <w:szCs w:val="24"/>
-        </w:rPr>
-        <w:t xml:space="preserve"> character art as well as SFX, music, and voice. </w:t>
+        <w:t xml:space="preserve">lead artist and designer of character art as well as SFX, music, and voice. </w:t>
       </w:r>
     </w:p>
     <w:p>
@@ -896,15 +890,7 @@
           <w:sz w:val="24"/>
           <w:szCs w:val="24"/>
         </w:rPr>
-        <w:t xml:space="preserve"> is </w:t>
-      </w:r>
-      <w:r>
-        <w:rPr>
-          <w:rFonts w:ascii="Times New Roman" w:hAnsi="Times New Roman" w:cs="Times New Roman"/>
-          <w:sz w:val="24"/>
-          <w:szCs w:val="24"/>
-        </w:rPr>
-        <w:t>the main character of the game and the character you will be playing as. He is the righteous protector of mankind</w:t>
+        <w:t xml:space="preserve"> is the main character of the game and the character you will be playing as. He is the righteous protector of mankind</w:t>
       </w:r>
       <w:r>
         <w:rPr>
@@ -2723,29 +2709,59 @@
     </w:p>
     <w:p>
       <w:pPr>
+        <w:pStyle w:val="NormalWeb"/>
+        <w:spacing w:before="0" w:beforeAutospacing="0" w:after="0" w:afterAutospacing="0"/>
+        <w:rPr>
+          <w:color w:val="000000"/>
+        </w:rPr>
+      </w:pPr>
+      <w:r>
+        <w:rPr>
+          <w:color w:val="000000"/>
+        </w:rPr>
+        <w:lastRenderedPageBreak/>
+        <w:t xml:space="preserve">We wanted to go with a simple, cell shaded style </w:t>
+      </w:r>
+      <w:proofErr w:type="gramStart"/>
+      <w:r>
+        <w:rPr>
+          <w:color w:val="000000"/>
+        </w:rPr>
+        <w:t>similar to</w:t>
+      </w:r>
+      <w:proofErr w:type="gramEnd"/>
+      <w:r>
+        <w:rPr>
+          <w:color w:val="000000"/>
+        </w:rPr>
+        <w:t xml:space="preserve"> Risk of Rain 2 and Breath of the Wild. One that is pleasing to look at while not being too complicated in nature. Although the design features use of lower polygon models, we are not looking towards the direction of the low-poly aesthetic where hard edges are clearly defined and noticeable. The simplistic style matches the imaginative nature of an innocent boy fighting imaginary monsters.</w:t>
+      </w:r>
+    </w:p>
+    <w:p>
+      <w:pPr>
+        <w:pStyle w:val="NormalWeb"/>
+        <w:spacing w:before="0" w:beforeAutospacing="0" w:after="0" w:afterAutospacing="0"/>
+      </w:pPr>
+    </w:p>
+    <w:p>
+      <w:pPr>
         <w:spacing w:line="240" w:lineRule="auto"/>
         <w:contextualSpacing/>
         <w:rPr>
           <w:rFonts w:ascii="Times New Roman" w:hAnsi="Times New Roman" w:cs="Times New Roman"/>
           <w:sz w:val="24"/>
           <w:szCs w:val="24"/>
-        </w:rPr>
-      </w:pPr>
-      <w:r>
-        <w:rPr>
-          <w:rFonts w:ascii="Times New Roman" w:hAnsi="Times New Roman" w:cs="Times New Roman"/>
-          <w:sz w:val="24"/>
-          <w:szCs w:val="24"/>
-        </w:rPr>
-        <w:t xml:space="preserve">// </w:t>
-      </w:r>
-      <w:r>
-        <w:rPr>
-          <w:rFonts w:ascii="Times New Roman" w:hAnsi="Times New Roman" w:cs="Times New Roman"/>
-          <w:sz w:val="24"/>
-          <w:szCs w:val="24"/>
-        </w:rPr>
-        <w:t>Short Description</w:t>
+          <w:u w:val="single"/>
+        </w:rPr>
+      </w:pPr>
+      <w:r>
+        <w:rPr>
+          <w:rFonts w:ascii="Times New Roman" w:hAnsi="Times New Roman" w:cs="Times New Roman"/>
+          <w:sz w:val="24"/>
+          <w:szCs w:val="24"/>
+          <w:u w:val="single"/>
+        </w:rPr>
+        <w:t>UI/Game Controls</w:t>
       </w:r>
     </w:p>
     <w:p>
@@ -2764,64 +2780,7 @@
           <w:sz w:val="24"/>
           <w:szCs w:val="24"/>
         </w:rPr>
-        <w:t xml:space="preserve">Cell shaded style </w:t>
-      </w:r>
-      <w:r>
-        <w:rPr>
-          <w:rFonts w:ascii="Times New Roman" w:hAnsi="Times New Roman" w:cs="Times New Roman"/>
-          <w:sz w:val="24"/>
-          <w:szCs w:val="24"/>
-        </w:rPr>
-        <w:t>like</w:t>
-      </w:r>
-      <w:r>
-        <w:rPr>
-          <w:rFonts w:ascii="Times New Roman" w:hAnsi="Times New Roman" w:cs="Times New Roman"/>
-          <w:sz w:val="24"/>
-          <w:szCs w:val="24"/>
-        </w:rPr>
-        <w:t xml:space="preserve"> ROR2</w:t>
-      </w:r>
-    </w:p>
-    <w:p>
-      <w:pPr>
-        <w:spacing w:line="240" w:lineRule="auto"/>
-        <w:contextualSpacing/>
-        <w:rPr>
-          <w:rFonts w:ascii="Times New Roman" w:hAnsi="Times New Roman" w:cs="Times New Roman"/>
-          <w:sz w:val="24"/>
-          <w:szCs w:val="24"/>
-          <w:u w:val="single"/>
-        </w:rPr>
-      </w:pPr>
-      <w:r>
-        <w:rPr>
-          <w:rFonts w:ascii="Times New Roman" w:hAnsi="Times New Roman" w:cs="Times New Roman"/>
-          <w:sz w:val="24"/>
-          <w:szCs w:val="24"/>
-          <w:u w:val="single"/>
-        </w:rPr>
-        <w:lastRenderedPageBreak/>
-        <w:t>UI/Game Controls</w:t>
-      </w:r>
-    </w:p>
-    <w:p>
-      <w:pPr>
-        <w:spacing w:line="240" w:lineRule="auto"/>
-        <w:contextualSpacing/>
-        <w:rPr>
-          <w:rFonts w:ascii="Times New Roman" w:hAnsi="Times New Roman" w:cs="Times New Roman"/>
-          <w:sz w:val="24"/>
-          <w:szCs w:val="24"/>
-        </w:rPr>
-      </w:pPr>
-      <w:r>
-        <w:rPr>
-          <w:rFonts w:ascii="Times New Roman" w:hAnsi="Times New Roman" w:cs="Times New Roman"/>
-          <w:sz w:val="24"/>
-          <w:szCs w:val="24"/>
-        </w:rPr>
-        <w:t>// What does the user HUD look like?</w:t>
+        <w:t>UI/HUD:</w:t>
       </w:r>
     </w:p>
     <w:p>
@@ -3056,25 +3015,7 @@
           <w:sz w:val="24"/>
           <w:szCs w:val="24"/>
         </w:rPr>
-        <w:t xml:space="preserve">// Use item button “F”? middle mouse </w:t>
-      </w:r>
-      <w:r>
-        <w:rPr>
-          <w:rFonts w:ascii="Times New Roman" w:hAnsi="Times New Roman" w:cs="Times New Roman"/>
-          <w:sz w:val="24"/>
-          <w:szCs w:val="24"/>
-        </w:rPr>
-        <w:t>button</w:t>
-      </w:r>
-      <w:bookmarkStart w:id="0" w:name="_GoBack"/>
-      <w:bookmarkEnd w:id="0"/>
-      <w:r>
-        <w:rPr>
-          <w:rFonts w:ascii="Times New Roman" w:hAnsi="Times New Roman" w:cs="Times New Roman"/>
-          <w:sz w:val="24"/>
-          <w:szCs w:val="24"/>
-        </w:rPr>
-        <w:t>?</w:t>
+        <w:t>// Use item button “F”? middle mouse button?</w:t>
       </w:r>
     </w:p>
     <w:p>
@@ -3161,25 +3102,37 @@
         <w:contextualSpacing/>
         <w:rPr>
           <w:rFonts w:ascii="Times New Roman" w:hAnsi="Times New Roman" w:cs="Times New Roman"/>
-          <w:sz w:val="24"/>
-          <w:szCs w:val="24"/>
-        </w:rPr>
-      </w:pPr>
-      <w:r>
-        <w:rPr>
-          <w:rFonts w:ascii="Times New Roman" w:hAnsi="Times New Roman" w:cs="Times New Roman"/>
-          <w:sz w:val="24"/>
-          <w:szCs w:val="24"/>
-        </w:rPr>
-        <w:t xml:space="preserve">// </w:t>
-      </w:r>
-      <w:r>
-        <w:rPr>
-          <w:rFonts w:ascii="Times New Roman" w:hAnsi="Times New Roman" w:cs="Times New Roman"/>
-          <w:sz w:val="24"/>
-          <w:szCs w:val="24"/>
-        </w:rPr>
-        <w:t>Description</w:t>
+          <w:color w:val="000000"/>
+          <w:sz w:val="24"/>
+          <w:szCs w:val="24"/>
+        </w:rPr>
+      </w:pPr>
+      <w:r>
+        <w:rPr>
+          <w:rFonts w:ascii="Times New Roman" w:hAnsi="Times New Roman" w:cs="Times New Roman"/>
+          <w:color w:val="000000"/>
+          <w:sz w:val="24"/>
+          <w:szCs w:val="24"/>
+        </w:rPr>
+        <w:t xml:space="preserve">At the start, the music is quiet, relaxing, and pleasant as there is little threat to the main character. When the player progresses to the different levels, there will be subtle increases to the soundtrack’s intensity as the monsters grow more threatening and difficult. The final boss features an epic hardcore song that serves as a climax to the main character’s adventure before fading away with only ambient noises heard from the surrounding </w:t>
+      </w:r>
+      <w:r>
+        <w:rPr>
+          <w:rFonts w:ascii="Times New Roman" w:hAnsi="Times New Roman" w:cs="Times New Roman"/>
+          <w:color w:val="000000"/>
+          <w:sz w:val="24"/>
+          <w:szCs w:val="24"/>
+        </w:rPr>
+        <w:t>neighborhood</w:t>
+      </w:r>
+      <w:r>
+        <w:rPr>
+          <w:rFonts w:ascii="Times New Roman" w:hAnsi="Times New Roman" w:cs="Times New Roman"/>
+          <w:color w:val="000000"/>
+          <w:sz w:val="24"/>
+          <w:szCs w:val="24"/>
+        </w:rPr>
+        <w:t>. Sound effects are short and simple, capturing the expressiveness of the main character and allowing the player to feel immersed into the world.</w:t>
       </w:r>
     </w:p>
     <w:p>
@@ -3418,7 +3371,16 @@
           <w:sz w:val="24"/>
           <w:szCs w:val="24"/>
         </w:rPr>
-        <w:t>a company website, with our company name, team members, and a general idea of what the game is about. Presentation slides will be also be put together to give players a general idea of what to expect before the game is implemented. C</w:t>
+        <w:t xml:space="preserve">a company </w:t>
+      </w:r>
+      <w:r>
+        <w:rPr>
+          <w:rFonts w:ascii="Times New Roman" w:hAnsi="Times New Roman" w:cs="Times New Roman"/>
+          <w:sz w:val="24"/>
+          <w:szCs w:val="24"/>
+        </w:rPr>
+        <w:lastRenderedPageBreak/>
+        <w:t>website, with our company name, team members, and a general idea of what the game is about. Presentation slides will be also be put together to give players a general idea of what to expect before the game is implemented. C</w:t>
       </w:r>
       <w:r>
         <w:rPr>
@@ -3602,16 +3564,7 @@
           <w:sz w:val="24"/>
           <w:szCs w:val="24"/>
         </w:rPr>
-        <w:t xml:space="preserve">making sure the game is bug free and enjoyable for </w:t>
-      </w:r>
-      <w:r>
-        <w:rPr>
-          <w:rFonts w:ascii="Times New Roman" w:hAnsi="Times New Roman" w:cs="Times New Roman"/>
-          <w:sz w:val="24"/>
-          <w:szCs w:val="24"/>
-        </w:rPr>
-        <w:lastRenderedPageBreak/>
-        <w:t xml:space="preserve">all players. We plan on </w:t>
+        <w:t xml:space="preserve">making sure the game is bug free and enjoyable for all players. We plan on </w:t>
       </w:r>
       <w:r>
         <w:rPr>
@@ -5783,7 +5736,7 @@
       </w:pPr>
     </w:pPrDefault>
   </w:docDefaults>
-  <w:latentStyles w:defLockedState="0" w:defUIPriority="99" w:defSemiHidden="0" w:defUnhideWhenUsed="0" w:defQFormat="0" w:count="376">
+  <w:latentStyles w:defLockedState="0" w:defUIPriority="99" w:defSemiHidden="0" w:defUnhideWhenUsed="0" w:defQFormat="0" w:count="377">
     <w:lsdException w:name="Normal" w:uiPriority="0" w:qFormat="1"/>
     <w:lsdException w:name="heading 1" w:uiPriority="9" w:qFormat="1"/>
     <w:lsdException w:name="heading 2" w:semiHidden="1" w:uiPriority="9" w:unhideWhenUsed="1" w:qFormat="1"/>
@@ -5889,7 +5842,6 @@
     <w:lsdException w:name="HTML Sample" w:semiHidden="1" w:unhideWhenUsed="1"/>
     <w:lsdException w:name="HTML Typewriter" w:semiHidden="1" w:unhideWhenUsed="1"/>
     <w:lsdException w:name="HTML Variable" w:semiHidden="1" w:unhideWhenUsed="1"/>
-    <w:lsdException w:name="Normal Table" w:semiHidden="1" w:unhideWhenUsed="1"/>
     <w:lsdException w:name="annotation subject" w:semiHidden="1" w:unhideWhenUsed="1"/>
     <w:lsdException w:name="No List" w:semiHidden="1" w:unhideWhenUsed="1"/>
     <w:lsdException w:name="Outline List 1" w:semiHidden="1" w:unhideWhenUsed="1"/>
@@ -5936,10 +5888,8 @@
     <w:lsdException w:name="Table Subtle 2" w:semiHidden="1" w:unhideWhenUsed="1"/>
     <w:lsdException w:name="Table Web 1" w:semiHidden="1" w:unhideWhenUsed="1"/>
     <w:lsdException w:name="Table Web 2" w:semiHidden="1" w:unhideWhenUsed="1"/>
-    <w:lsdException w:name="Table Web 3" w:semiHidden="1" w:unhideWhenUsed="1"/>
     <w:lsdException w:name="Balloon Text" w:semiHidden="1" w:unhideWhenUsed="1"/>
     <w:lsdException w:name="Table Grid" w:uiPriority="39"/>
-    <w:lsdException w:name="Table Theme" w:semiHidden="1" w:unhideWhenUsed="1"/>
     <w:lsdException w:name="Placeholder Text" w:semiHidden="1"/>
     <w:lsdException w:name="No Spacing" w:uiPriority="1" w:qFormat="1"/>
     <w:lsdException w:name="Light Shading" w:uiPriority="60"/>
@@ -6160,6 +6110,7 @@
     <w:lsdException w:name="Hashtag" w:semiHidden="1" w:unhideWhenUsed="1"/>
     <w:lsdException w:name="Unresolved Mention" w:semiHidden="1" w:unhideWhenUsed="1"/>
     <w:lsdException w:name="Smart Link" w:semiHidden="1" w:unhideWhenUsed="1"/>
+    <w:lsdException w:name="Smart Link Error" w:semiHidden="1" w:unhideWhenUsed="1"/>
   </w:latentStyles>
   <w:style w:type="paragraph" w:default="1" w:styleId="Normal">
     <w:name w:val="Normal"/>
@@ -6202,6 +6153,22 @@
       <w:ind w:left="720"/>
       <w:contextualSpacing/>
     </w:pPr>
+  </w:style>
+  <w:style w:type="paragraph" w:styleId="NormalWeb">
+    <w:name w:val="Normal (Web)"/>
+    <w:basedOn w:val="Normal"/>
+    <w:uiPriority w:val="99"/>
+    <w:semiHidden/>
+    <w:unhideWhenUsed/>
+    <w:rsid w:val="00A33DFB"/>
+    <w:pPr>
+      <w:spacing w:before="100" w:beforeAutospacing="1" w:after="100" w:afterAutospacing="1" w:line="240" w:lineRule="auto"/>
+    </w:pPr>
+    <w:rPr>
+      <w:rFonts w:ascii="Times New Roman" w:eastAsia="Times New Roman" w:hAnsi="Times New Roman" w:cs="Times New Roman"/>
+      <w:sz w:val="24"/>
+      <w:szCs w:val="24"/>
+    </w:rPr>
   </w:style>
 </w:styles>
 </file>

</xml_diff>

<commit_message>
Slight revision in the enemies section
</commit_message>
<xml_diff>
--- a/GDD.docx
+++ b/GDD.docx
@@ -572,17 +572,7 @@
           <w:sz w:val="24"/>
           <w:szCs w:val="24"/>
         </w:rPr>
-        <w:t xml:space="preserve">. </w:t>
-      </w:r>
-      <w:bookmarkStart w:id="0" w:name="_GoBack"/>
-      <w:bookmarkEnd w:id="0"/>
-      <w:r>
-        <w:rPr>
-          <w:rFonts w:ascii="Times New Roman" w:hAnsi="Times New Roman" w:cs="Times New Roman"/>
-          <w:sz w:val="24"/>
-          <w:szCs w:val="24"/>
-        </w:rPr>
-        <w:t>He manages the project’s progress</w:t>
+        <w:t>. He manages the project’s progress</w:t>
       </w:r>
       <w:r>
         <w:rPr>
@@ -746,25 +736,7 @@
           <w:sz w:val="24"/>
           <w:szCs w:val="24"/>
         </w:rPr>
-        <w:t xml:space="preserve">Courtland </w:t>
-      </w:r>
-      <w:proofErr w:type="spellStart"/>
-      <w:r>
-        <w:rPr>
-          <w:rFonts w:ascii="Times New Roman" w:hAnsi="Times New Roman" w:cs="Times New Roman"/>
-          <w:sz w:val="24"/>
-          <w:szCs w:val="24"/>
-        </w:rPr>
-        <w:t>Crouchet</w:t>
-      </w:r>
-      <w:proofErr w:type="spellEnd"/>
-      <w:r>
-        <w:rPr>
-          <w:rFonts w:ascii="Times New Roman" w:hAnsi="Times New Roman" w:cs="Times New Roman"/>
-          <w:sz w:val="24"/>
-          <w:szCs w:val="24"/>
-        </w:rPr>
-        <w:t xml:space="preserve"> </w:t>
+        <w:t xml:space="preserve">Courtland Crouchet </w:t>
       </w:r>
       <w:r>
         <w:rPr>
@@ -2156,15 +2128,31 @@
           <w:sz w:val="24"/>
           <w:szCs w:val="24"/>
         </w:rPr>
-        <w:t xml:space="preserve">// </w:t>
-      </w:r>
-      <w:r>
-        <w:rPr>
-          <w:rFonts w:ascii="Times New Roman" w:hAnsi="Times New Roman" w:cs="Times New Roman"/>
-          <w:sz w:val="24"/>
-          <w:szCs w:val="24"/>
-        </w:rPr>
-        <w:t>normal enemies</w:t>
+        <w:t>N</w:t>
+      </w:r>
+      <w:r>
+        <w:rPr>
+          <w:rFonts w:ascii="Times New Roman" w:hAnsi="Times New Roman" w:cs="Times New Roman"/>
+          <w:sz w:val="24"/>
+          <w:szCs w:val="24"/>
+        </w:rPr>
+        <w:t xml:space="preserve">ormal </w:t>
+      </w:r>
+      <w:r>
+        <w:rPr>
+          <w:rFonts w:ascii="Times New Roman" w:hAnsi="Times New Roman" w:cs="Times New Roman"/>
+          <w:sz w:val="24"/>
+          <w:szCs w:val="24"/>
+        </w:rPr>
+        <w:t>E</w:t>
+      </w:r>
+      <w:r>
+        <w:rPr>
+          <w:rFonts w:ascii="Times New Roman" w:hAnsi="Times New Roman" w:cs="Times New Roman"/>
+          <w:sz w:val="24"/>
+          <w:szCs w:val="24"/>
+        </w:rPr>
+        <w:t>nemies</w:t>
       </w:r>
     </w:p>
     <w:p>
@@ -2252,8 +2240,18 @@
           <w:sz w:val="24"/>
           <w:szCs w:val="24"/>
         </w:rPr>
-        <w:t>// bosses</w:t>
-      </w:r>
+        <w:t>B</w:t>
+      </w:r>
+      <w:r>
+        <w:rPr>
+          <w:rFonts w:ascii="Times New Roman" w:hAnsi="Times New Roman" w:cs="Times New Roman"/>
+          <w:sz w:val="24"/>
+          <w:szCs w:val="24"/>
+        </w:rPr>
+        <w:t>osses</w:t>
+      </w:r>
+      <w:bookmarkStart w:id="0" w:name="_GoBack"/>
+      <w:bookmarkEnd w:id="0"/>
     </w:p>
     <w:p>
       <w:pPr>
@@ -2720,21 +2718,7 @@
           <w:color w:val="000000"/>
         </w:rPr>
         <w:lastRenderedPageBreak/>
-        <w:t xml:space="preserve">We wanted to go with a simple, cell shaded style </w:t>
-      </w:r>
-      <w:proofErr w:type="gramStart"/>
-      <w:r>
-        <w:rPr>
-          <w:color w:val="000000"/>
-        </w:rPr>
-        <w:t>similar to</w:t>
-      </w:r>
-      <w:proofErr w:type="gramEnd"/>
-      <w:r>
-        <w:rPr>
-          <w:color w:val="000000"/>
-        </w:rPr>
-        <w:t xml:space="preserve"> Risk of Rain 2 and Breath of the Wild. One that is pleasing to look at while not being too complicated in nature. Although the design features use of lower polygon models, we are not looking towards the direction of the low-poly aesthetic where hard edges are clearly defined and noticeable. The simplistic style matches the imaginative nature of an innocent boy fighting imaginary monsters.</w:t>
+        <w:t>We wanted to go with a simple, cell shaded style similar to Risk of Rain 2 and Breath of the Wild. One that is pleasing to look at while not being too complicated in nature. Although the design features use of lower polygon models, we are not looking towards the direction of the low-poly aesthetic where hard edges are clearly defined and noticeable. The simplistic style matches the imaginative nature of an innocent boy fighting imaginary monsters.</w:t>
       </w:r>
     </w:p>
     <w:p>
@@ -2907,23 +2891,13 @@
           <w:szCs w:val="24"/>
         </w:rPr>
       </w:pPr>
-      <w:proofErr w:type="spellStart"/>
-      <w:r>
-        <w:rPr>
-          <w:rFonts w:ascii="Times New Roman" w:hAnsi="Times New Roman" w:cs="Times New Roman"/>
-          <w:sz w:val="24"/>
-          <w:szCs w:val="24"/>
-        </w:rPr>
-        <w:t>Wasd</w:t>
-      </w:r>
-      <w:proofErr w:type="spellEnd"/>
-      <w:r>
-        <w:rPr>
-          <w:rFonts w:ascii="Times New Roman" w:hAnsi="Times New Roman" w:cs="Times New Roman"/>
-          <w:sz w:val="24"/>
-          <w:szCs w:val="24"/>
-        </w:rPr>
-        <w:t xml:space="preserve"> movement. Potentially keyboard movement</w:t>
+      <w:r>
+        <w:rPr>
+          <w:rFonts w:ascii="Times New Roman" w:hAnsi="Times New Roman" w:cs="Times New Roman"/>
+          <w:sz w:val="24"/>
+          <w:szCs w:val="24"/>
+        </w:rPr>
+        <w:t>Wasd movement. Potentially keyboard movement</w:t>
       </w:r>
     </w:p>
     <w:p>

</xml_diff>

<commit_message>
Finished enemies section for now
</commit_message>
<xml_diff>
--- a/GDD.docx
+++ b/GDD.docx
@@ -705,7 +705,25 @@
           <w:sz w:val="24"/>
           <w:szCs w:val="24"/>
         </w:rPr>
-        <w:t xml:space="preserve"> Mese </w:t>
+        <w:t xml:space="preserve"> </w:t>
+      </w:r>
+      <w:proofErr w:type="spellStart"/>
+      <w:r>
+        <w:rPr>
+          <w:rFonts w:ascii="Times New Roman" w:hAnsi="Times New Roman" w:cs="Times New Roman"/>
+          <w:sz w:val="24"/>
+          <w:szCs w:val="24"/>
+        </w:rPr>
+        <w:t>Mese</w:t>
+      </w:r>
+      <w:proofErr w:type="spellEnd"/>
+      <w:r>
+        <w:rPr>
+          <w:rFonts w:ascii="Times New Roman" w:hAnsi="Times New Roman" w:cs="Times New Roman"/>
+          <w:sz w:val="24"/>
+          <w:szCs w:val="24"/>
+        </w:rPr>
+        <w:t xml:space="preserve"> </w:t>
       </w:r>
       <w:r>
         <w:rPr>
@@ -736,7 +754,25 @@
           <w:sz w:val="24"/>
           <w:szCs w:val="24"/>
         </w:rPr>
-        <w:t xml:space="preserve">Courtland Crouchet </w:t>
+        <w:t xml:space="preserve">Courtland </w:t>
+      </w:r>
+      <w:proofErr w:type="spellStart"/>
+      <w:r>
+        <w:rPr>
+          <w:rFonts w:ascii="Times New Roman" w:hAnsi="Times New Roman" w:cs="Times New Roman"/>
+          <w:sz w:val="24"/>
+          <w:szCs w:val="24"/>
+        </w:rPr>
+        <w:t>Crouchet</w:t>
+      </w:r>
+      <w:proofErr w:type="spellEnd"/>
+      <w:r>
+        <w:rPr>
+          <w:rFonts w:ascii="Times New Roman" w:hAnsi="Times New Roman" w:cs="Times New Roman"/>
+          <w:sz w:val="24"/>
+          <w:szCs w:val="24"/>
+        </w:rPr>
+        <w:t xml:space="preserve"> </w:t>
       </w:r>
       <w:r>
         <w:rPr>
@@ -1710,15 +1746,47 @@
           <w:sz w:val="24"/>
           <w:szCs w:val="24"/>
         </w:rPr>
-        <w:t>walk, sprint, and jump</w:t>
-      </w:r>
-      <w:r>
-        <w:rPr>
-          <w:rFonts w:ascii="Times New Roman" w:hAnsi="Times New Roman" w:cs="Times New Roman"/>
-          <w:sz w:val="24"/>
-          <w:szCs w:val="24"/>
-        </w:rPr>
-        <w:t xml:space="preserve"> in a 3D plane</w:t>
+        <w:t>run</w:t>
+      </w:r>
+      <w:r>
+        <w:rPr>
+          <w:rFonts w:ascii="Times New Roman" w:hAnsi="Times New Roman" w:cs="Times New Roman"/>
+          <w:sz w:val="24"/>
+          <w:szCs w:val="24"/>
+        </w:rPr>
+        <w:t xml:space="preserve">, </w:t>
+      </w:r>
+      <w:r>
+        <w:rPr>
+          <w:rFonts w:ascii="Times New Roman" w:hAnsi="Times New Roman" w:cs="Times New Roman"/>
+          <w:sz w:val="24"/>
+          <w:szCs w:val="24"/>
+        </w:rPr>
+        <w:t>roll</w:t>
+      </w:r>
+      <w:r>
+        <w:rPr>
+          <w:rFonts w:ascii="Times New Roman" w:hAnsi="Times New Roman" w:cs="Times New Roman"/>
+          <w:sz w:val="24"/>
+          <w:szCs w:val="24"/>
+        </w:rPr>
+        <w:t>, and jump</w:t>
+      </w:r>
+      <w:r>
+        <w:rPr>
+          <w:rFonts w:ascii="Times New Roman" w:hAnsi="Times New Roman" w:cs="Times New Roman"/>
+          <w:sz w:val="24"/>
+          <w:szCs w:val="24"/>
+        </w:rPr>
+        <w:t xml:space="preserve"> in a 3D </w:t>
+      </w:r>
+      <w:r>
+        <w:rPr>
+          <w:rFonts w:ascii="Times New Roman" w:hAnsi="Times New Roman" w:cs="Times New Roman"/>
+          <w:sz w:val="24"/>
+          <w:szCs w:val="24"/>
+        </w:rPr>
+        <w:t>environment</w:t>
       </w:r>
       <w:r>
         <w:rPr>
@@ -1788,23 +1856,7 @@
           <w:sz w:val="24"/>
           <w:szCs w:val="24"/>
         </w:rPr>
-        <w:t xml:space="preserve">. </w:t>
-      </w:r>
-      <w:r>
-        <w:rPr>
-          <w:rFonts w:ascii="Times New Roman" w:hAnsi="Times New Roman" w:cs="Times New Roman"/>
-          <w:sz w:val="24"/>
-          <w:szCs w:val="24"/>
-        </w:rPr>
-        <w:sym w:font="Wingdings" w:char="F0DF"/>
-      </w:r>
-      <w:r>
-        <w:rPr>
-          <w:rFonts w:ascii="Times New Roman" w:hAnsi="Times New Roman" w:cs="Times New Roman"/>
-          <w:sz w:val="24"/>
-          <w:szCs w:val="24"/>
-        </w:rPr>
-        <w:t xml:space="preserve"> MAYBE NOT!</w:t>
+        <w:t>.</w:t>
       </w:r>
     </w:p>
     <w:p>
@@ -2026,7 +2078,17 @@
           <w:sz w:val="24"/>
           <w:szCs w:val="24"/>
         </w:rPr>
-        <w:t xml:space="preserve">permanently and give him access to new areas previously impossible to reach. However, as time passes, the sun will sink lower and lower. The light color and amount will change accordingly. </w:t>
+        <w:t>permanently and give him access to new areas previously impossible to reach. However, as time passes, the sun will sink lower and lower. The lig</w:t>
+      </w:r>
+      <w:bookmarkStart w:id="0" w:name="_GoBack"/>
+      <w:bookmarkEnd w:id="0"/>
+      <w:r>
+        <w:rPr>
+          <w:rFonts w:ascii="Times New Roman" w:hAnsi="Times New Roman" w:cs="Times New Roman"/>
+          <w:sz w:val="24"/>
+          <w:szCs w:val="24"/>
+        </w:rPr>
+        <w:t xml:space="preserve">ht color and amount will change accordingly. </w:t>
       </w:r>
     </w:p>
     <w:p>
@@ -2198,7 +2260,76 @@
           <w:sz w:val="24"/>
           <w:szCs w:val="24"/>
         </w:rPr>
-        <w:t>Goblins are the first enemy the player will encounter in “Before Dark.” They are quick but weak both in health and strength. They have one attack which has them run up to you, pull back their arm, and then stab forward. They don’t scale very hard with sun height.</w:t>
+        <w:t>Level found: 1</w:t>
+      </w:r>
+    </w:p>
+    <w:p>
+      <w:pPr>
+        <w:pStyle w:val="ListParagraph"/>
+        <w:numPr>
+          <w:ilvl w:val="1"/>
+          <w:numId w:val="13"/>
+        </w:numPr>
+        <w:spacing w:line="240" w:lineRule="auto"/>
+        <w:rPr>
+          <w:rFonts w:ascii="Times New Roman" w:hAnsi="Times New Roman" w:cs="Times New Roman"/>
+          <w:sz w:val="24"/>
+          <w:szCs w:val="24"/>
+        </w:rPr>
+      </w:pPr>
+      <w:r>
+        <w:rPr>
+          <w:rFonts w:ascii="Times New Roman" w:hAnsi="Times New Roman" w:cs="Times New Roman"/>
+          <w:sz w:val="24"/>
+          <w:szCs w:val="24"/>
+        </w:rPr>
+        <w:t xml:space="preserve">Goblins are the first enemy the player will encounter in “Before Dark.” They are quick but weak both in health and strength. </w:t>
+      </w:r>
+    </w:p>
+    <w:p>
+      <w:pPr>
+        <w:pStyle w:val="ListParagraph"/>
+        <w:numPr>
+          <w:ilvl w:val="1"/>
+          <w:numId w:val="13"/>
+        </w:numPr>
+        <w:spacing w:line="240" w:lineRule="auto"/>
+        <w:rPr>
+          <w:rFonts w:ascii="Times New Roman" w:hAnsi="Times New Roman" w:cs="Times New Roman"/>
+          <w:sz w:val="24"/>
+          <w:szCs w:val="24"/>
+        </w:rPr>
+      </w:pPr>
+      <w:r>
+        <w:rPr>
+          <w:rFonts w:ascii="Times New Roman" w:hAnsi="Times New Roman" w:cs="Times New Roman"/>
+          <w:sz w:val="24"/>
+          <w:szCs w:val="24"/>
+        </w:rPr>
+        <w:t xml:space="preserve">They have one attack which has them run up to you, pull back their arm, and then stab forward. </w:t>
+      </w:r>
+    </w:p>
+    <w:p>
+      <w:pPr>
+        <w:pStyle w:val="ListParagraph"/>
+        <w:numPr>
+          <w:ilvl w:val="1"/>
+          <w:numId w:val="13"/>
+        </w:numPr>
+        <w:spacing w:line="240" w:lineRule="auto"/>
+        <w:rPr>
+          <w:rFonts w:ascii="Times New Roman" w:hAnsi="Times New Roman" w:cs="Times New Roman"/>
+          <w:sz w:val="24"/>
+          <w:szCs w:val="24"/>
+        </w:rPr>
+      </w:pPr>
+      <w:r>
+        <w:rPr>
+          <w:rFonts w:ascii="Times New Roman" w:hAnsi="Times New Roman" w:cs="Times New Roman"/>
+          <w:sz w:val="24"/>
+          <w:szCs w:val="24"/>
+        </w:rPr>
+        <w:t>They don’t scale very hard with sun height.</w:t>
       </w:r>
     </w:p>
     <w:p>
@@ -2221,7 +2352,642 @@
           <w:sz w:val="24"/>
           <w:szCs w:val="24"/>
         </w:rPr>
-        <w:t>Other enemies here</w:t>
+        <w:t>Zombies</w:t>
+      </w:r>
+    </w:p>
+    <w:p>
+      <w:pPr>
+        <w:pStyle w:val="ListParagraph"/>
+        <w:numPr>
+          <w:ilvl w:val="1"/>
+          <w:numId w:val="13"/>
+        </w:numPr>
+        <w:spacing w:line="240" w:lineRule="auto"/>
+        <w:rPr>
+          <w:rFonts w:ascii="Times New Roman" w:hAnsi="Times New Roman" w:cs="Times New Roman"/>
+          <w:sz w:val="24"/>
+          <w:szCs w:val="24"/>
+        </w:rPr>
+      </w:pPr>
+      <w:r>
+        <w:rPr>
+          <w:rFonts w:ascii="Times New Roman" w:hAnsi="Times New Roman" w:cs="Times New Roman"/>
+          <w:sz w:val="24"/>
+          <w:szCs w:val="24"/>
+        </w:rPr>
+        <w:t>Level found: 1 and 2</w:t>
+      </w:r>
+    </w:p>
+    <w:p>
+      <w:pPr>
+        <w:pStyle w:val="ListParagraph"/>
+        <w:numPr>
+          <w:ilvl w:val="1"/>
+          <w:numId w:val="13"/>
+        </w:numPr>
+        <w:spacing w:line="240" w:lineRule="auto"/>
+        <w:rPr>
+          <w:rFonts w:ascii="Times New Roman" w:hAnsi="Times New Roman" w:cs="Times New Roman"/>
+          <w:sz w:val="24"/>
+          <w:szCs w:val="24"/>
+        </w:rPr>
+      </w:pPr>
+      <w:r>
+        <w:rPr>
+          <w:rFonts w:ascii="Times New Roman" w:hAnsi="Times New Roman" w:cs="Times New Roman"/>
+          <w:sz w:val="24"/>
+          <w:szCs w:val="24"/>
+        </w:rPr>
+        <w:t>Zombies are slow and stupid; however, they are quite healthy and hit very hard as the sun goes down</w:t>
+      </w:r>
+    </w:p>
+    <w:p>
+      <w:pPr>
+        <w:pStyle w:val="ListParagraph"/>
+        <w:numPr>
+          <w:ilvl w:val="1"/>
+          <w:numId w:val="13"/>
+        </w:numPr>
+        <w:spacing w:line="240" w:lineRule="auto"/>
+        <w:rPr>
+          <w:rFonts w:ascii="Times New Roman" w:hAnsi="Times New Roman" w:cs="Times New Roman"/>
+          <w:sz w:val="24"/>
+          <w:szCs w:val="24"/>
+        </w:rPr>
+      </w:pPr>
+      <w:r>
+        <w:rPr>
+          <w:rFonts w:ascii="Times New Roman" w:hAnsi="Times New Roman" w:cs="Times New Roman"/>
+          <w:sz w:val="24"/>
+          <w:szCs w:val="24"/>
+        </w:rPr>
+        <w:t xml:space="preserve">They have one attack which is a meaty swipe with their arms. The attack has a lot of </w:t>
+      </w:r>
+      <w:r>
+        <w:rPr>
+          <w:rFonts w:ascii="Times New Roman" w:hAnsi="Times New Roman" w:cs="Times New Roman"/>
+          <w:sz w:val="24"/>
+          <w:szCs w:val="24"/>
+        </w:rPr>
+        <w:t>windup but</w:t>
+      </w:r>
+      <w:r>
+        <w:rPr>
+          <w:rFonts w:ascii="Times New Roman" w:hAnsi="Times New Roman" w:cs="Times New Roman"/>
+          <w:sz w:val="24"/>
+          <w:szCs w:val="24"/>
+        </w:rPr>
+        <w:t xml:space="preserve"> could kill Pablo outright if hit later in the day.</w:t>
+      </w:r>
+    </w:p>
+    <w:p>
+      <w:pPr>
+        <w:pStyle w:val="ListParagraph"/>
+        <w:numPr>
+          <w:ilvl w:val="1"/>
+          <w:numId w:val="13"/>
+        </w:numPr>
+        <w:spacing w:line="240" w:lineRule="auto"/>
+        <w:rPr>
+          <w:rFonts w:ascii="Times New Roman" w:hAnsi="Times New Roman" w:cs="Times New Roman"/>
+          <w:sz w:val="24"/>
+          <w:szCs w:val="24"/>
+        </w:rPr>
+      </w:pPr>
+      <w:r>
+        <w:rPr>
+          <w:rFonts w:ascii="Times New Roman" w:hAnsi="Times New Roman" w:cs="Times New Roman"/>
+          <w:sz w:val="24"/>
+          <w:szCs w:val="24"/>
+        </w:rPr>
+        <w:t>Scales really well in terms of power, not so much health wise.</w:t>
+      </w:r>
+    </w:p>
+    <w:p>
+      <w:pPr>
+        <w:pStyle w:val="ListParagraph"/>
+        <w:numPr>
+          <w:ilvl w:val="0"/>
+          <w:numId w:val="13"/>
+        </w:numPr>
+        <w:spacing w:line="240" w:lineRule="auto"/>
+        <w:rPr>
+          <w:rFonts w:ascii="Times New Roman" w:hAnsi="Times New Roman" w:cs="Times New Roman"/>
+          <w:sz w:val="24"/>
+          <w:szCs w:val="24"/>
+        </w:rPr>
+      </w:pPr>
+      <w:r>
+        <w:rPr>
+          <w:rFonts w:ascii="Times New Roman" w:hAnsi="Times New Roman" w:cs="Times New Roman"/>
+          <w:sz w:val="24"/>
+          <w:szCs w:val="24"/>
+        </w:rPr>
+        <w:t>Ghosts</w:t>
+      </w:r>
+    </w:p>
+    <w:p>
+      <w:pPr>
+        <w:pStyle w:val="ListParagraph"/>
+        <w:numPr>
+          <w:ilvl w:val="1"/>
+          <w:numId w:val="13"/>
+        </w:numPr>
+        <w:spacing w:line="240" w:lineRule="auto"/>
+        <w:rPr>
+          <w:rFonts w:ascii="Times New Roman" w:hAnsi="Times New Roman" w:cs="Times New Roman"/>
+          <w:sz w:val="24"/>
+          <w:szCs w:val="24"/>
+        </w:rPr>
+      </w:pPr>
+      <w:r>
+        <w:rPr>
+          <w:rFonts w:ascii="Times New Roman" w:hAnsi="Times New Roman" w:cs="Times New Roman"/>
+          <w:sz w:val="24"/>
+          <w:szCs w:val="24"/>
+        </w:rPr>
+        <w:t>Level found: 2 and 3</w:t>
+      </w:r>
+    </w:p>
+    <w:p>
+      <w:pPr>
+        <w:pStyle w:val="ListParagraph"/>
+        <w:numPr>
+          <w:ilvl w:val="1"/>
+          <w:numId w:val="13"/>
+        </w:numPr>
+        <w:spacing w:line="240" w:lineRule="auto"/>
+        <w:rPr>
+          <w:rFonts w:ascii="Times New Roman" w:hAnsi="Times New Roman" w:cs="Times New Roman"/>
+          <w:sz w:val="24"/>
+          <w:szCs w:val="24"/>
+        </w:rPr>
+      </w:pPr>
+      <w:r>
+        <w:rPr>
+          <w:rFonts w:ascii="Times New Roman" w:hAnsi="Times New Roman" w:cs="Times New Roman"/>
+          <w:sz w:val="24"/>
+          <w:szCs w:val="24"/>
+        </w:rPr>
+        <w:t xml:space="preserve">Ghosts are more of a supportive enemy, they </w:t>
+      </w:r>
+      <w:r>
+        <w:rPr>
+          <w:rFonts w:ascii="Times New Roman" w:hAnsi="Times New Roman" w:cs="Times New Roman"/>
+          <w:sz w:val="24"/>
+          <w:szCs w:val="24"/>
+        </w:rPr>
+        <w:t>slowly float above the ground</w:t>
+      </w:r>
+      <w:r>
+        <w:rPr>
+          <w:rFonts w:ascii="Times New Roman" w:hAnsi="Times New Roman" w:cs="Times New Roman"/>
+          <w:sz w:val="24"/>
+          <w:szCs w:val="24"/>
+        </w:rPr>
+        <w:t xml:space="preserve"> and try to stun Pablo with a scream. Once stunned, they will try to come in for a low damage swipe.</w:t>
+      </w:r>
+    </w:p>
+    <w:p>
+      <w:pPr>
+        <w:pStyle w:val="ListParagraph"/>
+        <w:numPr>
+          <w:ilvl w:val="1"/>
+          <w:numId w:val="13"/>
+        </w:numPr>
+        <w:spacing w:line="240" w:lineRule="auto"/>
+        <w:rPr>
+          <w:rFonts w:ascii="Times New Roman" w:hAnsi="Times New Roman" w:cs="Times New Roman"/>
+          <w:sz w:val="24"/>
+          <w:szCs w:val="24"/>
+        </w:rPr>
+      </w:pPr>
+      <w:r>
+        <w:rPr>
+          <w:rFonts w:ascii="Times New Roman" w:hAnsi="Times New Roman" w:cs="Times New Roman"/>
+          <w:sz w:val="24"/>
+          <w:szCs w:val="24"/>
+        </w:rPr>
+        <w:t>One main attack which is an AOE scream whose hitbox will be displayed some kind of way. This stuns Pablo for x number of seconds which scales with sun height. The secondary attack is a low damage swipe which the ghost will try to do after it successfully stuns Pablo.</w:t>
+      </w:r>
+    </w:p>
+    <w:p>
+      <w:pPr>
+        <w:pStyle w:val="ListParagraph"/>
+        <w:numPr>
+          <w:ilvl w:val="1"/>
+          <w:numId w:val="13"/>
+        </w:numPr>
+        <w:spacing w:line="240" w:lineRule="auto"/>
+        <w:rPr>
+          <w:rFonts w:ascii="Times New Roman" w:hAnsi="Times New Roman" w:cs="Times New Roman"/>
+          <w:sz w:val="24"/>
+          <w:szCs w:val="24"/>
+        </w:rPr>
+      </w:pPr>
+      <w:r>
+        <w:rPr>
+          <w:rFonts w:ascii="Times New Roman" w:hAnsi="Times New Roman" w:cs="Times New Roman"/>
+          <w:sz w:val="24"/>
+          <w:szCs w:val="24"/>
+        </w:rPr>
+        <w:t>Scales poorly except stun duration.</w:t>
+      </w:r>
+    </w:p>
+    <w:p>
+      <w:pPr>
+        <w:pStyle w:val="ListParagraph"/>
+        <w:numPr>
+          <w:ilvl w:val="0"/>
+          <w:numId w:val="13"/>
+        </w:numPr>
+        <w:spacing w:line="240" w:lineRule="auto"/>
+        <w:rPr>
+          <w:rFonts w:ascii="Times New Roman" w:hAnsi="Times New Roman" w:cs="Times New Roman"/>
+          <w:sz w:val="24"/>
+          <w:szCs w:val="24"/>
+        </w:rPr>
+      </w:pPr>
+      <w:r>
+        <w:rPr>
+          <w:rFonts w:ascii="Times New Roman" w:hAnsi="Times New Roman" w:cs="Times New Roman"/>
+          <w:sz w:val="24"/>
+          <w:szCs w:val="24"/>
+        </w:rPr>
+        <w:t>Robots</w:t>
+      </w:r>
+    </w:p>
+    <w:p>
+      <w:pPr>
+        <w:pStyle w:val="ListParagraph"/>
+        <w:numPr>
+          <w:ilvl w:val="1"/>
+          <w:numId w:val="13"/>
+        </w:numPr>
+        <w:spacing w:line="240" w:lineRule="auto"/>
+        <w:rPr>
+          <w:rFonts w:ascii="Times New Roman" w:hAnsi="Times New Roman" w:cs="Times New Roman"/>
+          <w:sz w:val="24"/>
+          <w:szCs w:val="24"/>
+        </w:rPr>
+      </w:pPr>
+      <w:r>
+        <w:rPr>
+          <w:rFonts w:ascii="Times New Roman" w:hAnsi="Times New Roman" w:cs="Times New Roman"/>
+          <w:sz w:val="24"/>
+          <w:szCs w:val="24"/>
+        </w:rPr>
+        <w:t>Level found: 2</w:t>
+      </w:r>
+    </w:p>
+    <w:p>
+      <w:pPr>
+        <w:pStyle w:val="ListParagraph"/>
+        <w:numPr>
+          <w:ilvl w:val="1"/>
+          <w:numId w:val="13"/>
+        </w:numPr>
+        <w:spacing w:line="240" w:lineRule="auto"/>
+        <w:rPr>
+          <w:rFonts w:ascii="Times New Roman" w:hAnsi="Times New Roman" w:cs="Times New Roman"/>
+          <w:sz w:val="24"/>
+          <w:szCs w:val="24"/>
+        </w:rPr>
+      </w:pPr>
+      <w:r>
+        <w:rPr>
+          <w:rFonts w:ascii="Times New Roman" w:hAnsi="Times New Roman" w:cs="Times New Roman"/>
+          <w:sz w:val="24"/>
+          <w:szCs w:val="24"/>
+        </w:rPr>
+        <w:t>Robots walk rather quickly, but don’t do much of it as they prefer to camp and snipe Pablo with their arm cannon.</w:t>
+      </w:r>
+    </w:p>
+    <w:p>
+      <w:pPr>
+        <w:pStyle w:val="ListParagraph"/>
+        <w:numPr>
+          <w:ilvl w:val="1"/>
+          <w:numId w:val="13"/>
+        </w:numPr>
+        <w:spacing w:line="240" w:lineRule="auto"/>
+        <w:rPr>
+          <w:rFonts w:ascii="Times New Roman" w:hAnsi="Times New Roman" w:cs="Times New Roman"/>
+          <w:sz w:val="24"/>
+          <w:szCs w:val="24"/>
+        </w:rPr>
+      </w:pPr>
+      <w:r>
+        <w:rPr>
+          <w:rFonts w:ascii="Times New Roman" w:hAnsi="Times New Roman" w:cs="Times New Roman"/>
+          <w:sz w:val="24"/>
+          <w:szCs w:val="24"/>
+        </w:rPr>
+        <w:t>Robots have one attack which is their arm cannon blast. The range is not huge, but its wide cone make it tough to dodge.</w:t>
+      </w:r>
+    </w:p>
+    <w:p>
+      <w:pPr>
+        <w:pStyle w:val="ListParagraph"/>
+        <w:numPr>
+          <w:ilvl w:val="1"/>
+          <w:numId w:val="13"/>
+        </w:numPr>
+        <w:spacing w:line="240" w:lineRule="auto"/>
+        <w:rPr>
+          <w:rFonts w:ascii="Times New Roman" w:hAnsi="Times New Roman" w:cs="Times New Roman"/>
+          <w:sz w:val="24"/>
+          <w:szCs w:val="24"/>
+        </w:rPr>
+      </w:pPr>
+      <w:r>
+        <w:rPr>
+          <w:rFonts w:ascii="Times New Roman" w:hAnsi="Times New Roman" w:cs="Times New Roman"/>
+          <w:sz w:val="24"/>
+          <w:szCs w:val="24"/>
+        </w:rPr>
+        <w:t>Robots scale normally in all elements; they are essentially the base case.</w:t>
+      </w:r>
+    </w:p>
+    <w:p>
+      <w:pPr>
+        <w:pStyle w:val="ListParagraph"/>
+        <w:numPr>
+          <w:ilvl w:val="0"/>
+          <w:numId w:val="13"/>
+        </w:numPr>
+        <w:spacing w:line="240" w:lineRule="auto"/>
+        <w:rPr>
+          <w:rFonts w:ascii="Times New Roman" w:hAnsi="Times New Roman" w:cs="Times New Roman"/>
+          <w:sz w:val="24"/>
+          <w:szCs w:val="24"/>
+        </w:rPr>
+      </w:pPr>
+      <w:r>
+        <w:rPr>
+          <w:rFonts w:ascii="Times New Roman" w:hAnsi="Times New Roman" w:cs="Times New Roman"/>
+          <w:sz w:val="24"/>
+          <w:szCs w:val="24"/>
+        </w:rPr>
+        <w:t>Spiders</w:t>
+      </w:r>
+    </w:p>
+    <w:p>
+      <w:pPr>
+        <w:pStyle w:val="ListParagraph"/>
+        <w:numPr>
+          <w:ilvl w:val="1"/>
+          <w:numId w:val="13"/>
+        </w:numPr>
+        <w:spacing w:line="240" w:lineRule="auto"/>
+        <w:rPr>
+          <w:rFonts w:ascii="Times New Roman" w:hAnsi="Times New Roman" w:cs="Times New Roman"/>
+          <w:sz w:val="24"/>
+          <w:szCs w:val="24"/>
+        </w:rPr>
+      </w:pPr>
+      <w:r>
+        <w:rPr>
+          <w:rFonts w:ascii="Times New Roman" w:hAnsi="Times New Roman" w:cs="Times New Roman"/>
+          <w:sz w:val="24"/>
+          <w:szCs w:val="24"/>
+        </w:rPr>
+        <w:t>Level found: 3</w:t>
+      </w:r>
+    </w:p>
+    <w:p>
+      <w:pPr>
+        <w:pStyle w:val="ListParagraph"/>
+        <w:numPr>
+          <w:ilvl w:val="1"/>
+          <w:numId w:val="13"/>
+        </w:numPr>
+        <w:spacing w:line="240" w:lineRule="auto"/>
+        <w:rPr>
+          <w:rFonts w:ascii="Times New Roman" w:hAnsi="Times New Roman" w:cs="Times New Roman"/>
+          <w:sz w:val="24"/>
+          <w:szCs w:val="24"/>
+        </w:rPr>
+      </w:pPr>
+      <w:r>
+        <w:rPr>
+          <w:rFonts w:ascii="Times New Roman" w:hAnsi="Times New Roman" w:cs="Times New Roman"/>
+          <w:sz w:val="24"/>
+          <w:szCs w:val="24"/>
+        </w:rPr>
+        <w:lastRenderedPageBreak/>
+        <w:t xml:space="preserve">Spiders are very quick and have a larger </w:t>
+      </w:r>
+      <w:r>
+        <w:rPr>
+          <w:rFonts w:ascii="Times New Roman" w:hAnsi="Times New Roman" w:cs="Times New Roman"/>
+          <w:sz w:val="24"/>
+          <w:szCs w:val="24"/>
+        </w:rPr>
+        <w:t>detection radius than normal. They don’t hit very hard, but their attack has a very short cooldown.</w:t>
+      </w:r>
+    </w:p>
+    <w:p>
+      <w:pPr>
+        <w:pStyle w:val="ListParagraph"/>
+        <w:numPr>
+          <w:ilvl w:val="1"/>
+          <w:numId w:val="13"/>
+        </w:numPr>
+        <w:spacing w:line="240" w:lineRule="auto"/>
+        <w:rPr>
+          <w:rFonts w:ascii="Times New Roman" w:hAnsi="Times New Roman" w:cs="Times New Roman"/>
+          <w:sz w:val="24"/>
+          <w:szCs w:val="24"/>
+        </w:rPr>
+      </w:pPr>
+      <w:r>
+        <w:rPr>
+          <w:rFonts w:ascii="Times New Roman" w:hAnsi="Times New Roman" w:cs="Times New Roman"/>
+          <w:sz w:val="24"/>
+          <w:szCs w:val="24"/>
+        </w:rPr>
+        <w:t>Their only attack is a melee range bite which has a short windup, and even shorter cooldown.</w:t>
+      </w:r>
+    </w:p>
+    <w:p>
+      <w:pPr>
+        <w:pStyle w:val="ListParagraph"/>
+        <w:numPr>
+          <w:ilvl w:val="1"/>
+          <w:numId w:val="13"/>
+        </w:numPr>
+        <w:spacing w:line="240" w:lineRule="auto"/>
+        <w:rPr>
+          <w:rFonts w:ascii="Times New Roman" w:hAnsi="Times New Roman" w:cs="Times New Roman"/>
+          <w:sz w:val="24"/>
+          <w:szCs w:val="24"/>
+        </w:rPr>
+      </w:pPr>
+      <w:r>
+        <w:rPr>
+          <w:rFonts w:ascii="Times New Roman" w:hAnsi="Times New Roman" w:cs="Times New Roman"/>
+          <w:sz w:val="24"/>
+          <w:szCs w:val="24"/>
+        </w:rPr>
+        <w:t>Damage and Health scale poorly, but the amount of them scales well with sun height.</w:t>
+      </w:r>
+    </w:p>
+    <w:p>
+      <w:pPr>
+        <w:pStyle w:val="ListParagraph"/>
+        <w:numPr>
+          <w:ilvl w:val="0"/>
+          <w:numId w:val="13"/>
+        </w:numPr>
+        <w:spacing w:line="240" w:lineRule="auto"/>
+        <w:rPr>
+          <w:rFonts w:ascii="Times New Roman" w:hAnsi="Times New Roman" w:cs="Times New Roman"/>
+          <w:sz w:val="24"/>
+          <w:szCs w:val="24"/>
+        </w:rPr>
+      </w:pPr>
+      <w:r>
+        <w:rPr>
+          <w:rFonts w:ascii="Times New Roman" w:hAnsi="Times New Roman" w:cs="Times New Roman"/>
+          <w:sz w:val="24"/>
+          <w:szCs w:val="24"/>
+        </w:rPr>
+        <w:t>Wolves</w:t>
+      </w:r>
+    </w:p>
+    <w:p>
+      <w:pPr>
+        <w:pStyle w:val="ListParagraph"/>
+        <w:numPr>
+          <w:ilvl w:val="1"/>
+          <w:numId w:val="13"/>
+        </w:numPr>
+        <w:spacing w:line="240" w:lineRule="auto"/>
+        <w:rPr>
+          <w:rFonts w:ascii="Times New Roman" w:hAnsi="Times New Roman" w:cs="Times New Roman"/>
+          <w:sz w:val="24"/>
+          <w:szCs w:val="24"/>
+        </w:rPr>
+      </w:pPr>
+      <w:r>
+        <w:rPr>
+          <w:rFonts w:ascii="Times New Roman" w:hAnsi="Times New Roman" w:cs="Times New Roman"/>
+          <w:sz w:val="24"/>
+          <w:szCs w:val="24"/>
+        </w:rPr>
+        <w:t>Level found: 3</w:t>
+      </w:r>
+    </w:p>
+    <w:p>
+      <w:pPr>
+        <w:pStyle w:val="ListParagraph"/>
+        <w:numPr>
+          <w:ilvl w:val="1"/>
+          <w:numId w:val="13"/>
+        </w:numPr>
+        <w:spacing w:line="240" w:lineRule="auto"/>
+        <w:rPr>
+          <w:rFonts w:ascii="Times New Roman" w:hAnsi="Times New Roman" w:cs="Times New Roman"/>
+          <w:sz w:val="24"/>
+          <w:szCs w:val="24"/>
+        </w:rPr>
+      </w:pPr>
+      <w:r>
+        <w:rPr>
+          <w:rFonts w:ascii="Times New Roman" w:hAnsi="Times New Roman" w:cs="Times New Roman"/>
+          <w:sz w:val="24"/>
+          <w:szCs w:val="24"/>
+        </w:rPr>
+        <w:t>The big baddies of the park, wolves are healthy, deal good damage, and are relatively quick. The</w:t>
+      </w:r>
+      <w:r>
+        <w:rPr>
+          <w:rFonts w:ascii="Times New Roman" w:hAnsi="Times New Roman" w:cs="Times New Roman"/>
+          <w:sz w:val="24"/>
+          <w:szCs w:val="24"/>
+        </w:rPr>
+        <w:t>y</w:t>
+      </w:r>
+      <w:r>
+        <w:rPr>
+          <w:rFonts w:ascii="Times New Roman" w:hAnsi="Times New Roman" w:cs="Times New Roman"/>
+          <w:sz w:val="24"/>
+          <w:szCs w:val="24"/>
+        </w:rPr>
+        <w:t xml:space="preserve"> </w:t>
+      </w:r>
+      <w:r>
+        <w:rPr>
+          <w:rFonts w:ascii="Times New Roman" w:hAnsi="Times New Roman" w:cs="Times New Roman"/>
+          <w:sz w:val="24"/>
+          <w:szCs w:val="24"/>
+        </w:rPr>
+        <w:t>are a bit more rare than the other enemies.</w:t>
+      </w:r>
+    </w:p>
+    <w:p>
+      <w:pPr>
+        <w:pStyle w:val="ListParagraph"/>
+        <w:numPr>
+          <w:ilvl w:val="1"/>
+          <w:numId w:val="13"/>
+        </w:numPr>
+        <w:spacing w:line="240" w:lineRule="auto"/>
+        <w:rPr>
+          <w:rFonts w:ascii="Times New Roman" w:hAnsi="Times New Roman" w:cs="Times New Roman"/>
+          <w:sz w:val="24"/>
+          <w:szCs w:val="24"/>
+        </w:rPr>
+      </w:pPr>
+      <w:r>
+        <w:rPr>
+          <w:rFonts w:ascii="Times New Roman" w:hAnsi="Times New Roman" w:cs="Times New Roman"/>
+          <w:sz w:val="24"/>
+          <w:szCs w:val="24"/>
+        </w:rPr>
+        <w:t xml:space="preserve">Their attacks include a charge, a bite, and seldomly a howl which </w:t>
+      </w:r>
+      <w:proofErr w:type="spellStart"/>
+      <w:r>
+        <w:rPr>
+          <w:rFonts w:ascii="Times New Roman" w:hAnsi="Times New Roman" w:cs="Times New Roman"/>
+          <w:sz w:val="24"/>
+          <w:szCs w:val="24"/>
+        </w:rPr>
+        <w:t>debuffs</w:t>
+      </w:r>
+      <w:proofErr w:type="spellEnd"/>
+      <w:r>
+        <w:rPr>
+          <w:rFonts w:ascii="Times New Roman" w:hAnsi="Times New Roman" w:cs="Times New Roman"/>
+          <w:sz w:val="24"/>
+          <w:szCs w:val="24"/>
+        </w:rPr>
+        <w:t xml:space="preserve"> Pablo in some way.</w:t>
+      </w:r>
+    </w:p>
+    <w:p>
+      <w:pPr>
+        <w:pStyle w:val="ListParagraph"/>
+        <w:numPr>
+          <w:ilvl w:val="1"/>
+          <w:numId w:val="13"/>
+        </w:numPr>
+        <w:spacing w:line="240" w:lineRule="auto"/>
+        <w:rPr>
+          <w:rFonts w:ascii="Times New Roman" w:hAnsi="Times New Roman" w:cs="Times New Roman"/>
+          <w:sz w:val="24"/>
+          <w:szCs w:val="24"/>
+        </w:rPr>
+      </w:pPr>
+      <w:r>
+        <w:rPr>
+          <w:rFonts w:ascii="Times New Roman" w:hAnsi="Times New Roman" w:cs="Times New Roman"/>
+          <w:sz w:val="24"/>
+          <w:szCs w:val="24"/>
+        </w:rPr>
+        <w:t>Damage, health, and cooldown scale particularly well.</w:t>
       </w:r>
     </w:p>
     <w:p>
@@ -2250,8 +3016,6 @@
         </w:rPr>
         <w:t>osses</w:t>
       </w:r>
-      <w:bookmarkStart w:id="0" w:name="_GoBack"/>
-      <w:bookmarkEnd w:id="0"/>
     </w:p>
     <w:p>
       <w:pPr>
@@ -2273,7 +3037,7 @@
           <w:sz w:val="24"/>
           <w:szCs w:val="24"/>
         </w:rPr>
-        <w:t>Shadow Boss</w:t>
+        <w:t>Paco The Clown</w:t>
       </w:r>
     </w:p>
     <w:p>
@@ -2296,7 +3060,123 @@
           <w:sz w:val="24"/>
           <w:szCs w:val="24"/>
         </w:rPr>
-        <w:t>Final boss of the game. Try not to encounter it too close to when the streetlights come on, as it scales strongly with sun height.</w:t>
+        <w:t>The first boss of the game. Pablo hates clowns. He thinks they are stupid.</w:t>
+      </w:r>
+    </w:p>
+    <w:p>
+      <w:pPr>
+        <w:pStyle w:val="ListParagraph"/>
+        <w:numPr>
+          <w:ilvl w:val="0"/>
+          <w:numId w:val="14"/>
+        </w:numPr>
+        <w:spacing w:line="240" w:lineRule="auto"/>
+        <w:rPr>
+          <w:rFonts w:ascii="Times New Roman" w:hAnsi="Times New Roman" w:cs="Times New Roman"/>
+          <w:sz w:val="24"/>
+          <w:szCs w:val="24"/>
+        </w:rPr>
+      </w:pPr>
+      <w:r>
+        <w:rPr>
+          <w:rFonts w:ascii="Times New Roman" w:hAnsi="Times New Roman" w:cs="Times New Roman"/>
+          <w:sz w:val="24"/>
+          <w:szCs w:val="24"/>
+        </w:rPr>
+        <w:t>Dr. Dentist</w:t>
+      </w:r>
+      <w:r>
+        <w:rPr>
+          <w:rFonts w:ascii="Times New Roman" w:hAnsi="Times New Roman" w:cs="Times New Roman"/>
+          <w:sz w:val="24"/>
+          <w:szCs w:val="24"/>
+        </w:rPr>
+        <w:t xml:space="preserve"> </w:t>
+      </w:r>
+    </w:p>
+    <w:p>
+      <w:pPr>
+        <w:pStyle w:val="ListParagraph"/>
+        <w:numPr>
+          <w:ilvl w:val="1"/>
+          <w:numId w:val="14"/>
+        </w:numPr>
+        <w:spacing w:line="240" w:lineRule="auto"/>
+        <w:rPr>
+          <w:rFonts w:ascii="Times New Roman" w:hAnsi="Times New Roman" w:cs="Times New Roman"/>
+          <w:sz w:val="24"/>
+          <w:szCs w:val="24"/>
+        </w:rPr>
+      </w:pPr>
+      <w:r>
+        <w:rPr>
+          <w:rFonts w:ascii="Times New Roman" w:hAnsi="Times New Roman" w:cs="Times New Roman"/>
+          <w:sz w:val="24"/>
+          <w:szCs w:val="24"/>
+        </w:rPr>
+        <w:t>The second boss of the game. A horrifying entity that represents shots from the  doctor and visits to the dentist. Expect a lot of drills and needles.</w:t>
+      </w:r>
+    </w:p>
+    <w:p>
+      <w:pPr>
+        <w:pStyle w:val="ListParagraph"/>
+        <w:numPr>
+          <w:ilvl w:val="0"/>
+          <w:numId w:val="14"/>
+        </w:numPr>
+        <w:spacing w:line="240" w:lineRule="auto"/>
+        <w:rPr>
+          <w:rFonts w:ascii="Times New Roman" w:hAnsi="Times New Roman" w:cs="Times New Roman"/>
+          <w:sz w:val="24"/>
+          <w:szCs w:val="24"/>
+        </w:rPr>
+      </w:pPr>
+      <w:r>
+        <w:rPr>
+          <w:rFonts w:ascii="Times New Roman" w:hAnsi="Times New Roman" w:cs="Times New Roman"/>
+          <w:sz w:val="24"/>
+          <w:szCs w:val="24"/>
+        </w:rPr>
+        <w:t>Shadow Boss</w:t>
+      </w:r>
+    </w:p>
+    <w:p>
+      <w:pPr>
+        <w:pStyle w:val="ListParagraph"/>
+        <w:numPr>
+          <w:ilvl w:val="1"/>
+          <w:numId w:val="14"/>
+        </w:numPr>
+        <w:spacing w:line="240" w:lineRule="auto"/>
+        <w:rPr>
+          <w:rFonts w:ascii="Times New Roman" w:hAnsi="Times New Roman" w:cs="Times New Roman"/>
+          <w:sz w:val="24"/>
+          <w:szCs w:val="24"/>
+        </w:rPr>
+      </w:pPr>
+      <w:r>
+        <w:rPr>
+          <w:rFonts w:ascii="Times New Roman" w:hAnsi="Times New Roman" w:cs="Times New Roman"/>
+          <w:sz w:val="24"/>
+          <w:szCs w:val="24"/>
+        </w:rPr>
+        <w:t xml:space="preserve">Final boss of the game. </w:t>
+      </w:r>
+      <w:r>
+        <w:rPr>
+          <w:rFonts w:ascii="Times New Roman" w:hAnsi="Times New Roman" w:cs="Times New Roman"/>
+          <w:sz w:val="24"/>
+          <w:szCs w:val="24"/>
+        </w:rPr>
+        <w:t xml:space="preserve">What’s more evil than darkness itself? </w:t>
+      </w:r>
+      <w:r>
+        <w:rPr>
+          <w:rFonts w:ascii="Times New Roman" w:hAnsi="Times New Roman" w:cs="Times New Roman"/>
+          <w:sz w:val="24"/>
+          <w:szCs w:val="24"/>
+        </w:rPr>
+        <w:t>Try not to encounter it too close to when the streetlights come on, as it scales strongly with sun height.</w:t>
       </w:r>
     </w:p>
     <w:p>
@@ -2709,6 +3589,7 @@
       <w:pPr>
         <w:pStyle w:val="NormalWeb"/>
         <w:spacing w:before="0" w:beforeAutospacing="0" w:after="0" w:afterAutospacing="0"/>
+        <w:contextualSpacing/>
         <w:rPr>
           <w:color w:val="000000"/>
         </w:rPr>
@@ -2717,14 +3598,21 @@
         <w:rPr>
           <w:color w:val="000000"/>
         </w:rPr>
+        <w:t xml:space="preserve">We wanted to go with a simple, cell shaded style similar to Risk of Rain 2 and Breath of the Wild. One that is pleasing to look at while not being too complicated in nature. Although the design features use of lower polygon models, we are not looking towards the direction of the </w:t>
+      </w:r>
+      <w:r>
+        <w:rPr>
+          <w:color w:val="000000"/>
+        </w:rPr>
         <w:lastRenderedPageBreak/>
-        <w:t>We wanted to go with a simple, cell shaded style similar to Risk of Rain 2 and Breath of the Wild. One that is pleasing to look at while not being too complicated in nature. Although the design features use of lower polygon models, we are not looking towards the direction of the low-poly aesthetic where hard edges are clearly defined and noticeable. The simplistic style matches the imaginative nature of an innocent boy fighting imaginary monsters.</w:t>
+        <w:t>low-poly aesthetic where hard edges are clearly defined and noticeable. The simplistic style matches the imaginative nature of an innocent boy fighting imaginary monsters.</w:t>
       </w:r>
     </w:p>
     <w:p>
       <w:pPr>
         <w:pStyle w:val="NormalWeb"/>
         <w:spacing w:before="0" w:beforeAutospacing="0" w:after="0" w:afterAutospacing="0"/>
+        <w:contextualSpacing/>
       </w:pPr>
     </w:p>
     <w:p>
@@ -2862,6 +3750,7 @@
     <w:p>
       <w:pPr>
         <w:spacing w:line="240" w:lineRule="auto"/>
+        <w:contextualSpacing/>
         <w:rPr>
           <w:rFonts w:ascii="Times New Roman" w:hAnsi="Times New Roman" w:cs="Times New Roman"/>
           <w:sz w:val="24"/>
@@ -2891,13 +3780,23 @@
           <w:szCs w:val="24"/>
         </w:rPr>
       </w:pPr>
-      <w:r>
-        <w:rPr>
-          <w:rFonts w:ascii="Times New Roman" w:hAnsi="Times New Roman" w:cs="Times New Roman"/>
-          <w:sz w:val="24"/>
-          <w:szCs w:val="24"/>
-        </w:rPr>
-        <w:t>Wasd movement. Potentially keyboard movement</w:t>
+      <w:proofErr w:type="spellStart"/>
+      <w:r>
+        <w:rPr>
+          <w:rFonts w:ascii="Times New Roman" w:hAnsi="Times New Roman" w:cs="Times New Roman"/>
+          <w:sz w:val="24"/>
+          <w:szCs w:val="24"/>
+        </w:rPr>
+        <w:t>Wasd</w:t>
+      </w:r>
+      <w:proofErr w:type="spellEnd"/>
+      <w:r>
+        <w:rPr>
+          <w:rFonts w:ascii="Times New Roman" w:hAnsi="Times New Roman" w:cs="Times New Roman"/>
+          <w:sz w:val="24"/>
+          <w:szCs w:val="24"/>
+        </w:rPr>
+        <w:t xml:space="preserve"> movement. Potentially keyboard movement</w:t>
       </w:r>
     </w:p>
     <w:p>
@@ -3088,25 +3987,7 @@
           <w:sz w:val="24"/>
           <w:szCs w:val="24"/>
         </w:rPr>
-        <w:t xml:space="preserve">At the start, the music is quiet, relaxing, and pleasant as there is little threat to the main character. When the player progresses to the different levels, there will be subtle increases to the soundtrack’s intensity as the monsters grow more threatening and difficult. The final boss features an epic hardcore song that serves as a climax to the main character’s adventure before fading away with only ambient noises heard from the surrounding </w:t>
-      </w:r>
-      <w:r>
-        <w:rPr>
-          <w:rFonts w:ascii="Times New Roman" w:hAnsi="Times New Roman" w:cs="Times New Roman"/>
-          <w:color w:val="000000"/>
-          <w:sz w:val="24"/>
-          <w:szCs w:val="24"/>
-        </w:rPr>
-        <w:t>neighborhood</w:t>
-      </w:r>
-      <w:r>
-        <w:rPr>
-          <w:rFonts w:ascii="Times New Roman" w:hAnsi="Times New Roman" w:cs="Times New Roman"/>
-          <w:color w:val="000000"/>
-          <w:sz w:val="24"/>
-          <w:szCs w:val="24"/>
-        </w:rPr>
-        <w:t>. Sound effects are short and simple, capturing the expressiveness of the main character and allowing the player to feel immersed into the world.</w:t>
+        <w:t>At the start, the music is quiet, relaxing, and pleasant as there is little threat to the main character. When the player progresses to the different levels, there will be subtle increases to the soundtrack’s intensity as the monsters grow more threatening and difficult. The final boss features an epic hardcore song that serves as a climax to the main character’s adventure before fading away with only ambient noises heard from the surrounding neighborhood. Sound effects are short and simple, capturing the expressiveness of the main character and allowing the player to feel immersed into the world.</w:t>
       </w:r>
     </w:p>
     <w:p>
@@ -3345,7 +4226,47 @@
           <w:sz w:val="24"/>
           <w:szCs w:val="24"/>
         </w:rPr>
-        <w:t xml:space="preserve">a company </w:t>
+        <w:t>a company website, with our company name, team members, and a general idea of what the game is about. Presentation slides will be also be put together to give players a general idea of what to expect before the game is implemented. C</w:t>
+      </w:r>
+      <w:r>
+        <w:rPr>
+          <w:rFonts w:ascii="Times New Roman" w:hAnsi="Times New Roman" w:cs="Times New Roman"/>
+          <w:sz w:val="24"/>
+          <w:szCs w:val="24"/>
+        </w:rPr>
+        <w:t xml:space="preserve">oncept art </w:t>
+      </w:r>
+      <w:r>
+        <w:rPr>
+          <w:rFonts w:ascii="Times New Roman" w:hAnsi="Times New Roman" w:cs="Times New Roman"/>
+          <w:sz w:val="24"/>
+          <w:szCs w:val="24"/>
+        </w:rPr>
+        <w:t>will be made</w:t>
+      </w:r>
+      <w:r>
+        <w:rPr>
+          <w:rFonts w:ascii="Times New Roman" w:hAnsi="Times New Roman" w:cs="Times New Roman"/>
+          <w:sz w:val="24"/>
+          <w:szCs w:val="24"/>
+        </w:rPr>
+        <w:t>,</w:t>
+      </w:r>
+      <w:r>
+        <w:rPr>
+          <w:rFonts w:ascii="Times New Roman" w:hAnsi="Times New Roman" w:cs="Times New Roman"/>
+          <w:sz w:val="24"/>
+          <w:szCs w:val="24"/>
+        </w:rPr>
+        <w:t xml:space="preserve"> along with a story board including</w:t>
+      </w:r>
+      <w:r>
+        <w:rPr>
+          <w:rFonts w:ascii="Times New Roman" w:hAnsi="Times New Roman" w:cs="Times New Roman"/>
+          <w:sz w:val="24"/>
+          <w:szCs w:val="24"/>
+        </w:rPr>
+        <w:t xml:space="preserve"> </w:t>
       </w:r>
       <w:r>
         <w:rPr>
@@ -3354,47 +4275,7 @@
           <w:szCs w:val="24"/>
         </w:rPr>
         <w:lastRenderedPageBreak/>
-        <w:t>website, with our company name, team members, and a general idea of what the game is about. Presentation slides will be also be put together to give players a general idea of what to expect before the game is implemented. C</w:t>
-      </w:r>
-      <w:r>
-        <w:rPr>
-          <w:rFonts w:ascii="Times New Roman" w:hAnsi="Times New Roman" w:cs="Times New Roman"/>
-          <w:sz w:val="24"/>
-          <w:szCs w:val="24"/>
-        </w:rPr>
-        <w:t xml:space="preserve">oncept art </w:t>
-      </w:r>
-      <w:r>
-        <w:rPr>
-          <w:rFonts w:ascii="Times New Roman" w:hAnsi="Times New Roman" w:cs="Times New Roman"/>
-          <w:sz w:val="24"/>
-          <w:szCs w:val="24"/>
-        </w:rPr>
-        <w:t>will be made</w:t>
-      </w:r>
-      <w:r>
-        <w:rPr>
-          <w:rFonts w:ascii="Times New Roman" w:hAnsi="Times New Roman" w:cs="Times New Roman"/>
-          <w:sz w:val="24"/>
-          <w:szCs w:val="24"/>
-        </w:rPr>
-        <w:t>,</w:t>
-      </w:r>
-      <w:r>
-        <w:rPr>
-          <w:rFonts w:ascii="Times New Roman" w:hAnsi="Times New Roman" w:cs="Times New Roman"/>
-          <w:sz w:val="24"/>
-          <w:szCs w:val="24"/>
-        </w:rPr>
-        <w:t xml:space="preserve"> along with a story board including</w:t>
-      </w:r>
-      <w:r>
-        <w:rPr>
-          <w:rFonts w:ascii="Times New Roman" w:hAnsi="Times New Roman" w:cs="Times New Roman"/>
-          <w:sz w:val="24"/>
-          <w:szCs w:val="24"/>
-        </w:rPr>
-        <w:t xml:space="preserve"> different characters, enemies</w:t>
+        <w:t>different characters, enemies</w:t>
       </w:r>
       <w:r>
         <w:rPr>
@@ -5816,6 +6697,7 @@
     <w:lsdException w:name="HTML Sample" w:semiHidden="1" w:unhideWhenUsed="1"/>
     <w:lsdException w:name="HTML Typewriter" w:semiHidden="1" w:unhideWhenUsed="1"/>
     <w:lsdException w:name="HTML Variable" w:semiHidden="1" w:unhideWhenUsed="1"/>
+    <w:lsdException w:name="Normal Table" w:semiHidden="1" w:unhideWhenUsed="1"/>
     <w:lsdException w:name="annotation subject" w:semiHidden="1" w:unhideWhenUsed="1"/>
     <w:lsdException w:name="No List" w:semiHidden="1" w:unhideWhenUsed="1"/>
     <w:lsdException w:name="Outline List 1" w:semiHidden="1" w:unhideWhenUsed="1"/>
@@ -5862,8 +6744,10 @@
     <w:lsdException w:name="Table Subtle 2" w:semiHidden="1" w:unhideWhenUsed="1"/>
     <w:lsdException w:name="Table Web 1" w:semiHidden="1" w:unhideWhenUsed="1"/>
     <w:lsdException w:name="Table Web 2" w:semiHidden="1" w:unhideWhenUsed="1"/>
+    <w:lsdException w:name="Table Web 3" w:semiHidden="1" w:unhideWhenUsed="1"/>
     <w:lsdException w:name="Balloon Text" w:semiHidden="1" w:unhideWhenUsed="1"/>
     <w:lsdException w:name="Table Grid" w:uiPriority="39"/>
+    <w:lsdException w:name="Table Theme" w:semiHidden="1" w:unhideWhenUsed="1"/>
     <w:lsdException w:name="Placeholder Text" w:semiHidden="1"/>
     <w:lsdException w:name="No Spacing" w:uiPriority="1" w:qFormat="1"/>
     <w:lsdException w:name="Light Shading" w:uiPriority="60"/>

</xml_diff>